<commit_message>
Exp 8 Word file
</commit_message>
<xml_diff>
--- a/exp8/BDS Practical 8.docx
+++ b/exp8/BDS Practical 8.docx
@@ -1,6 +1,6 @@
 
 <file path=word/document.xml><?xml version="1.0" encoding="utf-8"?>
-<w:document xmlns:wpc="http://schemas.microsoft.com/office/word/2010/wordprocessingCanvas" xmlns:cx="http://schemas.microsoft.com/office/drawing/2014/chartex" xmlns:cx1="http://schemas.microsoft.com/office/drawing/2015/9/8/chartex" xmlns:mc="http://schemas.openxmlformats.org/markup-compatibility/2006" xmlns:o="urn:schemas-microsoft-com:office:office" xmlns:r="http://schemas.openxmlformats.org/officeDocument/2006/relationships" xmlns:m="http://schemas.openxmlformats.org/officeDocument/2006/math" xmlns:v="urn:schemas-microsoft-com:vml" xmlns:wp14="http://schemas.microsoft.com/office/word/2010/wordprocessingDrawing" xmlns:wp="http://schemas.openxmlformats.org/drawingml/2006/wordprocessingDrawing" xmlns:w10="urn:schemas-microsoft-com:office:word" xmlns:w="http://schemas.openxmlformats.org/wordprocessingml/2006/main" xmlns:w14="http://schemas.microsoft.com/office/word/2010/wordml" xmlns:w15="http://schemas.microsoft.com/office/word/2012/wordml" xmlns:w16se="http://schemas.microsoft.com/office/word/2015/wordml/symex" xmlns:wpg="http://schemas.microsoft.com/office/word/2010/wordprocessingGroup" xmlns:wpi="http://schemas.microsoft.com/office/word/2010/wordprocessingInk" xmlns:wne="http://schemas.microsoft.com/office/word/2006/wordml" xmlns:wps="http://schemas.microsoft.com/office/word/2010/wordprocessingShape" mc:Ignorable="w14 w15 w16se wp14">
+<w:document xmlns:wpc="http://schemas.microsoft.com/office/word/2010/wordprocessingCanvas" xmlns:cx="http://schemas.microsoft.com/office/drawing/2014/chartex" xmlns:cx1="http://schemas.microsoft.com/office/drawing/2015/9/8/chartex" xmlns:cx2="http://schemas.microsoft.com/office/drawing/2015/10/21/chartex" xmlns:cx3="http://schemas.microsoft.com/office/drawing/2016/5/9/chartex" xmlns:cx4="http://schemas.microsoft.com/office/drawing/2016/5/10/chartex" xmlns:cx5="http://schemas.microsoft.com/office/drawing/2016/5/11/chartex" xmlns:cx6="http://schemas.microsoft.com/office/drawing/2016/5/12/chartex" xmlns:cx7="http://schemas.microsoft.com/office/drawing/2016/5/13/chartex" xmlns:cx8="http://schemas.microsoft.com/office/drawing/2016/5/14/chartex" xmlns:mc="http://schemas.openxmlformats.org/markup-compatibility/2006" xmlns:aink="http://schemas.microsoft.com/office/drawing/2016/ink" xmlns:am3d="http://schemas.microsoft.com/office/drawing/2017/model3d" xmlns:o="urn:schemas-microsoft-com:office:office" xmlns:oel="http://schemas.microsoft.com/office/2019/extlst" xmlns:r="http://schemas.openxmlformats.org/officeDocument/2006/relationships" xmlns:m="http://schemas.openxmlformats.org/officeDocument/2006/math" xmlns:v="urn:schemas-microsoft-com:vml" xmlns:wp14="http://schemas.microsoft.com/office/word/2010/wordprocessingDrawing" xmlns:wp="http://schemas.openxmlformats.org/drawingml/2006/wordprocessingDrawing" xmlns:w10="urn:schemas-microsoft-com:office:word" xmlns:w="http://schemas.openxmlformats.org/wordprocessingml/2006/main" xmlns:w14="http://schemas.microsoft.com/office/word/2010/wordml" xmlns:w15="http://schemas.microsoft.com/office/word/2012/wordml" xmlns:w16cex="http://schemas.microsoft.com/office/word/2018/wordml/cex" xmlns:w16cid="http://schemas.microsoft.com/office/word/2016/wordml/cid" xmlns:w16="http://schemas.microsoft.com/office/word/2018/wordml" xmlns:w16du="http://schemas.microsoft.com/office/word/2023/wordml/word16du" xmlns:w16sdtdh="http://schemas.microsoft.com/office/word/2020/wordml/sdtdatahash" xmlns:w16se="http://schemas.microsoft.com/office/word/2015/wordml/symex" xmlns:wpg="http://schemas.microsoft.com/office/word/2010/wordprocessingGroup" xmlns:wpi="http://schemas.microsoft.com/office/word/2010/wordprocessingInk" xmlns:wne="http://schemas.microsoft.com/office/word/2006/wordml" xmlns:wps="http://schemas.microsoft.com/office/word/2010/wordprocessingShape" mc:Ignorable="w14 w15 w16se w16cid w16 w16cex w16sdtdh w16du wp14">
   <w:body>
     <w:p>
       <w:pPr>
@@ -913,7 +913,7 @@
               </wp:anchor>
             </w:drawing>
           </mc:Choice>
-          <mc:Fallback xmlns:w16sdtdh="http://schemas.microsoft.com/office/word/2020/wordml/sdtdatahash" xmlns:w16="http://schemas.microsoft.com/office/word/2018/wordml" xmlns:w16cid="http://schemas.microsoft.com/office/word/2016/wordml/cid" xmlns:w16cex="http://schemas.microsoft.com/office/word/2018/wordml/cex" xmlns:oel="http://schemas.microsoft.com/office/2019/extlst" xmlns:am3d="http://schemas.microsoft.com/office/drawing/2017/model3d" xmlns:aink="http://schemas.microsoft.com/office/drawing/2016/ink" xmlns:cx8="http://schemas.microsoft.com/office/drawing/2016/5/14/chartex" xmlns:cx7="http://schemas.microsoft.com/office/drawing/2016/5/13/chartex" xmlns:cx6="http://schemas.microsoft.com/office/drawing/2016/5/12/chartex" xmlns:cx5="http://schemas.microsoft.com/office/drawing/2016/5/11/chartex" xmlns:cx4="http://schemas.microsoft.com/office/drawing/2016/5/10/chartex" xmlns:cx3="http://schemas.microsoft.com/office/drawing/2016/5/9/chartex" xmlns:cx2="http://schemas.microsoft.com/office/drawing/2015/10/21/chartex">
+          <mc:Fallback>
             <w:pict>
               <v:line w14:anchorId="70A61ADC" id="Straight Connector 5" o:spid="_x0000_s1026" style="position:absolute;z-index:251661312;visibility:visible;mso-wrap-style:square;mso-width-percent:0;mso-height-percent:0;mso-wrap-distance-left:9pt;mso-wrap-distance-top:0;mso-wrap-distance-right:9pt;mso-wrap-distance-bottom:0;mso-position-horizontal:absolute;mso-position-horizontal-relative:text;mso-position-vertical:absolute;mso-position-vertical-relative:text;mso-width-percent:0;mso-height-percent:0;mso-width-relative:page;mso-height-relative:page" from="99pt,10.4pt" to="99pt,67.4pt" o:gfxdata="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"/>
             </w:pict>
@@ -989,7 +989,7 @@
               </wp:anchor>
             </w:drawing>
           </mc:Choice>
-          <mc:Fallback xmlns:w16sdtdh="http://schemas.microsoft.com/office/word/2020/wordml/sdtdatahash" xmlns:w16="http://schemas.microsoft.com/office/word/2018/wordml" xmlns:w16cid="http://schemas.microsoft.com/office/word/2016/wordml/cid" xmlns:w16cex="http://schemas.microsoft.com/office/word/2018/wordml/cex" xmlns:oel="http://schemas.microsoft.com/office/2019/extlst" xmlns:am3d="http://schemas.microsoft.com/office/drawing/2017/model3d" xmlns:aink="http://schemas.microsoft.com/office/drawing/2016/ink" xmlns:cx8="http://schemas.microsoft.com/office/drawing/2016/5/14/chartex" xmlns:cx7="http://schemas.microsoft.com/office/drawing/2016/5/13/chartex" xmlns:cx6="http://schemas.microsoft.com/office/drawing/2016/5/12/chartex" xmlns:cx5="http://schemas.microsoft.com/office/drawing/2016/5/11/chartex" xmlns:cx4="http://schemas.microsoft.com/office/drawing/2016/5/10/chartex" xmlns:cx3="http://schemas.microsoft.com/office/drawing/2016/5/9/chartex" xmlns:cx2="http://schemas.microsoft.com/office/drawing/2015/10/21/chartex">
+          <mc:Fallback>
             <w:pict>
               <v:line w14:anchorId="7C21C857" id="Straight Connector 8" o:spid="_x0000_s1026" style="position:absolute;z-index:251664384;visibility:visible;mso-wrap-style:square;mso-width-percent:0;mso-height-percent:0;mso-wrap-distance-left:9pt;mso-wrap-distance-top:0;mso-wrap-distance-right:9pt;mso-wrap-distance-bottom:0;mso-position-horizontal:absolute;mso-position-horizontal-relative:text;mso-position-vertical:absolute;mso-position-vertical-relative:text;mso-width-percent:0;mso-height-percent:0;mso-width-relative:page;mso-height-relative:page" from="171pt,10.4pt" to="171pt,67.4pt" o:gfxdata="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"/>
             </w:pict>
@@ -1064,7 +1064,7 @@
               </wp:anchor>
             </w:drawing>
           </mc:Choice>
-          <mc:Fallback xmlns:w16sdtdh="http://schemas.microsoft.com/office/word/2020/wordml/sdtdatahash" xmlns:w16="http://schemas.microsoft.com/office/word/2018/wordml" xmlns:w16cid="http://schemas.microsoft.com/office/word/2016/wordml/cid" xmlns:w16cex="http://schemas.microsoft.com/office/word/2018/wordml/cex" xmlns:oel="http://schemas.microsoft.com/office/2019/extlst" xmlns:am3d="http://schemas.microsoft.com/office/drawing/2017/model3d" xmlns:aink="http://schemas.microsoft.com/office/drawing/2016/ink" xmlns:cx8="http://schemas.microsoft.com/office/drawing/2016/5/14/chartex" xmlns:cx7="http://schemas.microsoft.com/office/drawing/2016/5/13/chartex" xmlns:cx6="http://schemas.microsoft.com/office/drawing/2016/5/12/chartex" xmlns:cx5="http://schemas.microsoft.com/office/drawing/2016/5/11/chartex" xmlns:cx4="http://schemas.microsoft.com/office/drawing/2016/5/10/chartex" xmlns:cx3="http://schemas.microsoft.com/office/drawing/2016/5/9/chartex" xmlns:cx2="http://schemas.microsoft.com/office/drawing/2015/10/21/chartex">
+          <mc:Fallback>
             <w:pict>
               <v:line w14:anchorId="2D2801C4" id="Straight Connector 10" o:spid="_x0000_s1026" style="position:absolute;z-index:251666432;visibility:visible;mso-wrap-style:square;mso-width-percent:0;mso-height-percent:0;mso-wrap-distance-left:9pt;mso-wrap-distance-top:0;mso-wrap-distance-right:9pt;mso-wrap-distance-bottom:0;mso-position-horizontal:absolute;mso-position-horizontal-relative:text;mso-position-vertical:absolute;mso-position-vertical-relative:text;mso-width-percent:0;mso-height-percent:0;mso-width-relative:page;mso-height-relative:page" from="243pt,10.4pt" to="243pt,67.4pt" o:gfxdata="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"/>
             </w:pict>
@@ -1139,7 +1139,7 @@
               </wp:anchor>
             </w:drawing>
           </mc:Choice>
-          <mc:Fallback xmlns:w16sdtdh="http://schemas.microsoft.com/office/word/2020/wordml/sdtdatahash" xmlns:w16="http://schemas.microsoft.com/office/word/2018/wordml" xmlns:w16cid="http://schemas.microsoft.com/office/word/2016/wordml/cid" xmlns:w16cex="http://schemas.microsoft.com/office/word/2018/wordml/cex" xmlns:oel="http://schemas.microsoft.com/office/2019/extlst" xmlns:am3d="http://schemas.microsoft.com/office/drawing/2017/model3d" xmlns:aink="http://schemas.microsoft.com/office/drawing/2016/ink" xmlns:cx8="http://schemas.microsoft.com/office/drawing/2016/5/14/chartex" xmlns:cx7="http://schemas.microsoft.com/office/drawing/2016/5/13/chartex" xmlns:cx6="http://schemas.microsoft.com/office/drawing/2016/5/12/chartex" xmlns:cx5="http://schemas.microsoft.com/office/drawing/2016/5/11/chartex" xmlns:cx4="http://schemas.microsoft.com/office/drawing/2016/5/10/chartex" xmlns:cx3="http://schemas.microsoft.com/office/drawing/2016/5/9/chartex" xmlns:cx2="http://schemas.microsoft.com/office/drawing/2015/10/21/chartex">
+          <mc:Fallback>
             <w:pict>
               <v:line w14:anchorId="7D20F50B" id="Straight Connector 11" o:spid="_x0000_s1026" style="position:absolute;z-index:251669504;visibility:visible;mso-wrap-style:square;mso-width-percent:0;mso-height-percent:0;mso-wrap-distance-left:9pt;mso-wrap-distance-top:0;mso-wrap-distance-right:9pt;mso-wrap-distance-bottom:0;mso-position-horizontal:absolute;mso-position-horizontal-relative:text;mso-position-vertical:absolute;mso-position-vertical-relative:text;mso-width-percent:0;mso-height-percent:0;mso-width-relative:page;mso-height-relative:page" from="309.75pt,10.4pt" to="309.75pt,67.4pt" o:gfxdata="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"/>
             </w:pict>
@@ -1244,9 +1244,9 @@
               </wp:anchor>
             </w:drawing>
           </mc:Choice>
-          <mc:Fallback xmlns:w16sdtdh="http://schemas.microsoft.com/office/word/2020/wordml/sdtdatahash" xmlns:w16="http://schemas.microsoft.com/office/word/2018/wordml" xmlns:w16cid="http://schemas.microsoft.com/office/word/2016/wordml/cid" xmlns:w16cex="http://schemas.microsoft.com/office/word/2018/wordml/cex" xmlns:oel="http://schemas.microsoft.com/office/2019/extlst" xmlns:am3d="http://schemas.microsoft.com/office/drawing/2017/model3d" xmlns:aink="http://schemas.microsoft.com/office/drawing/2016/ink" xmlns:cx8="http://schemas.microsoft.com/office/drawing/2016/5/14/chartex" xmlns:cx7="http://schemas.microsoft.com/office/drawing/2016/5/13/chartex" xmlns:cx6="http://schemas.microsoft.com/office/drawing/2016/5/12/chartex" xmlns:cx5="http://schemas.microsoft.com/office/drawing/2016/5/11/chartex" xmlns:cx4="http://schemas.microsoft.com/office/drawing/2016/5/10/chartex" xmlns:cx3="http://schemas.microsoft.com/office/drawing/2016/5/9/chartex" xmlns:cx2="http://schemas.microsoft.com/office/drawing/2015/10/21/chartex">
+          <mc:Fallback>
             <w:pict>
-              <v:rect w14:anchorId="0D13C426" id="Rectangle 12" o:spid="_x0000_s1026" style="position:absolute;left:0;text-align:left;margin-left:289.5pt;margin-top:10.4pt;width:45pt;height:57pt;z-index:251668480;visibility:visible;mso-wrap-style:square;mso-width-percent:0;mso-height-percent:0;mso-wrap-distance-left:9pt;mso-wrap-distance-top:0;mso-wrap-distance-right:9pt;mso-wrap-distance-bottom:0;mso-position-horizontal:absolute;mso-position-horizontal-relative:text;mso-position-vertical:absolute;mso-position-vertical-relative:text;mso-width-percent:0;mso-height-percent:0;mso-width-relative:page;mso-height-relative:page;v-text-anchor:top" o:gfxdata="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">
+              <v:rect w14:anchorId="0D13C426" id="Rectangle 12" o:spid="_x0000_s1026" style="position:absolute;left:0;text-align:left;margin-left:289.5pt;margin-top:10.4pt;width:45pt;height:57pt;z-index:251668480;visibility:visible;mso-wrap-style:square;mso-width-percent:0;mso-height-percent:0;mso-wrap-distance-left:9pt;mso-wrap-distance-top:0;mso-wrap-distance-right:9pt;mso-wrap-distance-bottom:0;mso-position-horizontal:absolute;mso-position-horizontal-relative:text;mso-position-vertical:absolute;mso-position-vertical-relative:text;mso-width-percent:0;mso-height-percent:0;mso-width-relative:page;mso-height-relative:page;v-text-anchor:top" o:gfxdata="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">
                 <v:textbox>
                   <w:txbxContent>
                     <w:p>
@@ -1350,7 +1350,7 @@
               </wp:anchor>
             </w:drawing>
           </mc:Choice>
-          <mc:Fallback xmlns:w16sdtdh="http://schemas.microsoft.com/office/word/2020/wordml/sdtdatahash" xmlns:w16="http://schemas.microsoft.com/office/word/2018/wordml" xmlns:w16cid="http://schemas.microsoft.com/office/word/2016/wordml/cid" xmlns:w16cex="http://schemas.microsoft.com/office/word/2018/wordml/cex" xmlns:oel="http://schemas.microsoft.com/office/2019/extlst" xmlns:am3d="http://schemas.microsoft.com/office/drawing/2017/model3d" xmlns:aink="http://schemas.microsoft.com/office/drawing/2016/ink" xmlns:cx8="http://schemas.microsoft.com/office/drawing/2016/5/14/chartex" xmlns:cx7="http://schemas.microsoft.com/office/drawing/2016/5/13/chartex" xmlns:cx6="http://schemas.microsoft.com/office/drawing/2016/5/12/chartex" xmlns:cx5="http://schemas.microsoft.com/office/drawing/2016/5/11/chartex" xmlns:cx4="http://schemas.microsoft.com/office/drawing/2016/5/10/chartex" xmlns:cx3="http://schemas.microsoft.com/office/drawing/2016/5/9/chartex" xmlns:cx2="http://schemas.microsoft.com/office/drawing/2015/10/21/chartex">
+          <mc:Fallback>
             <w:pict>
               <v:rect w14:anchorId="1CECFDD7" id="Rectangle 9" o:spid="_x0000_s1026" style="position:absolute;margin-left:225pt;margin-top:10.4pt;width:36pt;height:57pt;z-index:251665408;visibility:visible;mso-wrap-style:square;mso-width-percent:0;mso-height-percent:0;mso-wrap-distance-left:9pt;mso-wrap-distance-top:0;mso-wrap-distance-right:9pt;mso-wrap-distance-bottom:0;mso-position-horizontal:absolute;mso-position-horizontal-relative:text;mso-position-vertical:absolute;mso-position-vertical-relative:text;mso-width-percent:0;mso-height-percent:0;mso-width-relative:page;mso-height-relative:page;v-text-anchor:top" o:gfxdata="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"/>
             </w:pict>
@@ -1423,7 +1423,7 @@
               </wp:anchor>
             </w:drawing>
           </mc:Choice>
-          <mc:Fallback xmlns:w16sdtdh="http://schemas.microsoft.com/office/word/2020/wordml/sdtdatahash" xmlns:w16="http://schemas.microsoft.com/office/word/2018/wordml" xmlns:w16cid="http://schemas.microsoft.com/office/word/2016/wordml/cid" xmlns:w16cex="http://schemas.microsoft.com/office/word/2018/wordml/cex" xmlns:oel="http://schemas.microsoft.com/office/2019/extlst" xmlns:am3d="http://schemas.microsoft.com/office/drawing/2017/model3d" xmlns:aink="http://schemas.microsoft.com/office/drawing/2016/ink" xmlns:cx8="http://schemas.microsoft.com/office/drawing/2016/5/14/chartex" xmlns:cx7="http://schemas.microsoft.com/office/drawing/2016/5/13/chartex" xmlns:cx6="http://schemas.microsoft.com/office/drawing/2016/5/12/chartex" xmlns:cx5="http://schemas.microsoft.com/office/drawing/2016/5/11/chartex" xmlns:cx4="http://schemas.microsoft.com/office/drawing/2016/5/10/chartex" xmlns:cx3="http://schemas.microsoft.com/office/drawing/2016/5/9/chartex" xmlns:cx2="http://schemas.microsoft.com/office/drawing/2015/10/21/chartex">
+          <mc:Fallback>
             <w:pict>
               <v:rect w14:anchorId="5F28869B" id="Rectangle 7" o:spid="_x0000_s1026" style="position:absolute;margin-left:153pt;margin-top:10.4pt;width:36pt;height:57pt;z-index:251663360;visibility:visible;mso-wrap-style:square;mso-width-percent:0;mso-height-percent:0;mso-wrap-distance-left:9pt;mso-wrap-distance-top:0;mso-wrap-distance-right:9pt;mso-wrap-distance-bottom:0;mso-position-horizontal:absolute;mso-position-horizontal-relative:text;mso-position-vertical:absolute;mso-position-vertical-relative:text;mso-width-percent:0;mso-height-percent:0;mso-width-relative:page;mso-height-relative:page;v-text-anchor:top" o:gfxdata="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"/>
             </w:pict>
@@ -1496,7 +1496,7 @@
               </wp:anchor>
             </w:drawing>
           </mc:Choice>
-          <mc:Fallback xmlns:w16sdtdh="http://schemas.microsoft.com/office/word/2020/wordml/sdtdatahash" xmlns:w16="http://schemas.microsoft.com/office/word/2018/wordml" xmlns:w16cid="http://schemas.microsoft.com/office/word/2016/wordml/cid" xmlns:w16cex="http://schemas.microsoft.com/office/word/2018/wordml/cex" xmlns:oel="http://schemas.microsoft.com/office/2019/extlst" xmlns:am3d="http://schemas.microsoft.com/office/drawing/2017/model3d" xmlns:aink="http://schemas.microsoft.com/office/drawing/2016/ink" xmlns:cx8="http://schemas.microsoft.com/office/drawing/2016/5/14/chartex" xmlns:cx7="http://schemas.microsoft.com/office/drawing/2016/5/13/chartex" xmlns:cx6="http://schemas.microsoft.com/office/drawing/2016/5/12/chartex" xmlns:cx5="http://schemas.microsoft.com/office/drawing/2016/5/11/chartex" xmlns:cx4="http://schemas.microsoft.com/office/drawing/2016/5/10/chartex" xmlns:cx3="http://schemas.microsoft.com/office/drawing/2016/5/9/chartex" xmlns:cx2="http://schemas.microsoft.com/office/drawing/2015/10/21/chartex">
+          <mc:Fallback>
             <w:pict>
               <v:rect w14:anchorId="5896DE24" id="Rectangle 6" o:spid="_x0000_s1026" style="position:absolute;margin-left:81pt;margin-top:10.4pt;width:36pt;height:57pt;z-index:251660288;visibility:visible;mso-wrap-style:square;mso-width-percent:0;mso-height-percent:0;mso-wrap-distance-left:9pt;mso-wrap-distance-top:0;mso-wrap-distance-right:9pt;mso-wrap-distance-bottom:0;mso-position-horizontal:absolute;mso-position-horizontal-relative:text;mso-position-vertical:absolute;mso-position-vertical-relative:text;mso-width-percent:0;mso-height-percent:0;mso-width-relative:page;mso-height-relative:page;v-text-anchor:top" o:gfxdata="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"/>
             </w:pict>
@@ -1597,7 +1597,7 @@
               </wp:anchor>
             </w:drawing>
           </mc:Choice>
-          <mc:Fallback xmlns:w16sdtdh="http://schemas.microsoft.com/office/word/2020/wordml/sdtdatahash" xmlns:w16="http://schemas.microsoft.com/office/word/2018/wordml" xmlns:w16cid="http://schemas.microsoft.com/office/word/2016/wordml/cid" xmlns:w16cex="http://schemas.microsoft.com/office/word/2018/wordml/cex" xmlns:oel="http://schemas.microsoft.com/office/2019/extlst" xmlns:am3d="http://schemas.microsoft.com/office/drawing/2017/model3d" xmlns:aink="http://schemas.microsoft.com/office/drawing/2016/ink" xmlns:cx8="http://schemas.microsoft.com/office/drawing/2016/5/14/chartex" xmlns:cx7="http://schemas.microsoft.com/office/drawing/2016/5/13/chartex" xmlns:cx6="http://schemas.microsoft.com/office/drawing/2016/5/12/chartex" xmlns:cx5="http://schemas.microsoft.com/office/drawing/2016/5/11/chartex" xmlns:cx4="http://schemas.microsoft.com/office/drawing/2016/5/10/chartex" xmlns:cx3="http://schemas.microsoft.com/office/drawing/2016/5/9/chartex" xmlns:cx2="http://schemas.microsoft.com/office/drawing/2015/10/21/chartex">
+          <mc:Fallback>
             <w:pict>
               <v:line w14:anchorId="49D4D619" id="Straight Connector 4" o:spid="_x0000_s1026" style="position:absolute;z-index:251670528;visibility:visible;mso-wrap-style:square;mso-width-percent:0;mso-height-percent:0;mso-wrap-distance-left:9pt;mso-wrap-distance-top:0;mso-wrap-distance-right:9pt;mso-wrap-distance-bottom:0;mso-position-horizontal:absolute;mso-position-horizontal-relative:text;mso-position-vertical:absolute;mso-position-vertical-relative:text;mso-width-percent:0;mso-height-percent:0;mso-width-relative:page;mso-height-relative:page" from="252pt,10.05pt" to="4in,10.05pt" o:gfxdata="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">
                 <v:stroke endarrow="block"/>
@@ -1675,7 +1675,7 @@
               </wp:anchor>
             </w:drawing>
           </mc:Choice>
-          <mc:Fallback xmlns:w16sdtdh="http://schemas.microsoft.com/office/word/2020/wordml/sdtdatahash" xmlns:w16="http://schemas.microsoft.com/office/word/2018/wordml" xmlns:w16cid="http://schemas.microsoft.com/office/word/2016/wordml/cid" xmlns:w16cex="http://schemas.microsoft.com/office/word/2018/wordml/cex" xmlns:oel="http://schemas.microsoft.com/office/2019/extlst" xmlns:am3d="http://schemas.microsoft.com/office/drawing/2017/model3d" xmlns:aink="http://schemas.microsoft.com/office/drawing/2016/ink" xmlns:cx8="http://schemas.microsoft.com/office/drawing/2016/5/14/chartex" xmlns:cx7="http://schemas.microsoft.com/office/drawing/2016/5/13/chartex" xmlns:cx6="http://schemas.microsoft.com/office/drawing/2016/5/12/chartex" xmlns:cx5="http://schemas.microsoft.com/office/drawing/2016/5/11/chartex" xmlns:cx4="http://schemas.microsoft.com/office/drawing/2016/5/10/chartex" xmlns:cx3="http://schemas.microsoft.com/office/drawing/2016/5/9/chartex" xmlns:cx2="http://schemas.microsoft.com/office/drawing/2015/10/21/chartex">
+          <mc:Fallback>
             <w:pict>
               <v:line w14:anchorId="52F1AC5C" id="Straight Connector 13" o:spid="_x0000_s1026" style="position:absolute;z-index:251667456;visibility:visible;mso-wrap-style:square;mso-width-percent:0;mso-height-percent:0;mso-wrap-distance-left:9pt;mso-wrap-distance-top:0;mso-wrap-distance-right:9pt;mso-wrap-distance-bottom:0;mso-position-horizontal:absolute;mso-position-horizontal-relative:text;mso-position-vertical:absolute;mso-position-vertical-relative:text;mso-width-percent:0;mso-height-percent:0;mso-width-relative:page;mso-height-relative:page" from="180pt,10.05pt" to="3in,10.05pt" o:gfxdata="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">
                 <v:stroke endarrow="block"/>
@@ -1753,7 +1753,7 @@
               </wp:anchor>
             </w:drawing>
           </mc:Choice>
-          <mc:Fallback xmlns:w16sdtdh="http://schemas.microsoft.com/office/word/2020/wordml/sdtdatahash" xmlns:w16="http://schemas.microsoft.com/office/word/2018/wordml" xmlns:w16cid="http://schemas.microsoft.com/office/word/2016/wordml/cid" xmlns:w16cex="http://schemas.microsoft.com/office/word/2018/wordml/cex" xmlns:oel="http://schemas.microsoft.com/office/2019/extlst" xmlns:am3d="http://schemas.microsoft.com/office/drawing/2017/model3d" xmlns:aink="http://schemas.microsoft.com/office/drawing/2016/ink" xmlns:cx8="http://schemas.microsoft.com/office/drawing/2016/5/14/chartex" xmlns:cx7="http://schemas.microsoft.com/office/drawing/2016/5/13/chartex" xmlns:cx6="http://schemas.microsoft.com/office/drawing/2016/5/12/chartex" xmlns:cx5="http://schemas.microsoft.com/office/drawing/2016/5/11/chartex" xmlns:cx4="http://schemas.microsoft.com/office/drawing/2016/5/10/chartex" xmlns:cx3="http://schemas.microsoft.com/office/drawing/2016/5/9/chartex" xmlns:cx2="http://schemas.microsoft.com/office/drawing/2015/10/21/chartex">
+          <mc:Fallback>
             <w:pict>
               <v:line w14:anchorId="6E891FFA" id="Straight Connector 14" o:spid="_x0000_s1026" style="position:absolute;z-index:251662336;visibility:visible;mso-wrap-style:square;mso-width-percent:0;mso-height-percent:0;mso-wrap-distance-left:9pt;mso-wrap-distance-top:0;mso-wrap-distance-right:9pt;mso-wrap-distance-bottom:0;mso-position-horizontal:absolute;mso-position-horizontal-relative:text;mso-position-vertical:absolute;mso-position-vertical-relative:text;mso-width-percent:0;mso-height-percent:0;mso-width-relative:page;mso-height-relative:page" from="108pt,10.05pt" to="2in,10.05pt" o:gfxdata="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">
                 <v:stroke endarrow="block"/>
@@ -1831,7 +1831,7 @@
               </wp:anchor>
             </w:drawing>
           </mc:Choice>
-          <mc:Fallback xmlns:w16sdtdh="http://schemas.microsoft.com/office/word/2020/wordml/sdtdatahash" xmlns:w16="http://schemas.microsoft.com/office/word/2018/wordml" xmlns:w16cid="http://schemas.microsoft.com/office/word/2016/wordml/cid" xmlns:w16cex="http://schemas.microsoft.com/office/word/2018/wordml/cex" xmlns:oel="http://schemas.microsoft.com/office/2019/extlst" xmlns:am3d="http://schemas.microsoft.com/office/drawing/2017/model3d" xmlns:aink="http://schemas.microsoft.com/office/drawing/2016/ink" xmlns:cx8="http://schemas.microsoft.com/office/drawing/2016/5/14/chartex" xmlns:cx7="http://schemas.microsoft.com/office/drawing/2016/5/13/chartex" xmlns:cx6="http://schemas.microsoft.com/office/drawing/2016/5/12/chartex" xmlns:cx5="http://schemas.microsoft.com/office/drawing/2016/5/11/chartex" xmlns:cx4="http://schemas.microsoft.com/office/drawing/2016/5/10/chartex" xmlns:cx3="http://schemas.microsoft.com/office/drawing/2016/5/9/chartex" xmlns:cx2="http://schemas.microsoft.com/office/drawing/2015/10/21/chartex">
+          <mc:Fallback>
             <w:pict>
               <v:line w14:anchorId="1391D10F" id="Straight Connector 15" o:spid="_x0000_s1026" style="position:absolute;z-index:251659264;visibility:visible;mso-wrap-style:square;mso-width-percent:0;mso-height-percent:0;mso-wrap-distance-left:9pt;mso-wrap-distance-top:0;mso-wrap-distance-right:9pt;mso-wrap-distance-bottom:0;mso-position-horizontal:absolute;mso-position-horizontal-relative:text;mso-position-vertical:absolute;mso-position-vertical-relative:text;mso-width-percent:0;mso-height-percent:0;mso-width-relative:page;mso-height-relative:page" from="27pt,5.85pt" to="63pt,5.85pt" o:gfxdata="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">
                 <v:stroke endarrow="block"/>
@@ -2125,7 +2125,7 @@
               </wp:anchor>
             </w:drawing>
           </mc:Choice>
-          <mc:Fallback xmlns:w16sdtdh="http://schemas.microsoft.com/office/word/2020/wordml/sdtdatahash" xmlns:w16="http://schemas.microsoft.com/office/word/2018/wordml" xmlns:w16cid="http://schemas.microsoft.com/office/word/2016/wordml/cid" xmlns:w16cex="http://schemas.microsoft.com/office/word/2018/wordml/cex" xmlns:oel="http://schemas.microsoft.com/office/2019/extlst" xmlns:am3d="http://schemas.microsoft.com/office/drawing/2017/model3d" xmlns:aink="http://schemas.microsoft.com/office/drawing/2016/ink" xmlns:cx8="http://schemas.microsoft.com/office/drawing/2016/5/14/chartex" xmlns:cx7="http://schemas.microsoft.com/office/drawing/2016/5/13/chartex" xmlns:cx6="http://schemas.microsoft.com/office/drawing/2016/5/12/chartex" xmlns:cx5="http://schemas.microsoft.com/office/drawing/2016/5/11/chartex" xmlns:cx4="http://schemas.microsoft.com/office/drawing/2016/5/10/chartex" xmlns:cx3="http://schemas.microsoft.com/office/drawing/2016/5/9/chartex" xmlns:cx2="http://schemas.microsoft.com/office/drawing/2015/10/21/chartex">
+          <mc:Fallback>
             <w:pict>
               <v:line w14:anchorId="5511BAD1" id="Straight Connector 43" o:spid="_x0000_s1026" style="position:absolute;z-index:251673600;visibility:visible;mso-wrap-style:square;mso-width-percent:0;mso-height-percent:0;mso-wrap-distance-left:9pt;mso-wrap-distance-top:0;mso-wrap-distance-right:9pt;mso-wrap-distance-bottom:0;mso-position-horizontal:absolute;mso-position-horizontal-relative:text;mso-position-vertical:absolute;mso-position-vertical-relative:text;mso-width-percent:0;mso-height-percent:0;mso-width-relative:page;mso-height-relative:page" from="142.5pt,13.15pt" to="169.5pt,49.15pt" o:gfxdata="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">
                 <v:stroke endarrow="block"/>
@@ -2216,7 +2216,7 @@
               </wp:anchor>
             </w:drawing>
           </mc:Choice>
-          <mc:Fallback xmlns:w16sdtdh="http://schemas.microsoft.com/office/word/2020/wordml/sdtdatahash" xmlns:w16="http://schemas.microsoft.com/office/word/2018/wordml" xmlns:w16cid="http://schemas.microsoft.com/office/word/2016/wordml/cid" xmlns:w16cex="http://schemas.microsoft.com/office/word/2018/wordml/cex" xmlns:oel="http://schemas.microsoft.com/office/2019/extlst" xmlns:am3d="http://schemas.microsoft.com/office/drawing/2017/model3d" xmlns:aink="http://schemas.microsoft.com/office/drawing/2016/ink" xmlns:cx8="http://schemas.microsoft.com/office/drawing/2016/5/14/chartex" xmlns:cx7="http://schemas.microsoft.com/office/drawing/2016/5/13/chartex" xmlns:cx6="http://schemas.microsoft.com/office/drawing/2016/5/12/chartex" xmlns:cx5="http://schemas.microsoft.com/office/drawing/2016/5/11/chartex" xmlns:cx4="http://schemas.microsoft.com/office/drawing/2016/5/10/chartex" xmlns:cx3="http://schemas.microsoft.com/office/drawing/2016/5/9/chartex" xmlns:cx2="http://schemas.microsoft.com/office/drawing/2015/10/21/chartex">
+          <mc:Fallback>
             <w:pict>
               <v:line w14:anchorId="7F23FC84" id="Straight Connector 42" o:spid="_x0000_s1026" style="position:absolute;z-index:251672576;visibility:visible;mso-wrap-style:square;mso-width-percent:0;mso-height-percent:0;mso-wrap-distance-left:9pt;mso-wrap-distance-top:0;mso-wrap-distance-right:9pt;mso-wrap-distance-bottom:0;mso-position-horizontal:absolute;mso-position-horizontal-relative:text;mso-position-vertical:absolute;mso-position-vertical-relative:text;mso-width-percent:0;mso-height-percent:0;mso-width-relative:page;mso-height-relative:page" from="197.25pt,24.05pt" to="198pt,50.3pt" o:gfxdata="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"/>
             </w:pict>
@@ -2297,9 +2297,9 @@
               </wp:anchor>
             </w:drawing>
           </mc:Choice>
-          <mc:Fallback xmlns:w16sdtdh="http://schemas.microsoft.com/office/word/2020/wordml/sdtdatahash" xmlns:w16="http://schemas.microsoft.com/office/word/2018/wordml" xmlns:w16cid="http://schemas.microsoft.com/office/word/2016/wordml/cid" xmlns:w16cex="http://schemas.microsoft.com/office/word/2018/wordml/cex" xmlns:oel="http://schemas.microsoft.com/office/2019/extlst" xmlns:am3d="http://schemas.microsoft.com/office/drawing/2017/model3d" xmlns:aink="http://schemas.microsoft.com/office/drawing/2016/ink" xmlns:cx8="http://schemas.microsoft.com/office/drawing/2016/5/14/chartex" xmlns:cx7="http://schemas.microsoft.com/office/drawing/2016/5/13/chartex" xmlns:cx6="http://schemas.microsoft.com/office/drawing/2016/5/12/chartex" xmlns:cx5="http://schemas.microsoft.com/office/drawing/2016/5/11/chartex" xmlns:cx4="http://schemas.microsoft.com/office/drawing/2016/5/10/chartex" xmlns:cx3="http://schemas.microsoft.com/office/drawing/2016/5/9/chartex" xmlns:cx2="http://schemas.microsoft.com/office/drawing/2015/10/21/chartex">
+          <mc:Fallback>
             <w:pict>
-              <v:rect w14:anchorId="07E02DA8" id="Rectangle 41" o:spid="_x0000_s1027" style="position:absolute;left:0;text-align:left;margin-left:135pt;margin-top:24.05pt;width:126pt;height:26.25pt;z-index:251671552;visibility:visible;mso-wrap-style:square;mso-width-percent:0;mso-height-percent:0;mso-wrap-distance-left:9pt;mso-wrap-distance-top:0;mso-wrap-distance-right:9pt;mso-wrap-distance-bottom:0;mso-position-horizontal:absolute;mso-position-horizontal-relative:text;mso-position-vertical:absolute;mso-position-vertical-relative:text;mso-width-percent:0;mso-height-percent:0;mso-width-relative:page;mso-height-relative:page;v-text-anchor:top" o:gfxdata="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">
+              <v:rect w14:anchorId="07E02DA8" id="Rectangle 41" o:spid="_x0000_s1027" style="position:absolute;left:0;text-align:left;margin-left:135pt;margin-top:24.05pt;width:126pt;height:26.25pt;z-index:251671552;visibility:visible;mso-wrap-style:square;mso-width-percent:0;mso-height-percent:0;mso-wrap-distance-left:9pt;mso-wrap-distance-top:0;mso-wrap-distance-right:9pt;mso-wrap-distance-bottom:0;mso-position-horizontal:absolute;mso-position-horizontal-relative:text;mso-position-vertical:absolute;mso-position-vertical-relative:text;mso-width-percent:0;mso-height-percent:0;mso-width-relative:page;mso-height-relative:page;v-text-anchor:top" o:gfxdata="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">
                 <v:textbox>
                   <w:txbxContent>
                     <w:p>
@@ -2441,7 +2441,7 @@
               </wp:anchor>
             </w:drawing>
           </mc:Choice>
-          <mc:Fallback xmlns:w16sdtdh="http://schemas.microsoft.com/office/word/2020/wordml/sdtdatahash" xmlns:w16="http://schemas.microsoft.com/office/word/2018/wordml" xmlns:w16cid="http://schemas.microsoft.com/office/word/2016/wordml/cid" xmlns:w16cex="http://schemas.microsoft.com/office/word/2018/wordml/cex" xmlns:oel="http://schemas.microsoft.com/office/2019/extlst" xmlns:am3d="http://schemas.microsoft.com/office/drawing/2017/model3d" xmlns:aink="http://schemas.microsoft.com/office/drawing/2016/ink" xmlns:cx8="http://schemas.microsoft.com/office/drawing/2016/5/14/chartex" xmlns:cx7="http://schemas.microsoft.com/office/drawing/2016/5/13/chartex" xmlns:cx6="http://schemas.microsoft.com/office/drawing/2016/5/12/chartex" xmlns:cx5="http://schemas.microsoft.com/office/drawing/2016/5/11/chartex" xmlns:cx4="http://schemas.microsoft.com/office/drawing/2016/5/10/chartex" xmlns:cx3="http://schemas.microsoft.com/office/drawing/2016/5/9/chartex" xmlns:cx2="http://schemas.microsoft.com/office/drawing/2015/10/21/chartex">
+          <mc:Fallback>
             <w:pict>
               <v:line w14:anchorId="735BE7D7" id="Straight Connector 40" o:spid="_x0000_s1026" style="position:absolute;z-index:251680768;visibility:visible;mso-wrap-style:square;mso-width-percent:0;mso-height-percent:0;mso-wrap-distance-left:9pt;mso-wrap-distance-top:0;mso-wrap-distance-right:9pt;mso-wrap-distance-bottom:0;mso-position-horizontal:absolute;mso-position-horizontal-relative:text;mso-position-vertical:absolute;mso-position-vertical-relative:text;mso-width-percent:0;mso-height-percent:0;mso-width-relative:page;mso-height-relative:page" from="396pt,40.2pt" to="396pt,58.2pt" o:gfxdata="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"/>
             </w:pict>
@@ -2522,9 +2522,9 @@
               </wp:anchor>
             </w:drawing>
           </mc:Choice>
-          <mc:Fallback xmlns:w16sdtdh="http://schemas.microsoft.com/office/word/2020/wordml/sdtdatahash" xmlns:w16="http://schemas.microsoft.com/office/word/2018/wordml" xmlns:w16cid="http://schemas.microsoft.com/office/word/2016/wordml/cid" xmlns:w16cex="http://schemas.microsoft.com/office/word/2018/wordml/cex" xmlns:oel="http://schemas.microsoft.com/office/2019/extlst" xmlns:am3d="http://schemas.microsoft.com/office/drawing/2017/model3d" xmlns:aink="http://schemas.microsoft.com/office/drawing/2016/ink" xmlns:cx8="http://schemas.microsoft.com/office/drawing/2016/5/14/chartex" xmlns:cx7="http://schemas.microsoft.com/office/drawing/2016/5/13/chartex" xmlns:cx6="http://schemas.microsoft.com/office/drawing/2016/5/12/chartex" xmlns:cx5="http://schemas.microsoft.com/office/drawing/2016/5/11/chartex" xmlns:cx4="http://schemas.microsoft.com/office/drawing/2016/5/10/chartex" xmlns:cx3="http://schemas.microsoft.com/office/drawing/2016/5/9/chartex" xmlns:cx2="http://schemas.microsoft.com/office/drawing/2015/10/21/chartex">
+          <mc:Fallback>
             <w:pict>
-              <v:rect w14:anchorId="25DCC849" id="Rectangle 39" o:spid="_x0000_s1028" style="position:absolute;margin-left:342pt;margin-top:40.2pt;width:108pt;height:18pt;z-index:251679744;visibility:visible;mso-wrap-style:square;mso-width-percent:0;mso-height-percent:0;mso-wrap-distance-left:9pt;mso-wrap-distance-top:0;mso-wrap-distance-right:9pt;mso-wrap-distance-bottom:0;mso-position-horizontal:absolute;mso-position-horizontal-relative:text;mso-position-vertical:absolute;mso-position-vertical-relative:text;mso-width-percent:0;mso-height-percent:0;mso-width-relative:page;mso-height-relative:page;v-text-anchor:top" o:gfxdata="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">
+              <v:rect w14:anchorId="25DCC849" id="Rectangle 39" o:spid="_x0000_s1028" style="position:absolute;margin-left:342pt;margin-top:40.2pt;width:108pt;height:18pt;z-index:251679744;visibility:visible;mso-wrap-style:square;mso-width-percent:0;mso-height-percent:0;mso-wrap-distance-left:9pt;mso-wrap-distance-top:0;mso-wrap-distance-right:9pt;mso-wrap-distance-bottom:0;mso-position-horizontal:absolute;mso-position-horizontal-relative:text;mso-position-vertical:absolute;mso-position-vertical-relative:text;mso-width-percent:0;mso-height-percent:0;mso-width-relative:page;mso-height-relative:page;v-text-anchor:top" o:gfxdata="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">
                 <v:textbox>
                   <w:txbxContent>
                     <w:p>
@@ -2607,7 +2607,7 @@
               </wp:anchor>
             </w:drawing>
           </mc:Choice>
-          <mc:Fallback xmlns:w16sdtdh="http://schemas.microsoft.com/office/word/2020/wordml/sdtdatahash" xmlns:w16="http://schemas.microsoft.com/office/word/2018/wordml" xmlns:w16cid="http://schemas.microsoft.com/office/word/2016/wordml/cid" xmlns:w16cex="http://schemas.microsoft.com/office/word/2018/wordml/cex" xmlns:oel="http://schemas.microsoft.com/office/2019/extlst" xmlns:am3d="http://schemas.microsoft.com/office/drawing/2017/model3d" xmlns:aink="http://schemas.microsoft.com/office/drawing/2016/ink" xmlns:cx8="http://schemas.microsoft.com/office/drawing/2016/5/14/chartex" xmlns:cx7="http://schemas.microsoft.com/office/drawing/2016/5/13/chartex" xmlns:cx6="http://schemas.microsoft.com/office/drawing/2016/5/12/chartex" xmlns:cx5="http://schemas.microsoft.com/office/drawing/2016/5/11/chartex" xmlns:cx4="http://schemas.microsoft.com/office/drawing/2016/5/10/chartex" xmlns:cx3="http://schemas.microsoft.com/office/drawing/2016/5/9/chartex" xmlns:cx2="http://schemas.microsoft.com/office/drawing/2015/10/21/chartex">
+          <mc:Fallback>
             <w:pict>
               <v:line w14:anchorId="764BBA19" id="Straight Connector 38" o:spid="_x0000_s1026" style="position:absolute;z-index:251678720;visibility:visible;mso-wrap-style:square;mso-width-percent:0;mso-height-percent:0;mso-wrap-distance-left:9pt;mso-wrap-distance-top:0;mso-wrap-distance-right:9pt;mso-wrap-distance-bottom:0;mso-position-horizontal:absolute;mso-position-horizontal-relative:text;mso-position-vertical:absolute;mso-position-vertical-relative:text;mso-width-percent:0;mso-height-percent:0;mso-width-relative:page;mso-height-relative:page" from="270pt,40.2pt" to="270pt,58.2pt" o:gfxdata="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"/>
             </w:pict>
@@ -2688,9 +2688,9 @@
               </wp:anchor>
             </w:drawing>
           </mc:Choice>
-          <mc:Fallback xmlns:w16sdtdh="http://schemas.microsoft.com/office/word/2020/wordml/sdtdatahash" xmlns:w16="http://schemas.microsoft.com/office/word/2018/wordml" xmlns:w16cid="http://schemas.microsoft.com/office/word/2016/wordml/cid" xmlns:w16cex="http://schemas.microsoft.com/office/word/2018/wordml/cex" xmlns:oel="http://schemas.microsoft.com/office/2019/extlst" xmlns:am3d="http://schemas.microsoft.com/office/drawing/2017/model3d" xmlns:aink="http://schemas.microsoft.com/office/drawing/2016/ink" xmlns:cx8="http://schemas.microsoft.com/office/drawing/2016/5/14/chartex" xmlns:cx7="http://schemas.microsoft.com/office/drawing/2016/5/13/chartex" xmlns:cx6="http://schemas.microsoft.com/office/drawing/2016/5/12/chartex" xmlns:cx5="http://schemas.microsoft.com/office/drawing/2016/5/11/chartex" xmlns:cx4="http://schemas.microsoft.com/office/drawing/2016/5/10/chartex" xmlns:cx3="http://schemas.microsoft.com/office/drawing/2016/5/9/chartex" xmlns:cx2="http://schemas.microsoft.com/office/drawing/2015/10/21/chartex">
+          <mc:Fallback>
             <w:pict>
-              <v:rect w14:anchorId="54E2816C" id="Rectangle 37" o:spid="_x0000_s1029" style="position:absolute;margin-left:3in;margin-top:40.2pt;width:108pt;height:18pt;z-index:251677696;visibility:visible;mso-wrap-style:square;mso-width-percent:0;mso-height-percent:0;mso-wrap-distance-left:9pt;mso-wrap-distance-top:0;mso-wrap-distance-right:9pt;mso-wrap-distance-bottom:0;mso-position-horizontal:absolute;mso-position-horizontal-relative:text;mso-position-vertical:absolute;mso-position-vertical-relative:text;mso-width-percent:0;mso-height-percent:0;mso-width-relative:page;mso-height-relative:page;v-text-anchor:top" o:gfxdata="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">
+              <v:rect w14:anchorId="54E2816C" id="Rectangle 37" o:spid="_x0000_s1029" style="position:absolute;margin-left:3in;margin-top:40.2pt;width:108pt;height:18pt;z-index:251677696;visibility:visible;mso-wrap-style:square;mso-width-percent:0;mso-height-percent:0;mso-wrap-distance-left:9pt;mso-wrap-distance-top:0;mso-wrap-distance-right:9pt;mso-wrap-distance-bottom:0;mso-position-horizontal:absolute;mso-position-horizontal-relative:text;mso-position-vertical:absolute;mso-position-vertical-relative:text;mso-width-percent:0;mso-height-percent:0;mso-width-relative:page;mso-height-relative:page;v-text-anchor:top" o:gfxdata="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">
                 <v:textbox>
                   <w:txbxContent>
                     <w:p>
@@ -2773,7 +2773,7 @@
               </wp:anchor>
             </w:drawing>
           </mc:Choice>
-          <mc:Fallback xmlns:w16sdtdh="http://schemas.microsoft.com/office/word/2020/wordml/sdtdatahash" xmlns:w16="http://schemas.microsoft.com/office/word/2018/wordml" xmlns:w16cid="http://schemas.microsoft.com/office/word/2016/wordml/cid" xmlns:w16cex="http://schemas.microsoft.com/office/word/2018/wordml/cex" xmlns:oel="http://schemas.microsoft.com/office/2019/extlst" xmlns:am3d="http://schemas.microsoft.com/office/drawing/2017/model3d" xmlns:aink="http://schemas.microsoft.com/office/drawing/2016/ink" xmlns:cx8="http://schemas.microsoft.com/office/drawing/2016/5/14/chartex" xmlns:cx7="http://schemas.microsoft.com/office/drawing/2016/5/13/chartex" xmlns:cx6="http://schemas.microsoft.com/office/drawing/2016/5/12/chartex" xmlns:cx5="http://schemas.microsoft.com/office/drawing/2016/5/11/chartex" xmlns:cx4="http://schemas.microsoft.com/office/drawing/2016/5/10/chartex" xmlns:cx3="http://schemas.microsoft.com/office/drawing/2016/5/9/chartex" xmlns:cx2="http://schemas.microsoft.com/office/drawing/2015/10/21/chartex">
+          <mc:Fallback>
             <w:pict>
               <v:line w14:anchorId="61D42C31" id="Straight Connector 36" o:spid="_x0000_s1026" style="position:absolute;z-index:251676672;visibility:visible;mso-wrap-style:square;mso-width-percent:0;mso-height-percent:0;mso-wrap-distance-left:9pt;mso-wrap-distance-top:0;mso-wrap-distance-right:9pt;mso-wrap-distance-bottom:0;mso-position-horizontal:absolute;mso-position-horizontal-relative:text;mso-position-vertical:absolute;mso-position-vertical-relative:text;mso-width-percent:0;mso-height-percent:0;mso-width-relative:page;mso-height-relative:page" from="2in,40.2pt" to="2in,58.2pt" o:gfxdata="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"/>
             </w:pict>
@@ -2854,9 +2854,9 @@
               </wp:anchor>
             </w:drawing>
           </mc:Choice>
-          <mc:Fallback xmlns:w16sdtdh="http://schemas.microsoft.com/office/word/2020/wordml/sdtdatahash" xmlns:w16="http://schemas.microsoft.com/office/word/2018/wordml" xmlns:w16cid="http://schemas.microsoft.com/office/word/2016/wordml/cid" xmlns:w16cex="http://schemas.microsoft.com/office/word/2018/wordml/cex" xmlns:oel="http://schemas.microsoft.com/office/2019/extlst" xmlns:am3d="http://schemas.microsoft.com/office/drawing/2017/model3d" xmlns:aink="http://schemas.microsoft.com/office/drawing/2016/ink" xmlns:cx8="http://schemas.microsoft.com/office/drawing/2016/5/14/chartex" xmlns:cx7="http://schemas.microsoft.com/office/drawing/2016/5/13/chartex" xmlns:cx6="http://schemas.microsoft.com/office/drawing/2016/5/12/chartex" xmlns:cx5="http://schemas.microsoft.com/office/drawing/2016/5/11/chartex" xmlns:cx4="http://schemas.microsoft.com/office/drawing/2016/5/10/chartex" xmlns:cx3="http://schemas.microsoft.com/office/drawing/2016/5/9/chartex" xmlns:cx2="http://schemas.microsoft.com/office/drawing/2015/10/21/chartex">
+          <mc:Fallback>
             <w:pict>
-              <v:rect w14:anchorId="22F98B8F" id="Rectangle 35" o:spid="_x0000_s1030" style="position:absolute;margin-left:90pt;margin-top:40.2pt;width:108pt;height:18pt;z-index:251675648;visibility:visible;mso-wrap-style:square;mso-width-percent:0;mso-height-percent:0;mso-wrap-distance-left:9pt;mso-wrap-distance-top:0;mso-wrap-distance-right:9pt;mso-wrap-distance-bottom:0;mso-position-horizontal:absolute;mso-position-horizontal-relative:text;mso-position-vertical:absolute;mso-position-vertical-relative:text;mso-width-percent:0;mso-height-percent:0;mso-width-relative:page;mso-height-relative:page;v-text-anchor:top" o:gfxdata="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">
+              <v:rect w14:anchorId="22F98B8F" id="Rectangle 35" o:spid="_x0000_s1030" style="position:absolute;margin-left:90pt;margin-top:40.2pt;width:108pt;height:18pt;z-index:251675648;visibility:visible;mso-wrap-style:square;mso-width-percent:0;mso-height-percent:0;mso-wrap-distance-left:9pt;mso-wrap-distance-top:0;mso-wrap-distance-right:9pt;mso-wrap-distance-bottom:0;mso-position-horizontal:absolute;mso-position-horizontal-relative:text;mso-position-vertical:absolute;mso-position-vertical-relative:text;mso-width-percent:0;mso-height-percent:0;mso-width-relative:page;mso-height-relative:page;v-text-anchor:top" o:gfxdata="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">
                 <v:textbox>
                   <w:txbxContent>
                     <w:p>
@@ -2945,9 +2945,9 @@
               </wp:anchor>
             </w:drawing>
           </mc:Choice>
-          <mc:Fallback xmlns:w16sdtdh="http://schemas.microsoft.com/office/word/2020/wordml/sdtdatahash" xmlns:w16="http://schemas.microsoft.com/office/word/2018/wordml" xmlns:w16cid="http://schemas.microsoft.com/office/word/2016/wordml/cid" xmlns:w16cex="http://schemas.microsoft.com/office/word/2018/wordml/cex" xmlns:oel="http://schemas.microsoft.com/office/2019/extlst" xmlns:am3d="http://schemas.microsoft.com/office/drawing/2017/model3d" xmlns:aink="http://schemas.microsoft.com/office/drawing/2016/ink" xmlns:cx8="http://schemas.microsoft.com/office/drawing/2016/5/14/chartex" xmlns:cx7="http://schemas.microsoft.com/office/drawing/2016/5/13/chartex" xmlns:cx6="http://schemas.microsoft.com/office/drawing/2016/5/12/chartex" xmlns:cx5="http://schemas.microsoft.com/office/drawing/2016/5/11/chartex" xmlns:cx4="http://schemas.microsoft.com/office/drawing/2016/5/10/chartex" xmlns:cx3="http://schemas.microsoft.com/office/drawing/2016/5/9/chartex" xmlns:cx2="http://schemas.microsoft.com/office/drawing/2015/10/21/chartex">
+          <mc:Fallback>
             <w:pict>
-              <v:rect w14:anchorId="71322205" id="Rectangle 34" o:spid="_x0000_s1031" style="position:absolute;margin-left:9pt;margin-top:4.2pt;width:1in;height:18pt;z-index:251674624;visibility:visible;mso-wrap-style:square;mso-width-percent:0;mso-height-percent:0;mso-wrap-distance-left:9pt;mso-wrap-distance-top:0;mso-wrap-distance-right:9pt;mso-wrap-distance-bottom:0;mso-position-horizontal:absolute;mso-position-horizontal-relative:text;mso-position-vertical:absolute;mso-position-vertical-relative:text;mso-width-percent:0;mso-height-percent:0;mso-width-relative:page;mso-height-relative:page;v-text-anchor:top" o:gfxdata="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">
+              <v:rect w14:anchorId="71322205" id="Rectangle 34" o:spid="_x0000_s1031" style="position:absolute;margin-left:9pt;margin-top:4.2pt;width:1in;height:18pt;z-index:251674624;visibility:visible;mso-wrap-style:square;mso-width-percent:0;mso-height-percent:0;mso-wrap-distance-left:9pt;mso-wrap-distance-top:0;mso-wrap-distance-right:9pt;mso-wrap-distance-bottom:0;mso-position-horizontal:absolute;mso-position-horizontal-relative:text;mso-position-vertical:absolute;mso-position-vertical-relative:text;mso-width-percent:0;mso-height-percent:0;mso-width-relative:page;mso-height-relative:page;v-text-anchor:top" o:gfxdata="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">
                 <v:textbox>
                   <w:txbxContent>
                     <w:p>
@@ -3657,9 +3657,9 @@
               </wp:anchor>
             </w:drawing>
           </mc:Choice>
-          <mc:Fallback xmlns:w16sdtdh="http://schemas.microsoft.com/office/word/2020/wordml/sdtdatahash" xmlns:w16="http://schemas.microsoft.com/office/word/2018/wordml" xmlns:w16cid="http://schemas.microsoft.com/office/word/2016/wordml/cid" xmlns:w16cex="http://schemas.microsoft.com/office/word/2018/wordml/cex" xmlns:oel="http://schemas.microsoft.com/office/2019/extlst" xmlns:am3d="http://schemas.microsoft.com/office/drawing/2017/model3d" xmlns:aink="http://schemas.microsoft.com/office/drawing/2016/ink" xmlns:cx8="http://schemas.microsoft.com/office/drawing/2016/5/14/chartex" xmlns:cx7="http://schemas.microsoft.com/office/drawing/2016/5/13/chartex" xmlns:cx6="http://schemas.microsoft.com/office/drawing/2016/5/12/chartex" xmlns:cx5="http://schemas.microsoft.com/office/drawing/2016/5/11/chartex" xmlns:cx4="http://schemas.microsoft.com/office/drawing/2016/5/10/chartex" xmlns:cx3="http://schemas.microsoft.com/office/drawing/2016/5/9/chartex" xmlns:cx2="http://schemas.microsoft.com/office/drawing/2015/10/21/chartex">
+          <mc:Fallback>
             <w:pict>
-              <v:rect w14:anchorId="3B4DC034" id="Rectangle 33" o:spid="_x0000_s1032" style="position:absolute;margin-left:4in;margin-top:7.65pt;width:1in;height:27pt;z-index:251688960;visibility:visible;mso-wrap-style:square;mso-width-percent:0;mso-height-percent:0;mso-wrap-distance-left:9pt;mso-wrap-distance-top:0;mso-wrap-distance-right:9pt;mso-wrap-distance-bottom:0;mso-position-horizontal:absolute;mso-position-horizontal-relative:text;mso-position-vertical:absolute;mso-position-vertical-relative:text;mso-width-percent:0;mso-height-percent:0;mso-width-relative:page;mso-height-relative:page;v-text-anchor:top" o:gfxdata="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">
+              <v:rect w14:anchorId="3B4DC034" id="Rectangle 33" o:spid="_x0000_s1032" style="position:absolute;margin-left:4in;margin-top:7.65pt;width:1in;height:27pt;z-index:251688960;visibility:visible;mso-wrap-style:square;mso-width-percent:0;mso-height-percent:0;mso-wrap-distance-left:9pt;mso-wrap-distance-top:0;mso-wrap-distance-right:9pt;mso-wrap-distance-bottom:0;mso-position-horizontal:absolute;mso-position-horizontal-relative:text;mso-position-vertical:absolute;mso-position-vertical-relative:text;mso-width-percent:0;mso-height-percent:0;mso-width-relative:page;mso-height-relative:page;v-text-anchor:top" o:gfxdata="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">
                 <v:textbox>
                   <w:txbxContent>
                     <w:p>
@@ -3742,7 +3742,7 @@
               </wp:anchor>
             </w:drawing>
           </mc:Choice>
-          <mc:Fallback xmlns:w16sdtdh="http://schemas.microsoft.com/office/word/2020/wordml/sdtdatahash" xmlns:w16="http://schemas.microsoft.com/office/word/2018/wordml" xmlns:w16cid="http://schemas.microsoft.com/office/word/2016/wordml/cid" xmlns:w16cex="http://schemas.microsoft.com/office/word/2018/wordml/cex" xmlns:oel="http://schemas.microsoft.com/office/2019/extlst" xmlns:am3d="http://schemas.microsoft.com/office/drawing/2017/model3d" xmlns:aink="http://schemas.microsoft.com/office/drawing/2016/ink" xmlns:cx8="http://schemas.microsoft.com/office/drawing/2016/5/14/chartex" xmlns:cx7="http://schemas.microsoft.com/office/drawing/2016/5/13/chartex" xmlns:cx6="http://schemas.microsoft.com/office/drawing/2016/5/12/chartex" xmlns:cx5="http://schemas.microsoft.com/office/drawing/2016/5/11/chartex" xmlns:cx4="http://schemas.microsoft.com/office/drawing/2016/5/10/chartex" xmlns:cx3="http://schemas.microsoft.com/office/drawing/2016/5/9/chartex" xmlns:cx2="http://schemas.microsoft.com/office/drawing/2015/10/21/chartex">
+          <mc:Fallback>
             <w:pict>
               <v:line w14:anchorId="58711A75" id="Straight Connector 32" o:spid="_x0000_s1026" style="position:absolute;z-index:251689984;visibility:visible;mso-wrap-style:square;mso-width-percent:0;mso-height-percent:0;mso-wrap-distance-left:9pt;mso-wrap-distance-top:0;mso-wrap-distance-right:9pt;mso-wrap-distance-bottom:0;mso-position-horizontal:absolute;mso-position-horizontal-relative:text;mso-position-vertical:absolute;mso-position-vertical-relative:text;mso-width-percent:0;mso-height-percent:0;mso-width-relative:page;mso-height-relative:page" from="324pt,7.65pt" to="324pt,34.65pt" o:gfxdata="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"/>
             </w:pict>
@@ -3817,7 +3817,7 @@
               </wp:anchor>
             </w:drawing>
           </mc:Choice>
-          <mc:Fallback xmlns:w16sdtdh="http://schemas.microsoft.com/office/word/2020/wordml/sdtdatahash" xmlns:w16="http://schemas.microsoft.com/office/word/2018/wordml" xmlns:w16cid="http://schemas.microsoft.com/office/word/2016/wordml/cid" xmlns:w16cex="http://schemas.microsoft.com/office/word/2018/wordml/cex" xmlns:oel="http://schemas.microsoft.com/office/2019/extlst" xmlns:am3d="http://schemas.microsoft.com/office/drawing/2017/model3d" xmlns:aink="http://schemas.microsoft.com/office/drawing/2016/ink" xmlns:cx8="http://schemas.microsoft.com/office/drawing/2016/5/14/chartex" xmlns:cx7="http://schemas.microsoft.com/office/drawing/2016/5/13/chartex" xmlns:cx6="http://schemas.microsoft.com/office/drawing/2016/5/12/chartex" xmlns:cx5="http://schemas.microsoft.com/office/drawing/2016/5/11/chartex" xmlns:cx4="http://schemas.microsoft.com/office/drawing/2016/5/10/chartex" xmlns:cx3="http://schemas.microsoft.com/office/drawing/2016/5/9/chartex" xmlns:cx2="http://schemas.microsoft.com/office/drawing/2015/10/21/chartex">
+          <mc:Fallback>
             <w:pict>
               <v:line w14:anchorId="7B219194" id="Straight Connector 31" o:spid="_x0000_s1026" style="position:absolute;z-index:251686912;visibility:visible;mso-wrap-style:square;mso-width-percent:0;mso-height-percent:0;mso-wrap-distance-left:9pt;mso-wrap-distance-top:0;mso-wrap-distance-right:9pt;mso-wrap-distance-bottom:0;mso-position-horizontal:absolute;mso-position-horizontal-relative:text;mso-position-vertical:absolute;mso-position-vertical-relative:text;mso-width-percent:0;mso-height-percent:0;mso-width-relative:page;mso-height-relative:page" from="225pt,7.65pt" to="225pt,34.65pt" o:gfxdata="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"/>
             </w:pict>
@@ -3898,9 +3898,9 @@
               </wp:anchor>
             </w:drawing>
           </mc:Choice>
-          <mc:Fallback xmlns:w16sdtdh="http://schemas.microsoft.com/office/word/2020/wordml/sdtdatahash" xmlns:w16="http://schemas.microsoft.com/office/word/2018/wordml" xmlns:w16cid="http://schemas.microsoft.com/office/word/2016/wordml/cid" xmlns:w16cex="http://schemas.microsoft.com/office/word/2018/wordml/cex" xmlns:oel="http://schemas.microsoft.com/office/2019/extlst" xmlns:am3d="http://schemas.microsoft.com/office/drawing/2017/model3d" xmlns:aink="http://schemas.microsoft.com/office/drawing/2016/ink" xmlns:cx8="http://schemas.microsoft.com/office/drawing/2016/5/14/chartex" xmlns:cx7="http://schemas.microsoft.com/office/drawing/2016/5/13/chartex" xmlns:cx6="http://schemas.microsoft.com/office/drawing/2016/5/12/chartex" xmlns:cx5="http://schemas.microsoft.com/office/drawing/2016/5/11/chartex" xmlns:cx4="http://schemas.microsoft.com/office/drawing/2016/5/10/chartex" xmlns:cx3="http://schemas.microsoft.com/office/drawing/2016/5/9/chartex" xmlns:cx2="http://schemas.microsoft.com/office/drawing/2015/10/21/chartex">
+          <mc:Fallback>
             <w:pict>
-              <v:rect w14:anchorId="09B62AFA" id="Rectangle 30" o:spid="_x0000_s1033" style="position:absolute;margin-left:189pt;margin-top:7.65pt;width:1in;height:27pt;z-index:251685888;visibility:visible;mso-wrap-style:square;mso-width-percent:0;mso-height-percent:0;mso-wrap-distance-left:9pt;mso-wrap-distance-top:0;mso-wrap-distance-right:9pt;mso-wrap-distance-bottom:0;mso-position-horizontal:absolute;mso-position-horizontal-relative:text;mso-position-vertical:absolute;mso-position-vertical-relative:text;mso-width-percent:0;mso-height-percent:0;mso-width-relative:page;mso-height-relative:page;v-text-anchor:top" o:gfxdata="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">
+              <v:rect w14:anchorId="09B62AFA" id="Rectangle 30" o:spid="_x0000_s1033" style="position:absolute;margin-left:189pt;margin-top:7.65pt;width:1in;height:27pt;z-index:251685888;visibility:visible;mso-wrap-style:square;mso-width-percent:0;mso-height-percent:0;mso-wrap-distance-left:9pt;mso-wrap-distance-top:0;mso-wrap-distance-right:9pt;mso-wrap-distance-bottom:0;mso-position-horizontal:absolute;mso-position-horizontal-relative:text;mso-position-vertical:absolute;mso-position-vertical-relative:text;mso-width-percent:0;mso-height-percent:0;mso-width-relative:page;mso-height-relative:page;v-text-anchor:top" o:gfxdata="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">
                 <v:textbox>
                   <w:txbxContent>
                     <w:p>
@@ -3989,9 +3989,9 @@
               </wp:anchor>
             </w:drawing>
           </mc:Choice>
-          <mc:Fallback xmlns:w16sdtdh="http://schemas.microsoft.com/office/word/2020/wordml/sdtdatahash" xmlns:w16="http://schemas.microsoft.com/office/word/2018/wordml" xmlns:w16cid="http://schemas.microsoft.com/office/word/2016/wordml/cid" xmlns:w16cex="http://schemas.microsoft.com/office/word/2018/wordml/cex" xmlns:oel="http://schemas.microsoft.com/office/2019/extlst" xmlns:am3d="http://schemas.microsoft.com/office/drawing/2017/model3d" xmlns:aink="http://schemas.microsoft.com/office/drawing/2016/ink" xmlns:cx8="http://schemas.microsoft.com/office/drawing/2016/5/14/chartex" xmlns:cx7="http://schemas.microsoft.com/office/drawing/2016/5/13/chartex" xmlns:cx6="http://schemas.microsoft.com/office/drawing/2016/5/12/chartex" xmlns:cx5="http://schemas.microsoft.com/office/drawing/2016/5/11/chartex" xmlns:cx4="http://schemas.microsoft.com/office/drawing/2016/5/10/chartex" xmlns:cx3="http://schemas.microsoft.com/office/drawing/2016/5/9/chartex" xmlns:cx2="http://schemas.microsoft.com/office/drawing/2015/10/21/chartex">
+          <mc:Fallback>
             <w:pict>
-              <v:rect w14:anchorId="5F54AB46" id="Rectangle 29" o:spid="_x0000_s1034" style="position:absolute;margin-left:90pt;margin-top:7.65pt;width:1in;height:27pt;z-index:251682816;visibility:visible;mso-wrap-style:square;mso-width-percent:0;mso-height-percent:0;mso-wrap-distance-left:9pt;mso-wrap-distance-top:0;mso-wrap-distance-right:9pt;mso-wrap-distance-bottom:0;mso-position-horizontal:absolute;mso-position-horizontal-relative:text;mso-position-vertical:absolute;mso-position-vertical-relative:text;mso-width-percent:0;mso-height-percent:0;mso-width-relative:page;mso-height-relative:page;v-text-anchor:top" o:gfxdata="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">
+              <v:rect w14:anchorId="5F54AB46" id="Rectangle 29" o:spid="_x0000_s1034" style="position:absolute;margin-left:90pt;margin-top:7.65pt;width:1in;height:27pt;z-index:251682816;visibility:visible;mso-wrap-style:square;mso-width-percent:0;mso-height-percent:0;mso-wrap-distance-left:9pt;mso-wrap-distance-top:0;mso-wrap-distance-right:9pt;mso-wrap-distance-bottom:0;mso-position-horizontal:absolute;mso-position-horizontal-relative:text;mso-position-vertical:absolute;mso-position-vertical-relative:text;mso-width-percent:0;mso-height-percent:0;mso-width-relative:page;mso-height-relative:page;v-text-anchor:top" o:gfxdata="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">
                 <v:textbox>
                   <w:txbxContent>
                     <w:p>
@@ -4074,7 +4074,7 @@
               </wp:anchor>
             </w:drawing>
           </mc:Choice>
-          <mc:Fallback xmlns:w16sdtdh="http://schemas.microsoft.com/office/word/2020/wordml/sdtdatahash" xmlns:w16="http://schemas.microsoft.com/office/word/2018/wordml" xmlns:w16cid="http://schemas.microsoft.com/office/word/2016/wordml/cid" xmlns:w16cex="http://schemas.microsoft.com/office/word/2018/wordml/cex" xmlns:oel="http://schemas.microsoft.com/office/2019/extlst" xmlns:am3d="http://schemas.microsoft.com/office/drawing/2017/model3d" xmlns:aink="http://schemas.microsoft.com/office/drawing/2016/ink" xmlns:cx8="http://schemas.microsoft.com/office/drawing/2016/5/14/chartex" xmlns:cx7="http://schemas.microsoft.com/office/drawing/2016/5/13/chartex" xmlns:cx6="http://schemas.microsoft.com/office/drawing/2016/5/12/chartex" xmlns:cx5="http://schemas.microsoft.com/office/drawing/2016/5/11/chartex" xmlns:cx4="http://schemas.microsoft.com/office/drawing/2016/5/10/chartex" xmlns:cx3="http://schemas.microsoft.com/office/drawing/2016/5/9/chartex" xmlns:cx2="http://schemas.microsoft.com/office/drawing/2015/10/21/chartex">
+          <mc:Fallback>
             <w:pict>
               <v:line w14:anchorId="189EDED7" id="Straight Connector 28" o:spid="_x0000_s1026" style="position:absolute;z-index:251683840;visibility:visible;mso-wrap-style:square;mso-width-percent:0;mso-height-percent:0;mso-wrap-distance-left:9pt;mso-wrap-distance-top:0;mso-wrap-distance-right:9pt;mso-wrap-distance-bottom:0;mso-position-horizontal:absolute;mso-position-horizontal-relative:text;mso-position-vertical:absolute;mso-position-vertical-relative:text;mso-width-percent:0;mso-height-percent:0;mso-width-relative:page;mso-height-relative:page" from="126pt,7.65pt" to="126pt,34.65pt" o:gfxdata="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"/>
             </w:pict>
@@ -4157,7 +4157,7 @@
               </wp:anchor>
             </w:drawing>
           </mc:Choice>
-          <mc:Fallback xmlns:w16sdtdh="http://schemas.microsoft.com/office/word/2020/wordml/sdtdatahash" xmlns:w16="http://schemas.microsoft.com/office/word/2018/wordml" xmlns:w16cid="http://schemas.microsoft.com/office/word/2016/wordml/cid" xmlns:w16cex="http://schemas.microsoft.com/office/word/2018/wordml/cex" xmlns:oel="http://schemas.microsoft.com/office/2019/extlst" xmlns:am3d="http://schemas.microsoft.com/office/drawing/2017/model3d" xmlns:aink="http://schemas.microsoft.com/office/drawing/2016/ink" xmlns:cx8="http://schemas.microsoft.com/office/drawing/2016/5/14/chartex" xmlns:cx7="http://schemas.microsoft.com/office/drawing/2016/5/13/chartex" xmlns:cx6="http://schemas.microsoft.com/office/drawing/2016/5/12/chartex" xmlns:cx5="http://schemas.microsoft.com/office/drawing/2016/5/11/chartex" xmlns:cx4="http://schemas.microsoft.com/office/drawing/2016/5/10/chartex" xmlns:cx3="http://schemas.microsoft.com/office/drawing/2016/5/9/chartex" xmlns:cx2="http://schemas.microsoft.com/office/drawing/2015/10/21/chartex">
+          <mc:Fallback>
             <w:pict>
               <v:line w14:anchorId="0F81B01E" id="Straight Connector 27" o:spid="_x0000_s1026" style="position:absolute;z-index:251687936;visibility:visible;mso-wrap-style:square;mso-width-percent:0;mso-height-percent:0;mso-wrap-distance-left:9pt;mso-wrap-distance-top:0;mso-wrap-distance-right:9pt;mso-wrap-distance-bottom:0;mso-position-horizontal:absolute;mso-position-horizontal-relative:text;mso-position-vertical:absolute;mso-position-vertical-relative:text;mso-width-percent:0;mso-height-percent:0;mso-width-relative:page;mso-height-relative:page" from="252pt,2.85pt" to="279pt,2.85pt" o:gfxdata="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">
                 <v:stroke endarrow="block"/>
@@ -4234,7 +4234,7 @@
               </wp:anchor>
             </w:drawing>
           </mc:Choice>
-          <mc:Fallback xmlns:w16sdtdh="http://schemas.microsoft.com/office/word/2020/wordml/sdtdatahash" xmlns:w16="http://schemas.microsoft.com/office/word/2018/wordml" xmlns:w16cid="http://schemas.microsoft.com/office/word/2016/wordml/cid" xmlns:w16cex="http://schemas.microsoft.com/office/word/2018/wordml/cex" xmlns:oel="http://schemas.microsoft.com/office/2019/extlst" xmlns:am3d="http://schemas.microsoft.com/office/drawing/2017/model3d" xmlns:aink="http://schemas.microsoft.com/office/drawing/2016/ink" xmlns:cx8="http://schemas.microsoft.com/office/drawing/2016/5/14/chartex" xmlns:cx7="http://schemas.microsoft.com/office/drawing/2016/5/13/chartex" xmlns:cx6="http://schemas.microsoft.com/office/drawing/2016/5/12/chartex" xmlns:cx5="http://schemas.microsoft.com/office/drawing/2016/5/11/chartex" xmlns:cx4="http://schemas.microsoft.com/office/drawing/2016/5/10/chartex" xmlns:cx3="http://schemas.microsoft.com/office/drawing/2016/5/9/chartex" xmlns:cx2="http://schemas.microsoft.com/office/drawing/2015/10/21/chartex">
+          <mc:Fallback>
             <w:pict>
               <v:line w14:anchorId="3C14B4B7" id="Straight Connector 26" o:spid="_x0000_s1026" style="position:absolute;z-index:251684864;visibility:visible;mso-wrap-style:square;mso-width-percent:0;mso-height-percent:0;mso-wrap-distance-left:9pt;mso-wrap-distance-top:0;mso-wrap-distance-right:9pt;mso-wrap-distance-bottom:0;mso-position-horizontal:absolute;mso-position-horizontal-relative:text;mso-position-vertical:absolute;mso-position-vertical-relative:text;mso-width-percent:0;mso-height-percent:0;mso-width-relative:page;mso-height-relative:page" from="153pt,2.85pt" to="180pt,2.85pt" o:gfxdata="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">
                 <v:stroke endarrow="block"/>
@@ -4311,7 +4311,7 @@
               </wp:anchor>
             </w:drawing>
           </mc:Choice>
-          <mc:Fallback xmlns:w16sdtdh="http://schemas.microsoft.com/office/word/2020/wordml/sdtdatahash" xmlns:w16="http://schemas.microsoft.com/office/word/2018/wordml" xmlns:w16cid="http://schemas.microsoft.com/office/word/2016/wordml/cid" xmlns:w16cex="http://schemas.microsoft.com/office/word/2018/wordml/cex" xmlns:oel="http://schemas.microsoft.com/office/2019/extlst" xmlns:am3d="http://schemas.microsoft.com/office/drawing/2017/model3d" xmlns:aink="http://schemas.microsoft.com/office/drawing/2016/ink" xmlns:cx8="http://schemas.microsoft.com/office/drawing/2016/5/14/chartex" xmlns:cx7="http://schemas.microsoft.com/office/drawing/2016/5/13/chartex" xmlns:cx6="http://schemas.microsoft.com/office/drawing/2016/5/12/chartex" xmlns:cx5="http://schemas.microsoft.com/office/drawing/2016/5/11/chartex" xmlns:cx4="http://schemas.microsoft.com/office/drawing/2016/5/10/chartex" xmlns:cx3="http://schemas.microsoft.com/office/drawing/2016/5/9/chartex" xmlns:cx2="http://schemas.microsoft.com/office/drawing/2015/10/21/chartex">
+          <mc:Fallback>
             <w:pict>
               <v:line w14:anchorId="4C7E460A" id="Straight Connector 25" o:spid="_x0000_s1026" style="position:absolute;z-index:251681792;visibility:visible;mso-wrap-style:square;mso-width-percent:0;mso-height-percent:0;mso-wrap-distance-left:9pt;mso-wrap-distance-top:0;mso-wrap-distance-right:9pt;mso-wrap-distance-bottom:0;mso-position-horizontal:absolute;mso-position-horizontal-relative:text;mso-position-vertical:absolute;mso-position-vertical-relative:text;mso-width-percent:0;mso-height-percent:0;mso-width-relative:page;mso-height-relative:page" from="54pt,2.85pt" to="81pt,2.85pt" o:gfxdata="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">
                 <v:stroke endarrow="block"/>
@@ -4585,9 +4585,9 @@
               </wp:anchor>
             </w:drawing>
           </mc:Choice>
-          <mc:Fallback xmlns:w16sdtdh="http://schemas.microsoft.com/office/word/2020/wordml/sdtdatahash" xmlns:w16="http://schemas.microsoft.com/office/word/2018/wordml" xmlns:w16cid="http://schemas.microsoft.com/office/word/2016/wordml/cid" xmlns:w16cex="http://schemas.microsoft.com/office/word/2018/wordml/cex" xmlns:oel="http://schemas.microsoft.com/office/2019/extlst" xmlns:am3d="http://schemas.microsoft.com/office/drawing/2017/model3d" xmlns:aink="http://schemas.microsoft.com/office/drawing/2016/ink" xmlns:cx8="http://schemas.microsoft.com/office/drawing/2016/5/14/chartex" xmlns:cx7="http://schemas.microsoft.com/office/drawing/2016/5/13/chartex" xmlns:cx6="http://schemas.microsoft.com/office/drawing/2016/5/12/chartex" xmlns:cx5="http://schemas.microsoft.com/office/drawing/2016/5/11/chartex" xmlns:cx4="http://schemas.microsoft.com/office/drawing/2016/5/10/chartex" xmlns:cx3="http://schemas.microsoft.com/office/drawing/2016/5/9/chartex" xmlns:cx2="http://schemas.microsoft.com/office/drawing/2015/10/21/chartex">
+          <mc:Fallback>
             <w:pict>
-              <v:rect w14:anchorId="726395C4" id="Rectangle 24" o:spid="_x0000_s1035" style="position:absolute;left:0;text-align:left;margin-left:1in;margin-top:12pt;width:1in;height:27pt;z-index:251700224;visibility:visible;mso-wrap-style:square;mso-width-percent:0;mso-height-percent:0;mso-wrap-distance-left:9pt;mso-wrap-distance-top:0;mso-wrap-distance-right:9pt;mso-wrap-distance-bottom:0;mso-position-horizontal:absolute;mso-position-horizontal-relative:text;mso-position-vertical:absolute;mso-position-vertical-relative:text;mso-width-percent:0;mso-height-percent:0;mso-width-relative:page;mso-height-relative:page;v-text-anchor:top" o:gfxdata="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">
+              <v:rect w14:anchorId="726395C4" id="Rectangle 24" o:spid="_x0000_s1035" style="position:absolute;left:0;text-align:left;margin-left:1in;margin-top:12pt;width:1in;height:27pt;z-index:251700224;visibility:visible;mso-wrap-style:square;mso-width-percent:0;mso-height-percent:0;mso-wrap-distance-left:9pt;mso-wrap-distance-top:0;mso-wrap-distance-right:9pt;mso-wrap-distance-bottom:0;mso-position-horizontal:absolute;mso-position-horizontal-relative:text;mso-position-vertical:absolute;mso-position-vertical-relative:text;mso-width-percent:0;mso-height-percent:0;mso-width-relative:page;mso-height-relative:page;v-text-anchor:top" o:gfxdata="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">
                 <v:textbox>
                   <w:txbxContent>
                     <w:p/>
@@ -4668,7 +4668,7 @@
               </wp:anchor>
             </w:drawing>
           </mc:Choice>
-          <mc:Fallback xmlns:w16sdtdh="http://schemas.microsoft.com/office/word/2020/wordml/sdtdatahash" xmlns:w16="http://schemas.microsoft.com/office/word/2018/wordml" xmlns:w16cid="http://schemas.microsoft.com/office/word/2016/wordml/cid" xmlns:w16cex="http://schemas.microsoft.com/office/word/2018/wordml/cex" xmlns:oel="http://schemas.microsoft.com/office/2019/extlst" xmlns:am3d="http://schemas.microsoft.com/office/drawing/2017/model3d" xmlns:aink="http://schemas.microsoft.com/office/drawing/2016/ink" xmlns:cx8="http://schemas.microsoft.com/office/drawing/2016/5/14/chartex" xmlns:cx7="http://schemas.microsoft.com/office/drawing/2016/5/13/chartex" xmlns:cx6="http://schemas.microsoft.com/office/drawing/2016/5/12/chartex" xmlns:cx5="http://schemas.microsoft.com/office/drawing/2016/5/11/chartex" xmlns:cx4="http://schemas.microsoft.com/office/drawing/2016/5/10/chartex" xmlns:cx3="http://schemas.microsoft.com/office/drawing/2016/5/9/chartex" xmlns:cx2="http://schemas.microsoft.com/office/drawing/2015/10/21/chartex">
+          <mc:Fallback>
             <w:pict>
               <v:line w14:anchorId="6CD46FAD" id="Straight Connector 23" o:spid="_x0000_s1026" style="position:absolute;z-index:251701248;visibility:visible;mso-wrap-style:square;mso-width-percent:0;mso-height-percent:0;mso-wrap-distance-left:9pt;mso-wrap-distance-top:0;mso-wrap-distance-right:9pt;mso-wrap-distance-bottom:0;mso-position-horizontal:absolute;mso-position-horizontal-relative:text;mso-position-vertical:absolute;mso-position-vertical-relative:text;mso-width-percent:0;mso-height-percent:0;mso-width-relative:page;mso-height-relative:page" from="108pt,12pt" to="108pt,39pt" o:gfxdata="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"/>
             </w:pict>
@@ -4766,7 +4766,7 @@
               </wp:anchor>
             </w:drawing>
           </mc:Choice>
-          <mc:Fallback xmlns:w16sdtdh="http://schemas.microsoft.com/office/word/2020/wordml/sdtdatahash" xmlns:w16="http://schemas.microsoft.com/office/word/2018/wordml" xmlns:w16cid="http://schemas.microsoft.com/office/word/2016/wordml/cid" xmlns:w16cex="http://schemas.microsoft.com/office/word/2018/wordml/cex" xmlns:oel="http://schemas.microsoft.com/office/2019/extlst" xmlns:am3d="http://schemas.microsoft.com/office/drawing/2017/model3d" xmlns:aink="http://schemas.microsoft.com/office/drawing/2016/ink" xmlns:cx8="http://schemas.microsoft.com/office/drawing/2016/5/14/chartex" xmlns:cx7="http://schemas.microsoft.com/office/drawing/2016/5/13/chartex" xmlns:cx6="http://schemas.microsoft.com/office/drawing/2016/5/12/chartex" xmlns:cx5="http://schemas.microsoft.com/office/drawing/2016/5/11/chartex" xmlns:cx4="http://schemas.microsoft.com/office/drawing/2016/5/10/chartex" xmlns:cx3="http://schemas.microsoft.com/office/drawing/2016/5/9/chartex" xmlns:cx2="http://schemas.microsoft.com/office/drawing/2015/10/21/chartex">
+          <mc:Fallback>
             <w:pict>
               <v:line w14:anchorId="29537B52" id="Straight Connector 22" o:spid="_x0000_s1026" style="position:absolute;z-index:251702272;visibility:visible;mso-wrap-style:square;mso-width-percent:0;mso-height-percent:0;mso-wrap-distance-left:9pt;mso-wrap-distance-top:0;mso-wrap-distance-right:9pt;mso-wrap-distance-bottom:0;mso-position-horizontal:absolute;mso-position-horizontal-relative:text;mso-position-vertical:absolute;mso-position-vertical-relative:text;mso-width-percent:0;mso-height-percent:0;mso-width-relative:page;mso-height-relative:page" from="45pt,7.2pt" to="1in,7.2pt" o:gfxdata="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">
                 <v:stroke endarrow="block"/>
@@ -4889,9 +4889,9 @@
               </wp:anchor>
             </w:drawing>
           </mc:Choice>
-          <mc:Fallback xmlns:w16sdtdh="http://schemas.microsoft.com/office/word/2020/wordml/sdtdatahash" xmlns:w16="http://schemas.microsoft.com/office/word/2018/wordml" xmlns:w16cid="http://schemas.microsoft.com/office/word/2016/wordml/cid" xmlns:w16cex="http://schemas.microsoft.com/office/word/2018/wordml/cex" xmlns:oel="http://schemas.microsoft.com/office/2019/extlst" xmlns:am3d="http://schemas.microsoft.com/office/drawing/2017/model3d" xmlns:aink="http://schemas.microsoft.com/office/drawing/2016/ink" xmlns:cx8="http://schemas.microsoft.com/office/drawing/2016/5/14/chartex" xmlns:cx7="http://schemas.microsoft.com/office/drawing/2016/5/13/chartex" xmlns:cx6="http://schemas.microsoft.com/office/drawing/2016/5/12/chartex" xmlns:cx5="http://schemas.microsoft.com/office/drawing/2016/5/11/chartex" xmlns:cx4="http://schemas.microsoft.com/office/drawing/2016/5/10/chartex" xmlns:cx3="http://schemas.microsoft.com/office/drawing/2016/5/9/chartex" xmlns:cx2="http://schemas.microsoft.com/office/drawing/2015/10/21/chartex">
+          <mc:Fallback>
             <w:pict>
-              <v:rect w14:anchorId="7F0A696A" id="Rectangle 21" o:spid="_x0000_s1036" style="position:absolute;margin-left:4in;margin-top:7.65pt;width:1in;height:27pt;z-index:251698176;visibility:visible;mso-wrap-style:square;mso-width-percent:0;mso-height-percent:0;mso-wrap-distance-left:9pt;mso-wrap-distance-top:0;mso-wrap-distance-right:9pt;mso-wrap-distance-bottom:0;mso-position-horizontal:absolute;mso-position-horizontal-relative:text;mso-position-vertical:absolute;mso-position-vertical-relative:text;mso-width-percent:0;mso-height-percent:0;mso-width-relative:page;mso-height-relative:page;v-text-anchor:top" o:gfxdata="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">
+              <v:rect w14:anchorId="7F0A696A" id="Rectangle 21" o:spid="_x0000_s1036" style="position:absolute;margin-left:4in;margin-top:7.65pt;width:1in;height:27pt;z-index:251698176;visibility:visible;mso-wrap-style:square;mso-width-percent:0;mso-height-percent:0;mso-wrap-distance-left:9pt;mso-wrap-distance-top:0;mso-wrap-distance-right:9pt;mso-wrap-distance-bottom:0;mso-position-horizontal:absolute;mso-position-horizontal-relative:text;mso-position-vertical:absolute;mso-position-vertical-relative:text;mso-width-percent:0;mso-height-percent:0;mso-width-relative:page;mso-height-relative:page;v-text-anchor:top" o:gfxdata="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">
                 <v:textbox>
                   <w:txbxContent>
                     <w:p>
@@ -4976,7 +4976,7 @@
               </wp:anchor>
             </w:drawing>
           </mc:Choice>
-          <mc:Fallback xmlns:w16sdtdh="http://schemas.microsoft.com/office/word/2020/wordml/sdtdatahash" xmlns:w16="http://schemas.microsoft.com/office/word/2018/wordml" xmlns:w16cid="http://schemas.microsoft.com/office/word/2016/wordml/cid" xmlns:w16cex="http://schemas.microsoft.com/office/word/2018/wordml/cex" xmlns:oel="http://schemas.microsoft.com/office/2019/extlst" xmlns:am3d="http://schemas.microsoft.com/office/drawing/2017/model3d" xmlns:aink="http://schemas.microsoft.com/office/drawing/2016/ink" xmlns:cx8="http://schemas.microsoft.com/office/drawing/2016/5/14/chartex" xmlns:cx7="http://schemas.microsoft.com/office/drawing/2016/5/13/chartex" xmlns:cx6="http://schemas.microsoft.com/office/drawing/2016/5/12/chartex" xmlns:cx5="http://schemas.microsoft.com/office/drawing/2016/5/11/chartex" xmlns:cx4="http://schemas.microsoft.com/office/drawing/2016/5/10/chartex" xmlns:cx3="http://schemas.microsoft.com/office/drawing/2016/5/9/chartex" xmlns:cx2="http://schemas.microsoft.com/office/drawing/2015/10/21/chartex">
+          <mc:Fallback>
             <w:pict>
               <v:line w14:anchorId="07B2180A" id="Straight Connector 16" o:spid="_x0000_s1026" style="position:absolute;z-index:251699200;visibility:visible;mso-wrap-style:square;mso-width-percent:0;mso-height-percent:0;mso-wrap-distance-left:9pt;mso-wrap-distance-top:0;mso-wrap-distance-right:9pt;mso-wrap-distance-bottom:0;mso-position-horizontal:absolute;mso-position-horizontal-relative:text;mso-position-vertical:absolute;mso-position-vertical-relative:text;mso-width-percent:0;mso-height-percent:0;mso-width-relative:page;mso-height-relative:page" from="324pt,7.65pt" to="324pt,34.65pt" o:gfxdata="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"/>
             </w:pict>
@@ -5053,7 +5053,7 @@
               </wp:anchor>
             </w:drawing>
           </mc:Choice>
-          <mc:Fallback xmlns:w16sdtdh="http://schemas.microsoft.com/office/word/2020/wordml/sdtdatahash" xmlns:w16="http://schemas.microsoft.com/office/word/2018/wordml" xmlns:w16cid="http://schemas.microsoft.com/office/word/2016/wordml/cid" xmlns:w16cex="http://schemas.microsoft.com/office/word/2018/wordml/cex" xmlns:oel="http://schemas.microsoft.com/office/2019/extlst" xmlns:am3d="http://schemas.microsoft.com/office/drawing/2017/model3d" xmlns:aink="http://schemas.microsoft.com/office/drawing/2016/ink" xmlns:cx8="http://schemas.microsoft.com/office/drawing/2016/5/14/chartex" xmlns:cx7="http://schemas.microsoft.com/office/drawing/2016/5/13/chartex" xmlns:cx6="http://schemas.microsoft.com/office/drawing/2016/5/12/chartex" xmlns:cx5="http://schemas.microsoft.com/office/drawing/2016/5/11/chartex" xmlns:cx4="http://schemas.microsoft.com/office/drawing/2016/5/10/chartex" xmlns:cx3="http://schemas.microsoft.com/office/drawing/2016/5/9/chartex" xmlns:cx2="http://schemas.microsoft.com/office/drawing/2015/10/21/chartex">
+          <mc:Fallback>
             <w:pict>
               <v:line w14:anchorId="282EC840" id="Straight Connector 19" o:spid="_x0000_s1026" style="position:absolute;z-index:251696128;visibility:visible;mso-wrap-style:square;mso-width-percent:0;mso-height-percent:0;mso-wrap-distance-left:9pt;mso-wrap-distance-top:0;mso-wrap-distance-right:9pt;mso-wrap-distance-bottom:0;mso-position-horizontal:absolute;mso-position-horizontal-relative:text;mso-position-vertical:absolute;mso-position-vertical-relative:text;mso-width-percent:0;mso-height-percent:0;mso-width-relative:page;mso-height-relative:page" from="225pt,7.65pt" to="225pt,34.65pt" o:gfxdata="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"/>
             </w:pict>
@@ -5136,9 +5136,9 @@
               </wp:anchor>
             </w:drawing>
           </mc:Choice>
-          <mc:Fallback xmlns:w16sdtdh="http://schemas.microsoft.com/office/word/2020/wordml/sdtdatahash" xmlns:w16="http://schemas.microsoft.com/office/word/2018/wordml" xmlns:w16cid="http://schemas.microsoft.com/office/word/2016/wordml/cid" xmlns:w16cex="http://schemas.microsoft.com/office/word/2018/wordml/cex" xmlns:oel="http://schemas.microsoft.com/office/2019/extlst" xmlns:am3d="http://schemas.microsoft.com/office/drawing/2017/model3d" xmlns:aink="http://schemas.microsoft.com/office/drawing/2016/ink" xmlns:cx8="http://schemas.microsoft.com/office/drawing/2016/5/14/chartex" xmlns:cx7="http://schemas.microsoft.com/office/drawing/2016/5/13/chartex" xmlns:cx6="http://schemas.microsoft.com/office/drawing/2016/5/12/chartex" xmlns:cx5="http://schemas.microsoft.com/office/drawing/2016/5/11/chartex" xmlns:cx4="http://schemas.microsoft.com/office/drawing/2016/5/10/chartex" xmlns:cx3="http://schemas.microsoft.com/office/drawing/2016/5/9/chartex" xmlns:cx2="http://schemas.microsoft.com/office/drawing/2015/10/21/chartex">
+          <mc:Fallback>
             <w:pict>
-              <v:rect w14:anchorId="2DD16BE1" id="Rectangle 18" o:spid="_x0000_s1037" style="position:absolute;margin-left:189pt;margin-top:7.65pt;width:1in;height:27pt;z-index:251695104;visibility:visible;mso-wrap-style:square;mso-width-percent:0;mso-height-percent:0;mso-wrap-distance-left:9pt;mso-wrap-distance-top:0;mso-wrap-distance-right:9pt;mso-wrap-distance-bottom:0;mso-position-horizontal:absolute;mso-position-horizontal-relative:text;mso-position-vertical:absolute;mso-position-vertical-relative:text;mso-width-percent:0;mso-height-percent:0;mso-width-relative:page;mso-height-relative:page;v-text-anchor:top" o:gfxdata="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">
+              <v:rect w14:anchorId="2DD16BE1" id="Rectangle 18" o:spid="_x0000_s1037" style="position:absolute;margin-left:189pt;margin-top:7.65pt;width:1in;height:27pt;z-index:251695104;visibility:visible;mso-wrap-style:square;mso-width-percent:0;mso-height-percent:0;mso-wrap-distance-left:9pt;mso-wrap-distance-top:0;mso-wrap-distance-right:9pt;mso-wrap-distance-bottom:0;mso-position-horizontal:absolute;mso-position-horizontal-relative:text;mso-position-vertical:absolute;mso-position-vertical-relative:text;mso-width-percent:0;mso-height-percent:0;mso-width-relative:page;mso-height-relative:page;v-text-anchor:top" o:gfxdata="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">
                 <v:textbox>
                   <w:txbxContent>
                     <w:p>
@@ -5229,9 +5229,9 @@
               </wp:anchor>
             </w:drawing>
           </mc:Choice>
-          <mc:Fallback xmlns:w16sdtdh="http://schemas.microsoft.com/office/word/2020/wordml/sdtdatahash" xmlns:w16="http://schemas.microsoft.com/office/word/2018/wordml" xmlns:w16cid="http://schemas.microsoft.com/office/word/2016/wordml/cid" xmlns:w16cex="http://schemas.microsoft.com/office/word/2018/wordml/cex" xmlns:oel="http://schemas.microsoft.com/office/2019/extlst" xmlns:am3d="http://schemas.microsoft.com/office/drawing/2017/model3d" xmlns:aink="http://schemas.microsoft.com/office/drawing/2016/ink" xmlns:cx8="http://schemas.microsoft.com/office/drawing/2016/5/14/chartex" xmlns:cx7="http://schemas.microsoft.com/office/drawing/2016/5/13/chartex" xmlns:cx6="http://schemas.microsoft.com/office/drawing/2016/5/12/chartex" xmlns:cx5="http://schemas.microsoft.com/office/drawing/2016/5/11/chartex" xmlns:cx4="http://schemas.microsoft.com/office/drawing/2016/5/10/chartex" xmlns:cx3="http://schemas.microsoft.com/office/drawing/2016/5/9/chartex" xmlns:cx2="http://schemas.microsoft.com/office/drawing/2015/10/21/chartex">
+          <mc:Fallback>
             <w:pict>
-              <v:rect w14:anchorId="4CEEC73C" id="Rectangle 17" o:spid="_x0000_s1038" style="position:absolute;margin-left:90pt;margin-top:7.65pt;width:1in;height:27pt;z-index:251692032;visibility:visible;mso-wrap-style:square;mso-width-percent:0;mso-height-percent:0;mso-wrap-distance-left:9pt;mso-wrap-distance-top:0;mso-wrap-distance-right:9pt;mso-wrap-distance-bottom:0;mso-position-horizontal:absolute;mso-position-horizontal-relative:text;mso-position-vertical:absolute;mso-position-vertical-relative:text;mso-width-percent:0;mso-height-percent:0;mso-width-relative:page;mso-height-relative:page;v-text-anchor:top" o:gfxdata="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">
+              <v:rect w14:anchorId="4CEEC73C" id="Rectangle 17" o:spid="_x0000_s1038" style="position:absolute;margin-left:90pt;margin-top:7.65pt;width:1in;height:27pt;z-index:251692032;visibility:visible;mso-wrap-style:square;mso-width-percent:0;mso-height-percent:0;mso-wrap-distance-left:9pt;mso-wrap-distance-top:0;mso-wrap-distance-right:9pt;mso-wrap-distance-bottom:0;mso-position-horizontal:absolute;mso-position-horizontal-relative:text;mso-position-vertical:absolute;mso-position-vertical-relative:text;mso-width-percent:0;mso-height-percent:0;mso-width-relative:page;mso-height-relative:page;v-text-anchor:top" o:gfxdata="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">
                 <v:textbox>
                   <w:txbxContent>
                     <w:p>
@@ -5316,7 +5316,7 @@
               </wp:anchor>
             </w:drawing>
           </mc:Choice>
-          <mc:Fallback xmlns:w16sdtdh="http://schemas.microsoft.com/office/word/2020/wordml/sdtdatahash" xmlns:w16="http://schemas.microsoft.com/office/word/2018/wordml" xmlns:w16cid="http://schemas.microsoft.com/office/word/2016/wordml/cid" xmlns:w16cex="http://schemas.microsoft.com/office/word/2018/wordml/cex" xmlns:oel="http://schemas.microsoft.com/office/2019/extlst" xmlns:am3d="http://schemas.microsoft.com/office/drawing/2017/model3d" xmlns:aink="http://schemas.microsoft.com/office/drawing/2016/ink" xmlns:cx8="http://schemas.microsoft.com/office/drawing/2016/5/14/chartex" xmlns:cx7="http://schemas.microsoft.com/office/drawing/2016/5/13/chartex" xmlns:cx6="http://schemas.microsoft.com/office/drawing/2016/5/12/chartex" xmlns:cx5="http://schemas.microsoft.com/office/drawing/2016/5/11/chartex" xmlns:cx4="http://schemas.microsoft.com/office/drawing/2016/5/10/chartex" xmlns:cx3="http://schemas.microsoft.com/office/drawing/2016/5/9/chartex" xmlns:cx2="http://schemas.microsoft.com/office/drawing/2015/10/21/chartex">
+          <mc:Fallback>
             <w:pict>
               <v:line w14:anchorId="5BF399ED" id="Straight Connector 44" o:spid="_x0000_s1026" style="position:absolute;z-index:251693056;visibility:visible;mso-wrap-style:square;mso-width-percent:0;mso-height-percent:0;mso-wrap-distance-left:9pt;mso-wrap-distance-top:0;mso-wrap-distance-right:9pt;mso-wrap-distance-bottom:0;mso-position-horizontal:absolute;mso-position-horizontal-relative:text;mso-position-vertical:absolute;mso-position-vertical-relative:text;mso-width-percent:0;mso-height-percent:0;mso-width-relative:page;mso-height-relative:page" from="126pt,7.65pt" to="126pt,34.65pt" o:gfxdata="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"/>
             </w:pict>
@@ -5403,7 +5403,7 @@
               </wp:anchor>
             </w:drawing>
           </mc:Choice>
-          <mc:Fallback xmlns:w16sdtdh="http://schemas.microsoft.com/office/word/2020/wordml/sdtdatahash" xmlns:w16="http://schemas.microsoft.com/office/word/2018/wordml" xmlns:w16cid="http://schemas.microsoft.com/office/word/2016/wordml/cid" xmlns:w16cex="http://schemas.microsoft.com/office/word/2018/wordml/cex" xmlns:oel="http://schemas.microsoft.com/office/2019/extlst" xmlns:am3d="http://schemas.microsoft.com/office/drawing/2017/model3d" xmlns:aink="http://schemas.microsoft.com/office/drawing/2016/ink" xmlns:cx8="http://schemas.microsoft.com/office/drawing/2016/5/14/chartex" xmlns:cx7="http://schemas.microsoft.com/office/drawing/2016/5/13/chartex" xmlns:cx6="http://schemas.microsoft.com/office/drawing/2016/5/12/chartex" xmlns:cx5="http://schemas.microsoft.com/office/drawing/2016/5/11/chartex" xmlns:cx4="http://schemas.microsoft.com/office/drawing/2016/5/10/chartex" xmlns:cx3="http://schemas.microsoft.com/office/drawing/2016/5/9/chartex" xmlns:cx2="http://schemas.microsoft.com/office/drawing/2015/10/21/chartex">
+          <mc:Fallback>
             <w:pict>
               <v:line w14:anchorId="3D49CE28" id="Straight Connector 45" o:spid="_x0000_s1026" style="position:absolute;z-index:251697152;visibility:visible;mso-wrap-style:square;mso-width-percent:0;mso-height-percent:0;mso-wrap-distance-left:9pt;mso-wrap-distance-top:0;mso-wrap-distance-right:9pt;mso-wrap-distance-bottom:0;mso-position-horizontal:absolute;mso-position-horizontal-relative:text;mso-position-vertical:absolute;mso-position-vertical-relative:text;mso-width-percent:0;mso-height-percent:0;mso-width-relative:page;mso-height-relative:page" from="252pt,2.85pt" to="279pt,2.85pt" o:gfxdata="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">
                 <v:stroke endarrow="block"/>
@@ -5482,7 +5482,7 @@
               </wp:anchor>
             </w:drawing>
           </mc:Choice>
-          <mc:Fallback xmlns:w16sdtdh="http://schemas.microsoft.com/office/word/2020/wordml/sdtdatahash" xmlns:w16="http://schemas.microsoft.com/office/word/2018/wordml" xmlns:w16cid="http://schemas.microsoft.com/office/word/2016/wordml/cid" xmlns:w16cex="http://schemas.microsoft.com/office/word/2018/wordml/cex" xmlns:oel="http://schemas.microsoft.com/office/2019/extlst" xmlns:am3d="http://schemas.microsoft.com/office/drawing/2017/model3d" xmlns:aink="http://schemas.microsoft.com/office/drawing/2016/ink" xmlns:cx8="http://schemas.microsoft.com/office/drawing/2016/5/14/chartex" xmlns:cx7="http://schemas.microsoft.com/office/drawing/2016/5/13/chartex" xmlns:cx6="http://schemas.microsoft.com/office/drawing/2016/5/12/chartex" xmlns:cx5="http://schemas.microsoft.com/office/drawing/2016/5/11/chartex" xmlns:cx4="http://schemas.microsoft.com/office/drawing/2016/5/10/chartex" xmlns:cx3="http://schemas.microsoft.com/office/drawing/2016/5/9/chartex" xmlns:cx2="http://schemas.microsoft.com/office/drawing/2015/10/21/chartex">
+          <mc:Fallback>
             <w:pict>
               <v:line w14:anchorId="53D315F9" id="Straight Connector 46" o:spid="_x0000_s1026" style="position:absolute;z-index:251694080;visibility:visible;mso-wrap-style:square;mso-width-percent:0;mso-height-percent:0;mso-wrap-distance-left:9pt;mso-wrap-distance-top:0;mso-wrap-distance-right:9pt;mso-wrap-distance-bottom:0;mso-position-horizontal:absolute;mso-position-horizontal-relative:text;mso-position-vertical:absolute;mso-position-vertical-relative:text;mso-width-percent:0;mso-height-percent:0;mso-width-relative:page;mso-height-relative:page" from="153pt,2.85pt" to="180pt,2.85pt" o:gfxdata="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">
                 <v:stroke endarrow="block"/>
@@ -5561,7 +5561,7 @@
               </wp:anchor>
             </w:drawing>
           </mc:Choice>
-          <mc:Fallback xmlns:w16sdtdh="http://schemas.microsoft.com/office/word/2020/wordml/sdtdatahash" xmlns:w16="http://schemas.microsoft.com/office/word/2018/wordml" xmlns:w16cid="http://schemas.microsoft.com/office/word/2016/wordml/cid" xmlns:w16cex="http://schemas.microsoft.com/office/word/2018/wordml/cex" xmlns:oel="http://schemas.microsoft.com/office/2019/extlst" xmlns:am3d="http://schemas.microsoft.com/office/drawing/2017/model3d" xmlns:aink="http://schemas.microsoft.com/office/drawing/2016/ink" xmlns:cx8="http://schemas.microsoft.com/office/drawing/2016/5/14/chartex" xmlns:cx7="http://schemas.microsoft.com/office/drawing/2016/5/13/chartex" xmlns:cx6="http://schemas.microsoft.com/office/drawing/2016/5/12/chartex" xmlns:cx5="http://schemas.microsoft.com/office/drawing/2016/5/11/chartex" xmlns:cx4="http://schemas.microsoft.com/office/drawing/2016/5/10/chartex" xmlns:cx3="http://schemas.microsoft.com/office/drawing/2016/5/9/chartex" xmlns:cx2="http://schemas.microsoft.com/office/drawing/2015/10/21/chartex">
+          <mc:Fallback>
             <w:pict>
               <v:line w14:anchorId="36844510" id="Straight Connector 47" o:spid="_x0000_s1026" style="position:absolute;z-index:251691008;visibility:visible;mso-wrap-style:square;mso-width-percent:0;mso-height-percent:0;mso-wrap-distance-left:9pt;mso-wrap-distance-top:0;mso-wrap-distance-right:9pt;mso-wrap-distance-bottom:0;mso-position-horizontal:absolute;mso-position-horizontal-relative:text;mso-position-vertical:absolute;mso-position-vertical-relative:text;mso-width-percent:0;mso-height-percent:0;mso-width-relative:page;mso-height-relative:page" from="54pt,2.85pt" to="81pt,2.85pt" o:gfxdata="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">
                 <v:stroke endarrow="block"/>
@@ -5760,10 +5760,7 @@
         </w:rPr>
       </w:pPr>
     </w:p>
-    <w:p>
-      <w:bookmarkStart w:id="2" w:name="_GoBack"/>
-      <w:bookmarkEnd w:id="2"/>
-    </w:p>
+    <w:p/>
     <w:p/>
     <w:p/>
     <w:p/>
@@ -6201,9 +6198,3564 @@
       <w:pPr>
         <w:rPr>
           <w:rFonts w:ascii="Book Antiqua" w:hAnsi="Book Antiqua"/>
+          <w:bCs/>
+          <w:sz w:val="28"/>
+          <w:szCs w:val="28"/>
+        </w:rPr>
+      </w:pPr>
+      <w:r>
+        <w:rPr>
+          <w:rFonts w:ascii="Book Antiqua" w:hAnsi="Book Antiqua"/>
+          <w:bCs/>
+          <w:sz w:val="28"/>
+          <w:szCs w:val="28"/>
+        </w:rPr>
+        <w:t>/*</w:t>
+      </w:r>
+    </w:p>
+    <w:p>
+      <w:pPr>
+        <w:rPr>
+          <w:rFonts w:ascii="Book Antiqua" w:hAnsi="Book Antiqua"/>
+          <w:bCs/>
+          <w:sz w:val="28"/>
+          <w:szCs w:val="28"/>
+        </w:rPr>
+      </w:pPr>
+      <w:r>
+        <w:rPr>
+          <w:rFonts w:ascii="Book Antiqua" w:hAnsi="Book Antiqua"/>
+          <w:bCs/>
+          <w:sz w:val="28"/>
+          <w:szCs w:val="28"/>
+        </w:rPr>
+        <w:t>Write a C/C++ program to implement the following operations on a singly linked list</w:t>
+      </w:r>
+    </w:p>
+    <w:p>
+      <w:pPr>
+        <w:rPr>
+          <w:rFonts w:ascii="Book Antiqua" w:hAnsi="Book Antiqua"/>
+          <w:bCs/>
+          <w:sz w:val="28"/>
+          <w:szCs w:val="28"/>
+        </w:rPr>
+      </w:pPr>
+      <w:proofErr w:type="spellStart"/>
+      <w:r>
+        <w:rPr>
+          <w:rFonts w:ascii="Book Antiqua" w:hAnsi="Book Antiqua"/>
+          <w:bCs/>
+          <w:sz w:val="28"/>
+          <w:szCs w:val="28"/>
+        </w:rPr>
+        <w:t>i</w:t>
+      </w:r>
+      <w:proofErr w:type="spellEnd"/>
+      <w:r>
+        <w:rPr>
+          <w:rFonts w:ascii="Book Antiqua" w:hAnsi="Book Antiqua"/>
+          <w:bCs/>
+          <w:sz w:val="28"/>
+          <w:szCs w:val="28"/>
+        </w:rPr>
+        <w:t>) Insert the node at a particular position</w:t>
+      </w:r>
+    </w:p>
+    <w:p>
+      <w:pPr>
+        <w:rPr>
+          <w:rFonts w:ascii="Book Antiqua" w:hAnsi="Book Antiqua"/>
+          <w:bCs/>
+          <w:sz w:val="28"/>
+          <w:szCs w:val="28"/>
+        </w:rPr>
+      </w:pPr>
+      <w:r>
+        <w:rPr>
+          <w:rFonts w:ascii="Book Antiqua" w:hAnsi="Book Antiqua"/>
+          <w:bCs/>
+          <w:sz w:val="28"/>
+          <w:szCs w:val="28"/>
+        </w:rPr>
+        <w:t>ii)</w:t>
+      </w:r>
+      <w:r>
+        <w:rPr>
+          <w:rFonts w:ascii="Book Antiqua" w:hAnsi="Book Antiqua"/>
+          <w:bCs/>
+          <w:sz w:val="28"/>
+          <w:szCs w:val="28"/>
+        </w:rPr>
+        <w:tab/>
+        <w:t>Modify the info of a node (position to be specified by the user)</w:t>
+      </w:r>
+    </w:p>
+    <w:p>
+      <w:pPr>
+        <w:rPr>
+          <w:rFonts w:ascii="Book Antiqua" w:hAnsi="Book Antiqua"/>
+          <w:bCs/>
+          <w:sz w:val="28"/>
+          <w:szCs w:val="28"/>
+        </w:rPr>
+      </w:pPr>
+      <w:r>
+        <w:rPr>
+          <w:rFonts w:ascii="Book Antiqua" w:hAnsi="Book Antiqua"/>
+          <w:bCs/>
+          <w:sz w:val="28"/>
+          <w:szCs w:val="28"/>
+        </w:rPr>
+        <w:t>iii) Delete a node (position to be specified by the user- End, Beginning, position)</w:t>
+      </w:r>
+    </w:p>
+    <w:p>
+      <w:pPr>
+        <w:rPr>
+          <w:rFonts w:ascii="Book Antiqua" w:hAnsi="Book Antiqua"/>
+          <w:bCs/>
+          <w:sz w:val="28"/>
+          <w:szCs w:val="28"/>
+        </w:rPr>
+      </w:pPr>
+      <w:r>
+        <w:rPr>
+          <w:rFonts w:ascii="Book Antiqua" w:hAnsi="Book Antiqua"/>
+          <w:bCs/>
+          <w:sz w:val="28"/>
+          <w:szCs w:val="28"/>
+        </w:rPr>
+        <w:t>iv)</w:t>
+      </w:r>
+      <w:r>
+        <w:rPr>
+          <w:rFonts w:ascii="Book Antiqua" w:hAnsi="Book Antiqua"/>
+          <w:bCs/>
+          <w:sz w:val="28"/>
+          <w:szCs w:val="28"/>
+        </w:rPr>
+        <w:tab/>
+        <w:t>Traverse the list</w:t>
+      </w:r>
+    </w:p>
+    <w:p>
+      <w:pPr>
+        <w:rPr>
+          <w:rFonts w:ascii="Book Antiqua" w:hAnsi="Book Antiqua"/>
+          <w:bCs/>
+          <w:sz w:val="28"/>
+          <w:szCs w:val="28"/>
+        </w:rPr>
+      </w:pPr>
+      <w:r>
+        <w:rPr>
+          <w:rFonts w:ascii="Book Antiqua" w:hAnsi="Book Antiqua"/>
+          <w:bCs/>
+          <w:sz w:val="28"/>
+          <w:szCs w:val="28"/>
+        </w:rPr>
+        <w:t>*/</w:t>
+      </w:r>
+    </w:p>
+    <w:p>
+      <w:pPr>
+        <w:rPr>
+          <w:rFonts w:ascii="Book Antiqua" w:hAnsi="Book Antiqua"/>
+          <w:bCs/>
+          <w:sz w:val="28"/>
+          <w:szCs w:val="28"/>
+        </w:rPr>
+      </w:pPr>
+      <w:r>
+        <w:rPr>
+          <w:rFonts w:ascii="Book Antiqua" w:hAnsi="Book Antiqua"/>
+          <w:bCs/>
+          <w:sz w:val="28"/>
+          <w:szCs w:val="28"/>
+        </w:rPr>
+        <w:t>#include &lt;iostream&gt;</w:t>
+      </w:r>
+    </w:p>
+    <w:p>
+      <w:pPr>
+        <w:rPr>
+          <w:rFonts w:ascii="Book Antiqua" w:hAnsi="Book Antiqua"/>
+          <w:bCs/>
+          <w:sz w:val="28"/>
+          <w:szCs w:val="28"/>
+        </w:rPr>
+      </w:pPr>
+      <w:r>
+        <w:rPr>
+          <w:rFonts w:ascii="Book Antiqua" w:hAnsi="Book Antiqua"/>
+          <w:bCs/>
+          <w:sz w:val="28"/>
+          <w:szCs w:val="28"/>
+        </w:rPr>
+        <w:t xml:space="preserve">using namespace </w:t>
+      </w:r>
+      <w:proofErr w:type="gramStart"/>
+      <w:r>
+        <w:rPr>
+          <w:rFonts w:ascii="Book Antiqua" w:hAnsi="Book Antiqua"/>
+          <w:bCs/>
+          <w:sz w:val="28"/>
+          <w:szCs w:val="28"/>
+        </w:rPr>
+        <w:t>std;</w:t>
+      </w:r>
+      <w:proofErr w:type="gramEnd"/>
+    </w:p>
+    <w:p>
+      <w:pPr>
+        <w:rPr>
+          <w:rFonts w:ascii="Book Antiqua" w:hAnsi="Book Antiqua"/>
+          <w:bCs/>
+          <w:sz w:val="28"/>
+          <w:szCs w:val="28"/>
+        </w:rPr>
+      </w:pPr>
+    </w:p>
+    <w:p>
+      <w:pPr>
+        <w:rPr>
+          <w:rFonts w:ascii="Book Antiqua" w:hAnsi="Book Antiqua"/>
+          <w:bCs/>
+          <w:sz w:val="28"/>
+          <w:szCs w:val="28"/>
+        </w:rPr>
+      </w:pPr>
+      <w:r>
+        <w:rPr>
+          <w:rFonts w:ascii="Book Antiqua" w:hAnsi="Book Antiqua"/>
+          <w:bCs/>
+          <w:sz w:val="28"/>
+          <w:szCs w:val="28"/>
+        </w:rPr>
+        <w:t>struct Node</w:t>
+      </w:r>
+    </w:p>
+    <w:p>
+      <w:pPr>
+        <w:rPr>
+          <w:rFonts w:ascii="Book Antiqua" w:hAnsi="Book Antiqua"/>
+          <w:bCs/>
+          <w:sz w:val="28"/>
+          <w:szCs w:val="28"/>
+        </w:rPr>
+      </w:pPr>
+      <w:r>
+        <w:rPr>
+          <w:rFonts w:ascii="Book Antiqua" w:hAnsi="Book Antiqua"/>
+          <w:bCs/>
+          <w:sz w:val="28"/>
+          <w:szCs w:val="28"/>
+        </w:rPr>
+        <w:t>{</w:t>
+      </w:r>
+    </w:p>
+    <w:p>
+      <w:pPr>
+        <w:rPr>
+          <w:rFonts w:ascii="Book Antiqua" w:hAnsi="Book Antiqua"/>
+          <w:bCs/>
+          <w:sz w:val="28"/>
+          <w:szCs w:val="28"/>
+        </w:rPr>
+      </w:pPr>
+      <w:r>
+        <w:rPr>
+          <w:rFonts w:ascii="Book Antiqua" w:hAnsi="Book Antiqua"/>
+          <w:bCs/>
+          <w:sz w:val="28"/>
+          <w:szCs w:val="28"/>
+        </w:rPr>
+        <w:t xml:space="preserve">    int </w:t>
+      </w:r>
+      <w:proofErr w:type="gramStart"/>
+      <w:r>
+        <w:rPr>
+          <w:rFonts w:ascii="Book Antiqua" w:hAnsi="Book Antiqua"/>
+          <w:bCs/>
+          <w:sz w:val="28"/>
+          <w:szCs w:val="28"/>
+        </w:rPr>
+        <w:t>data;</w:t>
+      </w:r>
+      <w:proofErr w:type="gramEnd"/>
+    </w:p>
+    <w:p>
+      <w:pPr>
+        <w:rPr>
+          <w:rFonts w:ascii="Book Antiqua" w:hAnsi="Book Antiqua"/>
+          <w:bCs/>
+          <w:sz w:val="28"/>
+          <w:szCs w:val="28"/>
+        </w:rPr>
+      </w:pPr>
+      <w:r>
+        <w:rPr>
+          <w:rFonts w:ascii="Book Antiqua" w:hAnsi="Book Antiqua"/>
+          <w:bCs/>
+          <w:sz w:val="28"/>
+          <w:szCs w:val="28"/>
+        </w:rPr>
+        <w:t xml:space="preserve">    Node *</w:t>
+      </w:r>
+      <w:proofErr w:type="gramStart"/>
+      <w:r>
+        <w:rPr>
+          <w:rFonts w:ascii="Book Antiqua" w:hAnsi="Book Antiqua"/>
+          <w:bCs/>
+          <w:sz w:val="28"/>
+          <w:szCs w:val="28"/>
+        </w:rPr>
+        <w:t>next;</w:t>
+      </w:r>
+      <w:proofErr w:type="gramEnd"/>
+    </w:p>
+    <w:p>
+      <w:pPr>
+        <w:rPr>
+          <w:rFonts w:ascii="Book Antiqua" w:hAnsi="Book Antiqua"/>
+          <w:bCs/>
+          <w:sz w:val="28"/>
+          <w:szCs w:val="28"/>
+        </w:rPr>
+      </w:pPr>
+      <w:r>
+        <w:rPr>
+          <w:rFonts w:ascii="Book Antiqua" w:hAnsi="Book Antiqua"/>
+          <w:bCs/>
+          <w:sz w:val="28"/>
+          <w:szCs w:val="28"/>
+        </w:rPr>
+        <w:t>};</w:t>
+      </w:r>
+    </w:p>
+    <w:p>
+      <w:pPr>
+        <w:rPr>
+          <w:rFonts w:ascii="Book Antiqua" w:hAnsi="Book Antiqua"/>
+          <w:bCs/>
+          <w:sz w:val="28"/>
+          <w:szCs w:val="28"/>
+        </w:rPr>
+      </w:pPr>
+    </w:p>
+    <w:p>
+      <w:pPr>
+        <w:rPr>
+          <w:rFonts w:ascii="Book Antiqua" w:hAnsi="Book Antiqua"/>
+          <w:bCs/>
+          <w:sz w:val="28"/>
+          <w:szCs w:val="28"/>
+        </w:rPr>
+      </w:pPr>
+      <w:r>
+        <w:rPr>
+          <w:rFonts w:ascii="Book Antiqua" w:hAnsi="Book Antiqua"/>
+          <w:bCs/>
+          <w:sz w:val="28"/>
+          <w:szCs w:val="28"/>
+        </w:rPr>
+        <w:t xml:space="preserve">Node *head = </w:t>
+      </w:r>
+      <w:proofErr w:type="gramStart"/>
+      <w:r>
+        <w:rPr>
+          <w:rFonts w:ascii="Book Antiqua" w:hAnsi="Book Antiqua"/>
+          <w:bCs/>
+          <w:sz w:val="28"/>
+          <w:szCs w:val="28"/>
+        </w:rPr>
+        <w:t>NULL;</w:t>
+      </w:r>
+      <w:proofErr w:type="gramEnd"/>
+    </w:p>
+    <w:p>
+      <w:pPr>
+        <w:rPr>
+          <w:rFonts w:ascii="Book Antiqua" w:hAnsi="Book Antiqua"/>
+          <w:bCs/>
+          <w:sz w:val="28"/>
+          <w:szCs w:val="28"/>
+        </w:rPr>
+      </w:pPr>
+    </w:p>
+    <w:p>
+      <w:pPr>
+        <w:rPr>
+          <w:rFonts w:ascii="Book Antiqua" w:hAnsi="Book Antiqua"/>
+          <w:bCs/>
+          <w:sz w:val="28"/>
+          <w:szCs w:val="28"/>
+        </w:rPr>
+      </w:pPr>
+      <w:r>
+        <w:rPr>
+          <w:rFonts w:ascii="Book Antiqua" w:hAnsi="Book Antiqua"/>
+          <w:bCs/>
+          <w:sz w:val="28"/>
+          <w:szCs w:val="28"/>
+        </w:rPr>
+        <w:t xml:space="preserve">void </w:t>
+      </w:r>
+      <w:proofErr w:type="spellStart"/>
+      <w:proofErr w:type="gramStart"/>
+      <w:r>
+        <w:rPr>
+          <w:rFonts w:ascii="Book Antiqua" w:hAnsi="Book Antiqua"/>
+          <w:bCs/>
+          <w:sz w:val="28"/>
+          <w:szCs w:val="28"/>
+        </w:rPr>
+        <w:t>insertNode</w:t>
+      </w:r>
+      <w:proofErr w:type="spellEnd"/>
+      <w:r>
+        <w:rPr>
+          <w:rFonts w:ascii="Book Antiqua" w:hAnsi="Book Antiqua"/>
+          <w:bCs/>
+          <w:sz w:val="28"/>
+          <w:szCs w:val="28"/>
+        </w:rPr>
+        <w:t>(</w:t>
+      </w:r>
+      <w:proofErr w:type="gramEnd"/>
+      <w:r>
+        <w:rPr>
+          <w:rFonts w:ascii="Book Antiqua" w:hAnsi="Book Antiqua"/>
+          <w:bCs/>
+          <w:sz w:val="28"/>
+          <w:szCs w:val="28"/>
+        </w:rPr>
+        <w:t>int data, int position)</w:t>
+      </w:r>
+    </w:p>
+    <w:p>
+      <w:pPr>
+        <w:rPr>
+          <w:rFonts w:ascii="Book Antiqua" w:hAnsi="Book Antiqua"/>
+          <w:bCs/>
+          <w:sz w:val="28"/>
+          <w:szCs w:val="28"/>
+        </w:rPr>
+      </w:pPr>
+      <w:r>
+        <w:rPr>
+          <w:rFonts w:ascii="Book Antiqua" w:hAnsi="Book Antiqua"/>
+          <w:bCs/>
+          <w:sz w:val="28"/>
+          <w:szCs w:val="28"/>
+        </w:rPr>
+        <w:t>{</w:t>
+      </w:r>
+    </w:p>
+    <w:p>
+      <w:pPr>
+        <w:rPr>
+          <w:rFonts w:ascii="Book Antiqua" w:hAnsi="Book Antiqua"/>
+          <w:bCs/>
+          <w:sz w:val="28"/>
+          <w:szCs w:val="28"/>
+        </w:rPr>
+      </w:pPr>
+      <w:r>
+        <w:rPr>
+          <w:rFonts w:ascii="Book Antiqua" w:hAnsi="Book Antiqua"/>
+          <w:bCs/>
+          <w:sz w:val="28"/>
+          <w:szCs w:val="28"/>
+        </w:rPr>
+        <w:t xml:space="preserve">    Node *</w:t>
+      </w:r>
+      <w:proofErr w:type="spellStart"/>
+      <w:r>
+        <w:rPr>
+          <w:rFonts w:ascii="Book Antiqua" w:hAnsi="Book Antiqua"/>
+          <w:bCs/>
+          <w:sz w:val="28"/>
+          <w:szCs w:val="28"/>
+        </w:rPr>
+        <w:t>newNode</w:t>
+      </w:r>
+      <w:proofErr w:type="spellEnd"/>
+      <w:r>
+        <w:rPr>
+          <w:rFonts w:ascii="Book Antiqua" w:hAnsi="Book Antiqua"/>
+          <w:bCs/>
+          <w:sz w:val="28"/>
+          <w:szCs w:val="28"/>
+        </w:rPr>
+        <w:t xml:space="preserve"> = new </w:t>
+      </w:r>
+      <w:proofErr w:type="gramStart"/>
+      <w:r>
+        <w:rPr>
+          <w:rFonts w:ascii="Book Antiqua" w:hAnsi="Book Antiqua"/>
+          <w:bCs/>
+          <w:sz w:val="28"/>
+          <w:szCs w:val="28"/>
+        </w:rPr>
+        <w:t>Node(</w:t>
+      </w:r>
+      <w:proofErr w:type="gramEnd"/>
+      <w:r>
+        <w:rPr>
+          <w:rFonts w:ascii="Book Antiqua" w:hAnsi="Book Antiqua"/>
+          <w:bCs/>
+          <w:sz w:val="28"/>
+          <w:szCs w:val="28"/>
+        </w:rPr>
+        <w:t>);</w:t>
+      </w:r>
+    </w:p>
+    <w:p>
+      <w:pPr>
+        <w:rPr>
+          <w:rFonts w:ascii="Book Antiqua" w:hAnsi="Book Antiqua"/>
+          <w:bCs/>
+          <w:sz w:val="28"/>
+          <w:szCs w:val="28"/>
+        </w:rPr>
+      </w:pPr>
+      <w:r>
+        <w:rPr>
+          <w:rFonts w:ascii="Book Antiqua" w:hAnsi="Book Antiqua"/>
+          <w:bCs/>
+          <w:sz w:val="28"/>
+          <w:szCs w:val="28"/>
+        </w:rPr>
+        <w:t xml:space="preserve">    </w:t>
+      </w:r>
+      <w:proofErr w:type="spellStart"/>
+      <w:r>
+        <w:rPr>
+          <w:rFonts w:ascii="Book Antiqua" w:hAnsi="Book Antiqua"/>
+          <w:bCs/>
+          <w:sz w:val="28"/>
+          <w:szCs w:val="28"/>
+        </w:rPr>
+        <w:t>newNode</w:t>
+      </w:r>
+      <w:proofErr w:type="spellEnd"/>
+      <w:r>
+        <w:rPr>
+          <w:rFonts w:ascii="Book Antiqua" w:hAnsi="Book Antiqua"/>
+          <w:bCs/>
+          <w:sz w:val="28"/>
+          <w:szCs w:val="28"/>
+        </w:rPr>
+        <w:t xml:space="preserve">-&gt;data = </w:t>
+      </w:r>
+      <w:proofErr w:type="gramStart"/>
+      <w:r>
+        <w:rPr>
+          <w:rFonts w:ascii="Book Antiqua" w:hAnsi="Book Antiqua"/>
+          <w:bCs/>
+          <w:sz w:val="28"/>
+          <w:szCs w:val="28"/>
+        </w:rPr>
+        <w:t>data;</w:t>
+      </w:r>
+      <w:proofErr w:type="gramEnd"/>
+    </w:p>
+    <w:p>
+      <w:pPr>
+        <w:rPr>
+          <w:rFonts w:ascii="Book Antiqua" w:hAnsi="Book Antiqua"/>
+          <w:bCs/>
+          <w:sz w:val="28"/>
+          <w:szCs w:val="28"/>
+        </w:rPr>
+      </w:pPr>
+      <w:r>
+        <w:rPr>
+          <w:rFonts w:ascii="Book Antiqua" w:hAnsi="Book Antiqua"/>
+          <w:bCs/>
+          <w:sz w:val="28"/>
+          <w:szCs w:val="28"/>
+        </w:rPr>
+        <w:t xml:space="preserve">    </w:t>
+      </w:r>
+      <w:proofErr w:type="spellStart"/>
+      <w:r>
+        <w:rPr>
+          <w:rFonts w:ascii="Book Antiqua" w:hAnsi="Book Antiqua"/>
+          <w:bCs/>
+          <w:sz w:val="28"/>
+          <w:szCs w:val="28"/>
+        </w:rPr>
+        <w:t>newNode</w:t>
+      </w:r>
+      <w:proofErr w:type="spellEnd"/>
+      <w:r>
+        <w:rPr>
+          <w:rFonts w:ascii="Book Antiqua" w:hAnsi="Book Antiqua"/>
+          <w:bCs/>
+          <w:sz w:val="28"/>
+          <w:szCs w:val="28"/>
+        </w:rPr>
+        <w:t xml:space="preserve">-&gt;next = </w:t>
+      </w:r>
+      <w:proofErr w:type="gramStart"/>
+      <w:r>
+        <w:rPr>
+          <w:rFonts w:ascii="Book Antiqua" w:hAnsi="Book Antiqua"/>
+          <w:bCs/>
+          <w:sz w:val="28"/>
+          <w:szCs w:val="28"/>
+        </w:rPr>
+        <w:t>NULL;</w:t>
+      </w:r>
+      <w:proofErr w:type="gramEnd"/>
+    </w:p>
+    <w:p>
+      <w:pPr>
+        <w:rPr>
+          <w:rFonts w:ascii="Book Antiqua" w:hAnsi="Book Antiqua"/>
+          <w:bCs/>
+          <w:sz w:val="28"/>
+          <w:szCs w:val="28"/>
+        </w:rPr>
+      </w:pPr>
+    </w:p>
+    <w:p>
+      <w:pPr>
+        <w:rPr>
+          <w:rFonts w:ascii="Book Antiqua" w:hAnsi="Book Antiqua"/>
+          <w:bCs/>
+          <w:sz w:val="28"/>
+          <w:szCs w:val="28"/>
+        </w:rPr>
+      </w:pPr>
+      <w:r>
+        <w:rPr>
+          <w:rFonts w:ascii="Book Antiqua" w:hAnsi="Book Antiqua"/>
+          <w:bCs/>
+          <w:sz w:val="28"/>
+          <w:szCs w:val="28"/>
+        </w:rPr>
+        <w:t xml:space="preserve">    if (position == 1)</w:t>
+      </w:r>
+    </w:p>
+    <w:p>
+      <w:pPr>
+        <w:rPr>
+          <w:rFonts w:ascii="Book Antiqua" w:hAnsi="Book Antiqua"/>
+          <w:bCs/>
+          <w:sz w:val="28"/>
+          <w:szCs w:val="28"/>
+        </w:rPr>
+      </w:pPr>
+      <w:r>
+        <w:rPr>
+          <w:rFonts w:ascii="Book Antiqua" w:hAnsi="Book Antiqua"/>
+          <w:bCs/>
+          <w:sz w:val="28"/>
+          <w:szCs w:val="28"/>
+        </w:rPr>
+        <w:t xml:space="preserve">    {</w:t>
+      </w:r>
+    </w:p>
+    <w:p>
+      <w:pPr>
+        <w:rPr>
+          <w:rFonts w:ascii="Book Antiqua" w:hAnsi="Book Antiqua"/>
+          <w:bCs/>
+          <w:sz w:val="28"/>
+          <w:szCs w:val="28"/>
+        </w:rPr>
+      </w:pPr>
+      <w:r>
+        <w:rPr>
+          <w:rFonts w:ascii="Book Antiqua" w:hAnsi="Book Antiqua"/>
+          <w:bCs/>
+          <w:sz w:val="28"/>
+          <w:szCs w:val="28"/>
+        </w:rPr>
+        <w:t xml:space="preserve">        </w:t>
+      </w:r>
+      <w:proofErr w:type="spellStart"/>
+      <w:r>
+        <w:rPr>
+          <w:rFonts w:ascii="Book Antiqua" w:hAnsi="Book Antiqua"/>
+          <w:bCs/>
+          <w:sz w:val="28"/>
+          <w:szCs w:val="28"/>
+        </w:rPr>
+        <w:t>newNode</w:t>
+      </w:r>
+      <w:proofErr w:type="spellEnd"/>
+      <w:r>
+        <w:rPr>
+          <w:rFonts w:ascii="Book Antiqua" w:hAnsi="Book Antiqua"/>
+          <w:bCs/>
+          <w:sz w:val="28"/>
+          <w:szCs w:val="28"/>
+        </w:rPr>
+        <w:t xml:space="preserve">-&gt;next = </w:t>
+      </w:r>
+      <w:proofErr w:type="gramStart"/>
+      <w:r>
+        <w:rPr>
+          <w:rFonts w:ascii="Book Antiqua" w:hAnsi="Book Antiqua"/>
+          <w:bCs/>
+          <w:sz w:val="28"/>
+          <w:szCs w:val="28"/>
+        </w:rPr>
+        <w:t>head;</w:t>
+      </w:r>
+      <w:proofErr w:type="gramEnd"/>
+    </w:p>
+    <w:p>
+      <w:pPr>
+        <w:rPr>
+          <w:rFonts w:ascii="Book Antiqua" w:hAnsi="Book Antiqua"/>
+          <w:bCs/>
+          <w:sz w:val="28"/>
+          <w:szCs w:val="28"/>
+        </w:rPr>
+      </w:pPr>
+      <w:r>
+        <w:rPr>
+          <w:rFonts w:ascii="Book Antiqua" w:hAnsi="Book Antiqua"/>
+          <w:bCs/>
+          <w:sz w:val="28"/>
+          <w:szCs w:val="28"/>
+        </w:rPr>
+        <w:t xml:space="preserve">        head = </w:t>
+      </w:r>
+      <w:proofErr w:type="spellStart"/>
+      <w:proofErr w:type="gramStart"/>
+      <w:r>
+        <w:rPr>
+          <w:rFonts w:ascii="Book Antiqua" w:hAnsi="Book Antiqua"/>
+          <w:bCs/>
+          <w:sz w:val="28"/>
+          <w:szCs w:val="28"/>
+        </w:rPr>
+        <w:t>newNode</w:t>
+      </w:r>
+      <w:proofErr w:type="spellEnd"/>
+      <w:r>
+        <w:rPr>
+          <w:rFonts w:ascii="Book Antiqua" w:hAnsi="Book Antiqua"/>
+          <w:bCs/>
+          <w:sz w:val="28"/>
+          <w:szCs w:val="28"/>
+        </w:rPr>
+        <w:t>;</w:t>
+      </w:r>
+      <w:proofErr w:type="gramEnd"/>
+    </w:p>
+    <w:p>
+      <w:pPr>
+        <w:rPr>
+          <w:rFonts w:ascii="Book Antiqua" w:hAnsi="Book Antiqua"/>
+          <w:bCs/>
+          <w:sz w:val="28"/>
+          <w:szCs w:val="28"/>
+        </w:rPr>
+      </w:pPr>
+      <w:r>
+        <w:rPr>
+          <w:rFonts w:ascii="Book Antiqua" w:hAnsi="Book Antiqua"/>
+          <w:bCs/>
+          <w:sz w:val="28"/>
+          <w:szCs w:val="28"/>
+        </w:rPr>
+        <w:t xml:space="preserve">        </w:t>
+      </w:r>
+      <w:proofErr w:type="gramStart"/>
+      <w:r>
+        <w:rPr>
+          <w:rFonts w:ascii="Book Antiqua" w:hAnsi="Book Antiqua"/>
+          <w:bCs/>
+          <w:sz w:val="28"/>
+          <w:szCs w:val="28"/>
+        </w:rPr>
+        <w:t>return;</w:t>
+      </w:r>
+      <w:proofErr w:type="gramEnd"/>
+    </w:p>
+    <w:p>
+      <w:pPr>
+        <w:rPr>
+          <w:rFonts w:ascii="Book Antiqua" w:hAnsi="Book Antiqua"/>
+          <w:bCs/>
+          <w:sz w:val="28"/>
+          <w:szCs w:val="28"/>
+        </w:rPr>
+      </w:pPr>
+      <w:r>
+        <w:rPr>
+          <w:rFonts w:ascii="Book Antiqua" w:hAnsi="Book Antiqua"/>
+          <w:bCs/>
+          <w:sz w:val="28"/>
+          <w:szCs w:val="28"/>
+        </w:rPr>
+        <w:t xml:space="preserve">    }</w:t>
+      </w:r>
+    </w:p>
+    <w:p>
+      <w:pPr>
+        <w:rPr>
+          <w:rFonts w:ascii="Book Antiqua" w:hAnsi="Book Antiqua"/>
+          <w:bCs/>
+          <w:sz w:val="28"/>
+          <w:szCs w:val="28"/>
+        </w:rPr>
+      </w:pPr>
+    </w:p>
+    <w:p>
+      <w:pPr>
+        <w:rPr>
+          <w:rFonts w:ascii="Book Antiqua" w:hAnsi="Book Antiqua"/>
+          <w:bCs/>
+          <w:sz w:val="28"/>
+          <w:szCs w:val="28"/>
+        </w:rPr>
+      </w:pPr>
+      <w:r>
+        <w:rPr>
+          <w:rFonts w:ascii="Book Antiqua" w:hAnsi="Book Antiqua"/>
+          <w:bCs/>
+          <w:sz w:val="28"/>
+          <w:szCs w:val="28"/>
+        </w:rPr>
+        <w:t xml:space="preserve">    Node *temp = </w:t>
+      </w:r>
+      <w:proofErr w:type="gramStart"/>
+      <w:r>
+        <w:rPr>
+          <w:rFonts w:ascii="Book Antiqua" w:hAnsi="Book Antiqua"/>
+          <w:bCs/>
+          <w:sz w:val="28"/>
+          <w:szCs w:val="28"/>
+        </w:rPr>
+        <w:t>head;</w:t>
+      </w:r>
+      <w:proofErr w:type="gramEnd"/>
+    </w:p>
+    <w:p>
+      <w:pPr>
+        <w:rPr>
+          <w:rFonts w:ascii="Book Antiqua" w:hAnsi="Book Antiqua"/>
+          <w:bCs/>
+          <w:sz w:val="28"/>
+          <w:szCs w:val="28"/>
+        </w:rPr>
+      </w:pPr>
+      <w:r>
+        <w:rPr>
+          <w:rFonts w:ascii="Book Antiqua" w:hAnsi="Book Antiqua"/>
+          <w:bCs/>
+          <w:sz w:val="28"/>
+          <w:szCs w:val="28"/>
+        </w:rPr>
+        <w:t xml:space="preserve">    for (int </w:t>
+      </w:r>
+      <w:proofErr w:type="spellStart"/>
+      <w:r>
+        <w:rPr>
+          <w:rFonts w:ascii="Book Antiqua" w:hAnsi="Book Antiqua"/>
+          <w:bCs/>
+          <w:sz w:val="28"/>
+          <w:szCs w:val="28"/>
+        </w:rPr>
+        <w:t>i</w:t>
+      </w:r>
+      <w:proofErr w:type="spellEnd"/>
+      <w:r>
+        <w:rPr>
+          <w:rFonts w:ascii="Book Antiqua" w:hAnsi="Book Antiqua"/>
+          <w:bCs/>
+          <w:sz w:val="28"/>
+          <w:szCs w:val="28"/>
+        </w:rPr>
+        <w:t xml:space="preserve"> = 0; </w:t>
+      </w:r>
+      <w:proofErr w:type="spellStart"/>
+      <w:r>
+        <w:rPr>
+          <w:rFonts w:ascii="Book Antiqua" w:hAnsi="Book Antiqua"/>
+          <w:bCs/>
+          <w:sz w:val="28"/>
+          <w:szCs w:val="28"/>
+        </w:rPr>
+        <w:t>i</w:t>
+      </w:r>
+      <w:proofErr w:type="spellEnd"/>
+      <w:r>
+        <w:rPr>
+          <w:rFonts w:ascii="Book Antiqua" w:hAnsi="Book Antiqua"/>
+          <w:bCs/>
+          <w:sz w:val="28"/>
+          <w:szCs w:val="28"/>
+        </w:rPr>
+        <w:t xml:space="preserve"> &lt; position - 2; </w:t>
+      </w:r>
+      <w:proofErr w:type="spellStart"/>
+      <w:r>
+        <w:rPr>
+          <w:rFonts w:ascii="Book Antiqua" w:hAnsi="Book Antiqua"/>
+          <w:bCs/>
+          <w:sz w:val="28"/>
+          <w:szCs w:val="28"/>
+        </w:rPr>
+        <w:t>i</w:t>
+      </w:r>
+      <w:proofErr w:type="spellEnd"/>
+      <w:r>
+        <w:rPr>
+          <w:rFonts w:ascii="Book Antiqua" w:hAnsi="Book Antiqua"/>
+          <w:bCs/>
+          <w:sz w:val="28"/>
+          <w:szCs w:val="28"/>
+        </w:rPr>
+        <w:t>++)</w:t>
+      </w:r>
+    </w:p>
+    <w:p>
+      <w:pPr>
+        <w:rPr>
+          <w:rFonts w:ascii="Book Antiqua" w:hAnsi="Book Antiqua"/>
+          <w:bCs/>
+          <w:sz w:val="28"/>
+          <w:szCs w:val="28"/>
+        </w:rPr>
+      </w:pPr>
+      <w:r>
+        <w:rPr>
+          <w:rFonts w:ascii="Book Antiqua" w:hAnsi="Book Antiqua"/>
+          <w:bCs/>
+          <w:sz w:val="28"/>
+          <w:szCs w:val="28"/>
+        </w:rPr>
+        <w:lastRenderedPageBreak/>
+        <w:t xml:space="preserve">    {</w:t>
+      </w:r>
+    </w:p>
+    <w:p>
+      <w:pPr>
+        <w:rPr>
+          <w:rFonts w:ascii="Book Antiqua" w:hAnsi="Book Antiqua"/>
+          <w:bCs/>
+          <w:sz w:val="28"/>
+          <w:szCs w:val="28"/>
+        </w:rPr>
+      </w:pPr>
+      <w:r>
+        <w:rPr>
+          <w:rFonts w:ascii="Book Antiqua" w:hAnsi="Book Antiqua"/>
+          <w:bCs/>
+          <w:sz w:val="28"/>
+          <w:szCs w:val="28"/>
+        </w:rPr>
+        <w:t xml:space="preserve">        temp = temp-&gt;</w:t>
+      </w:r>
+      <w:proofErr w:type="gramStart"/>
+      <w:r>
+        <w:rPr>
+          <w:rFonts w:ascii="Book Antiqua" w:hAnsi="Book Antiqua"/>
+          <w:bCs/>
+          <w:sz w:val="28"/>
+          <w:szCs w:val="28"/>
+        </w:rPr>
+        <w:t>next;</w:t>
+      </w:r>
+      <w:proofErr w:type="gramEnd"/>
+    </w:p>
+    <w:p>
+      <w:pPr>
+        <w:rPr>
+          <w:rFonts w:ascii="Book Antiqua" w:hAnsi="Book Antiqua"/>
+          <w:bCs/>
+          <w:sz w:val="28"/>
+          <w:szCs w:val="28"/>
+        </w:rPr>
+      </w:pPr>
+      <w:r>
+        <w:rPr>
+          <w:rFonts w:ascii="Book Antiqua" w:hAnsi="Book Antiqua"/>
+          <w:bCs/>
+          <w:sz w:val="28"/>
+          <w:szCs w:val="28"/>
+        </w:rPr>
+        <w:t xml:space="preserve">    }</w:t>
+      </w:r>
+    </w:p>
+    <w:p>
+      <w:pPr>
+        <w:rPr>
+          <w:rFonts w:ascii="Book Antiqua" w:hAnsi="Book Antiqua"/>
+          <w:bCs/>
+          <w:sz w:val="28"/>
+          <w:szCs w:val="28"/>
+        </w:rPr>
+      </w:pPr>
+      <w:r>
+        <w:rPr>
+          <w:rFonts w:ascii="Book Antiqua" w:hAnsi="Book Antiqua"/>
+          <w:bCs/>
+          <w:sz w:val="28"/>
+          <w:szCs w:val="28"/>
+        </w:rPr>
+        <w:t xml:space="preserve">    </w:t>
+      </w:r>
+      <w:proofErr w:type="spellStart"/>
+      <w:r>
+        <w:rPr>
+          <w:rFonts w:ascii="Book Antiqua" w:hAnsi="Book Antiqua"/>
+          <w:bCs/>
+          <w:sz w:val="28"/>
+          <w:szCs w:val="28"/>
+        </w:rPr>
+        <w:t>newNode</w:t>
+      </w:r>
+      <w:proofErr w:type="spellEnd"/>
+      <w:r>
+        <w:rPr>
+          <w:rFonts w:ascii="Book Antiqua" w:hAnsi="Book Antiqua"/>
+          <w:bCs/>
+          <w:sz w:val="28"/>
+          <w:szCs w:val="28"/>
+        </w:rPr>
+        <w:t>-&gt;next = temp-&gt;</w:t>
+      </w:r>
+      <w:proofErr w:type="gramStart"/>
+      <w:r>
+        <w:rPr>
+          <w:rFonts w:ascii="Book Antiqua" w:hAnsi="Book Antiqua"/>
+          <w:bCs/>
+          <w:sz w:val="28"/>
+          <w:szCs w:val="28"/>
+        </w:rPr>
+        <w:t>next;</w:t>
+      </w:r>
+      <w:proofErr w:type="gramEnd"/>
+    </w:p>
+    <w:p>
+      <w:pPr>
+        <w:rPr>
+          <w:rFonts w:ascii="Book Antiqua" w:hAnsi="Book Antiqua"/>
+          <w:bCs/>
+          <w:sz w:val="28"/>
+          <w:szCs w:val="28"/>
+        </w:rPr>
+      </w:pPr>
+      <w:r>
+        <w:rPr>
+          <w:rFonts w:ascii="Book Antiqua" w:hAnsi="Book Antiqua"/>
+          <w:bCs/>
+          <w:sz w:val="28"/>
+          <w:szCs w:val="28"/>
+        </w:rPr>
+        <w:t xml:space="preserve">    temp-&gt;next = </w:t>
+      </w:r>
+      <w:proofErr w:type="spellStart"/>
+      <w:proofErr w:type="gramStart"/>
+      <w:r>
+        <w:rPr>
+          <w:rFonts w:ascii="Book Antiqua" w:hAnsi="Book Antiqua"/>
+          <w:bCs/>
+          <w:sz w:val="28"/>
+          <w:szCs w:val="28"/>
+        </w:rPr>
+        <w:t>newNode</w:t>
+      </w:r>
+      <w:proofErr w:type="spellEnd"/>
+      <w:r>
+        <w:rPr>
+          <w:rFonts w:ascii="Book Antiqua" w:hAnsi="Book Antiqua"/>
+          <w:bCs/>
+          <w:sz w:val="28"/>
+          <w:szCs w:val="28"/>
+        </w:rPr>
+        <w:t>;</w:t>
+      </w:r>
+      <w:proofErr w:type="gramEnd"/>
+    </w:p>
+    <w:p>
+      <w:pPr>
+        <w:rPr>
+          <w:rFonts w:ascii="Book Antiqua" w:hAnsi="Book Antiqua"/>
+          <w:bCs/>
+          <w:sz w:val="28"/>
+          <w:szCs w:val="28"/>
+        </w:rPr>
+      </w:pPr>
+      <w:r>
+        <w:rPr>
+          <w:rFonts w:ascii="Book Antiqua" w:hAnsi="Book Antiqua"/>
+          <w:bCs/>
+          <w:sz w:val="28"/>
+          <w:szCs w:val="28"/>
+        </w:rPr>
+        <w:t>}</w:t>
+      </w:r>
+    </w:p>
+    <w:p>
+      <w:pPr>
+        <w:rPr>
+          <w:rFonts w:ascii="Book Antiqua" w:hAnsi="Book Antiqua"/>
+          <w:bCs/>
+          <w:sz w:val="28"/>
+          <w:szCs w:val="28"/>
+        </w:rPr>
+      </w:pPr>
+    </w:p>
+    <w:p>
+      <w:pPr>
+        <w:rPr>
+          <w:rFonts w:ascii="Book Antiqua" w:hAnsi="Book Antiqua"/>
+          <w:bCs/>
+          <w:sz w:val="28"/>
+          <w:szCs w:val="28"/>
+        </w:rPr>
+      </w:pPr>
+      <w:r>
+        <w:rPr>
+          <w:rFonts w:ascii="Book Antiqua" w:hAnsi="Book Antiqua"/>
+          <w:bCs/>
+          <w:sz w:val="28"/>
+          <w:szCs w:val="28"/>
+        </w:rPr>
+        <w:t xml:space="preserve">void </w:t>
+      </w:r>
+      <w:proofErr w:type="spellStart"/>
+      <w:proofErr w:type="gramStart"/>
+      <w:r>
+        <w:rPr>
+          <w:rFonts w:ascii="Book Antiqua" w:hAnsi="Book Antiqua"/>
+          <w:bCs/>
+          <w:sz w:val="28"/>
+          <w:szCs w:val="28"/>
+        </w:rPr>
+        <w:t>modifyNode</w:t>
+      </w:r>
+      <w:proofErr w:type="spellEnd"/>
+      <w:r>
+        <w:rPr>
+          <w:rFonts w:ascii="Book Antiqua" w:hAnsi="Book Antiqua"/>
+          <w:bCs/>
+          <w:sz w:val="28"/>
+          <w:szCs w:val="28"/>
+        </w:rPr>
+        <w:t>(</w:t>
+      </w:r>
+      <w:proofErr w:type="gramEnd"/>
+      <w:r>
+        <w:rPr>
+          <w:rFonts w:ascii="Book Antiqua" w:hAnsi="Book Antiqua"/>
+          <w:bCs/>
+          <w:sz w:val="28"/>
+          <w:szCs w:val="28"/>
+        </w:rPr>
+        <w:t>int data, int position)</w:t>
+      </w:r>
+    </w:p>
+    <w:p>
+      <w:pPr>
+        <w:rPr>
+          <w:rFonts w:ascii="Book Antiqua" w:hAnsi="Book Antiqua"/>
+          <w:bCs/>
+          <w:sz w:val="28"/>
+          <w:szCs w:val="28"/>
+        </w:rPr>
+      </w:pPr>
+      <w:r>
+        <w:rPr>
+          <w:rFonts w:ascii="Book Antiqua" w:hAnsi="Book Antiqua"/>
+          <w:bCs/>
+          <w:sz w:val="28"/>
+          <w:szCs w:val="28"/>
+        </w:rPr>
+        <w:t>{</w:t>
+      </w:r>
+    </w:p>
+    <w:p>
+      <w:pPr>
+        <w:rPr>
+          <w:rFonts w:ascii="Book Antiqua" w:hAnsi="Book Antiqua"/>
+          <w:bCs/>
+          <w:sz w:val="28"/>
+          <w:szCs w:val="28"/>
+        </w:rPr>
+      </w:pPr>
+      <w:r>
+        <w:rPr>
+          <w:rFonts w:ascii="Book Antiqua" w:hAnsi="Book Antiqua"/>
+          <w:bCs/>
+          <w:sz w:val="28"/>
+          <w:szCs w:val="28"/>
+        </w:rPr>
+        <w:t xml:space="preserve">    Node *temp = </w:t>
+      </w:r>
+      <w:proofErr w:type="gramStart"/>
+      <w:r>
+        <w:rPr>
+          <w:rFonts w:ascii="Book Antiqua" w:hAnsi="Book Antiqua"/>
+          <w:bCs/>
+          <w:sz w:val="28"/>
+          <w:szCs w:val="28"/>
+        </w:rPr>
+        <w:t>head;</w:t>
+      </w:r>
+      <w:proofErr w:type="gramEnd"/>
+    </w:p>
+    <w:p>
+      <w:pPr>
+        <w:rPr>
+          <w:rFonts w:ascii="Book Antiqua" w:hAnsi="Book Antiqua"/>
+          <w:bCs/>
+          <w:sz w:val="28"/>
+          <w:szCs w:val="28"/>
+        </w:rPr>
+      </w:pPr>
+      <w:r>
+        <w:rPr>
+          <w:rFonts w:ascii="Book Antiqua" w:hAnsi="Book Antiqua"/>
+          <w:bCs/>
+          <w:sz w:val="28"/>
+          <w:szCs w:val="28"/>
+        </w:rPr>
+        <w:t xml:space="preserve">    for (int </w:t>
+      </w:r>
+      <w:proofErr w:type="spellStart"/>
+      <w:r>
+        <w:rPr>
+          <w:rFonts w:ascii="Book Antiqua" w:hAnsi="Book Antiqua"/>
+          <w:bCs/>
+          <w:sz w:val="28"/>
+          <w:szCs w:val="28"/>
+        </w:rPr>
+        <w:t>i</w:t>
+      </w:r>
+      <w:proofErr w:type="spellEnd"/>
+      <w:r>
+        <w:rPr>
+          <w:rFonts w:ascii="Book Antiqua" w:hAnsi="Book Antiqua"/>
+          <w:bCs/>
+          <w:sz w:val="28"/>
+          <w:szCs w:val="28"/>
+        </w:rPr>
+        <w:t xml:space="preserve"> = 0; </w:t>
+      </w:r>
+      <w:proofErr w:type="spellStart"/>
+      <w:r>
+        <w:rPr>
+          <w:rFonts w:ascii="Book Antiqua" w:hAnsi="Book Antiqua"/>
+          <w:bCs/>
+          <w:sz w:val="28"/>
+          <w:szCs w:val="28"/>
+        </w:rPr>
+        <w:t>i</w:t>
+      </w:r>
+      <w:proofErr w:type="spellEnd"/>
+      <w:r>
+        <w:rPr>
+          <w:rFonts w:ascii="Book Antiqua" w:hAnsi="Book Antiqua"/>
+          <w:bCs/>
+          <w:sz w:val="28"/>
+          <w:szCs w:val="28"/>
+        </w:rPr>
+        <w:t xml:space="preserve"> &lt; position - 1; </w:t>
+      </w:r>
+      <w:proofErr w:type="spellStart"/>
+      <w:r>
+        <w:rPr>
+          <w:rFonts w:ascii="Book Antiqua" w:hAnsi="Book Antiqua"/>
+          <w:bCs/>
+          <w:sz w:val="28"/>
+          <w:szCs w:val="28"/>
+        </w:rPr>
+        <w:t>i</w:t>
+      </w:r>
+      <w:proofErr w:type="spellEnd"/>
+      <w:r>
+        <w:rPr>
+          <w:rFonts w:ascii="Book Antiqua" w:hAnsi="Book Antiqua"/>
+          <w:bCs/>
+          <w:sz w:val="28"/>
+          <w:szCs w:val="28"/>
+        </w:rPr>
+        <w:t>++)</w:t>
+      </w:r>
+    </w:p>
+    <w:p>
+      <w:pPr>
+        <w:rPr>
+          <w:rFonts w:ascii="Book Antiqua" w:hAnsi="Book Antiqua"/>
+          <w:bCs/>
+          <w:sz w:val="28"/>
+          <w:szCs w:val="28"/>
+        </w:rPr>
+      </w:pPr>
+      <w:r>
+        <w:rPr>
+          <w:rFonts w:ascii="Book Antiqua" w:hAnsi="Book Antiqua"/>
+          <w:bCs/>
+          <w:sz w:val="28"/>
+          <w:szCs w:val="28"/>
+        </w:rPr>
+        <w:t xml:space="preserve">    {</w:t>
+      </w:r>
+    </w:p>
+    <w:p>
+      <w:pPr>
+        <w:rPr>
+          <w:rFonts w:ascii="Book Antiqua" w:hAnsi="Book Antiqua"/>
+          <w:bCs/>
+          <w:sz w:val="28"/>
+          <w:szCs w:val="28"/>
+        </w:rPr>
+      </w:pPr>
+      <w:r>
+        <w:rPr>
+          <w:rFonts w:ascii="Book Antiqua" w:hAnsi="Book Antiqua"/>
+          <w:bCs/>
+          <w:sz w:val="28"/>
+          <w:szCs w:val="28"/>
+        </w:rPr>
+        <w:t xml:space="preserve">        temp = temp-&gt;</w:t>
+      </w:r>
+      <w:proofErr w:type="gramStart"/>
+      <w:r>
+        <w:rPr>
+          <w:rFonts w:ascii="Book Antiqua" w:hAnsi="Book Antiqua"/>
+          <w:bCs/>
+          <w:sz w:val="28"/>
+          <w:szCs w:val="28"/>
+        </w:rPr>
+        <w:t>next;</w:t>
+      </w:r>
+      <w:proofErr w:type="gramEnd"/>
+    </w:p>
+    <w:p>
+      <w:pPr>
+        <w:rPr>
+          <w:rFonts w:ascii="Book Antiqua" w:hAnsi="Book Antiqua"/>
+          <w:bCs/>
+          <w:sz w:val="28"/>
+          <w:szCs w:val="28"/>
+        </w:rPr>
+      </w:pPr>
+      <w:r>
+        <w:rPr>
+          <w:rFonts w:ascii="Book Antiqua" w:hAnsi="Book Antiqua"/>
+          <w:bCs/>
+          <w:sz w:val="28"/>
+          <w:szCs w:val="28"/>
+        </w:rPr>
+        <w:t xml:space="preserve">    }</w:t>
+      </w:r>
+    </w:p>
+    <w:p>
+      <w:pPr>
+        <w:rPr>
+          <w:rFonts w:ascii="Book Antiqua" w:hAnsi="Book Antiqua"/>
+          <w:bCs/>
+          <w:sz w:val="28"/>
+          <w:szCs w:val="28"/>
+        </w:rPr>
+      </w:pPr>
+      <w:r>
+        <w:rPr>
+          <w:rFonts w:ascii="Book Antiqua" w:hAnsi="Book Antiqua"/>
+          <w:bCs/>
+          <w:sz w:val="28"/>
+          <w:szCs w:val="28"/>
+        </w:rPr>
+        <w:t xml:space="preserve">    temp-&gt;data = </w:t>
+      </w:r>
+      <w:proofErr w:type="gramStart"/>
+      <w:r>
+        <w:rPr>
+          <w:rFonts w:ascii="Book Antiqua" w:hAnsi="Book Antiqua"/>
+          <w:bCs/>
+          <w:sz w:val="28"/>
+          <w:szCs w:val="28"/>
+        </w:rPr>
+        <w:t>data;</w:t>
+      </w:r>
+      <w:proofErr w:type="gramEnd"/>
+    </w:p>
+    <w:p>
+      <w:pPr>
+        <w:rPr>
+          <w:rFonts w:ascii="Book Antiqua" w:hAnsi="Book Antiqua"/>
+          <w:bCs/>
+          <w:sz w:val="28"/>
+          <w:szCs w:val="28"/>
+        </w:rPr>
+      </w:pPr>
+      <w:r>
+        <w:rPr>
+          <w:rFonts w:ascii="Book Antiqua" w:hAnsi="Book Antiqua"/>
+          <w:bCs/>
+          <w:sz w:val="28"/>
+          <w:szCs w:val="28"/>
+        </w:rPr>
+        <w:t>}</w:t>
+      </w:r>
+    </w:p>
+    <w:p>
+      <w:pPr>
+        <w:rPr>
+          <w:rFonts w:ascii="Book Antiqua" w:hAnsi="Book Antiqua"/>
+          <w:bCs/>
+          <w:sz w:val="28"/>
+          <w:szCs w:val="28"/>
+        </w:rPr>
+      </w:pPr>
+    </w:p>
+    <w:p>
+      <w:pPr>
+        <w:rPr>
+          <w:rFonts w:ascii="Book Antiqua" w:hAnsi="Book Antiqua"/>
+          <w:bCs/>
+          <w:sz w:val="28"/>
+          <w:szCs w:val="28"/>
+        </w:rPr>
+      </w:pPr>
+      <w:r>
+        <w:rPr>
+          <w:rFonts w:ascii="Book Antiqua" w:hAnsi="Book Antiqua"/>
+          <w:bCs/>
+          <w:sz w:val="28"/>
+          <w:szCs w:val="28"/>
+        </w:rPr>
+        <w:t xml:space="preserve">void </w:t>
+      </w:r>
+      <w:proofErr w:type="spellStart"/>
+      <w:proofErr w:type="gramStart"/>
+      <w:r>
+        <w:rPr>
+          <w:rFonts w:ascii="Book Antiqua" w:hAnsi="Book Antiqua"/>
+          <w:bCs/>
+          <w:sz w:val="28"/>
+          <w:szCs w:val="28"/>
+        </w:rPr>
+        <w:t>deleteNode</w:t>
+      </w:r>
+      <w:proofErr w:type="spellEnd"/>
+      <w:r>
+        <w:rPr>
+          <w:rFonts w:ascii="Book Antiqua" w:hAnsi="Book Antiqua"/>
+          <w:bCs/>
+          <w:sz w:val="28"/>
+          <w:szCs w:val="28"/>
+        </w:rPr>
+        <w:t>(</w:t>
+      </w:r>
+      <w:proofErr w:type="gramEnd"/>
+      <w:r>
+        <w:rPr>
+          <w:rFonts w:ascii="Book Antiqua" w:hAnsi="Book Antiqua"/>
+          <w:bCs/>
+          <w:sz w:val="28"/>
+          <w:szCs w:val="28"/>
+        </w:rPr>
+        <w:t>int position)</w:t>
+      </w:r>
+    </w:p>
+    <w:p>
+      <w:pPr>
+        <w:rPr>
+          <w:rFonts w:ascii="Book Antiqua" w:hAnsi="Book Antiqua"/>
+          <w:bCs/>
+          <w:sz w:val="28"/>
+          <w:szCs w:val="28"/>
+        </w:rPr>
+      </w:pPr>
+      <w:r>
+        <w:rPr>
+          <w:rFonts w:ascii="Book Antiqua" w:hAnsi="Book Antiqua"/>
+          <w:bCs/>
+          <w:sz w:val="28"/>
+          <w:szCs w:val="28"/>
+        </w:rPr>
+        <w:t>{</w:t>
+      </w:r>
+    </w:p>
+    <w:p>
+      <w:pPr>
+        <w:rPr>
+          <w:rFonts w:ascii="Book Antiqua" w:hAnsi="Book Antiqua"/>
+          <w:bCs/>
+          <w:sz w:val="28"/>
+          <w:szCs w:val="28"/>
+        </w:rPr>
+      </w:pPr>
+      <w:r>
+        <w:rPr>
+          <w:rFonts w:ascii="Book Antiqua" w:hAnsi="Book Antiqua"/>
+          <w:bCs/>
+          <w:sz w:val="28"/>
+          <w:szCs w:val="28"/>
+        </w:rPr>
+        <w:t xml:space="preserve">    Node *temp = </w:t>
+      </w:r>
+      <w:proofErr w:type="gramStart"/>
+      <w:r>
+        <w:rPr>
+          <w:rFonts w:ascii="Book Antiqua" w:hAnsi="Book Antiqua"/>
+          <w:bCs/>
+          <w:sz w:val="28"/>
+          <w:szCs w:val="28"/>
+        </w:rPr>
+        <w:t>head;</w:t>
+      </w:r>
+      <w:proofErr w:type="gramEnd"/>
+    </w:p>
+    <w:p>
+      <w:pPr>
+        <w:rPr>
+          <w:rFonts w:ascii="Book Antiqua" w:hAnsi="Book Antiqua"/>
+          <w:bCs/>
+          <w:sz w:val="28"/>
+          <w:szCs w:val="28"/>
+        </w:rPr>
+      </w:pPr>
+      <w:r>
+        <w:rPr>
+          <w:rFonts w:ascii="Book Antiqua" w:hAnsi="Book Antiqua"/>
+          <w:bCs/>
+          <w:sz w:val="28"/>
+          <w:szCs w:val="28"/>
+        </w:rPr>
+        <w:t xml:space="preserve">    if (position == 1)</w:t>
+      </w:r>
+    </w:p>
+    <w:p>
+      <w:pPr>
+        <w:rPr>
+          <w:rFonts w:ascii="Book Antiqua" w:hAnsi="Book Antiqua"/>
+          <w:bCs/>
+          <w:sz w:val="28"/>
+          <w:szCs w:val="28"/>
+        </w:rPr>
+      </w:pPr>
+      <w:r>
+        <w:rPr>
+          <w:rFonts w:ascii="Book Antiqua" w:hAnsi="Book Antiqua"/>
+          <w:bCs/>
+          <w:sz w:val="28"/>
+          <w:szCs w:val="28"/>
+        </w:rPr>
+        <w:t xml:space="preserve">    {</w:t>
+      </w:r>
+    </w:p>
+    <w:p>
+      <w:pPr>
+        <w:rPr>
+          <w:rFonts w:ascii="Book Antiqua" w:hAnsi="Book Antiqua"/>
+          <w:bCs/>
+          <w:sz w:val="28"/>
+          <w:szCs w:val="28"/>
+        </w:rPr>
+      </w:pPr>
+      <w:r>
+        <w:rPr>
+          <w:rFonts w:ascii="Book Antiqua" w:hAnsi="Book Antiqua"/>
+          <w:bCs/>
+          <w:sz w:val="28"/>
+          <w:szCs w:val="28"/>
+        </w:rPr>
+        <w:t xml:space="preserve">        head = temp-&gt;</w:t>
+      </w:r>
+      <w:proofErr w:type="gramStart"/>
+      <w:r>
+        <w:rPr>
+          <w:rFonts w:ascii="Book Antiqua" w:hAnsi="Book Antiqua"/>
+          <w:bCs/>
+          <w:sz w:val="28"/>
+          <w:szCs w:val="28"/>
+        </w:rPr>
+        <w:t>next;</w:t>
+      </w:r>
+      <w:proofErr w:type="gramEnd"/>
+    </w:p>
+    <w:p>
+      <w:pPr>
+        <w:rPr>
+          <w:rFonts w:ascii="Book Antiqua" w:hAnsi="Book Antiqua"/>
+          <w:bCs/>
+          <w:sz w:val="28"/>
+          <w:szCs w:val="28"/>
+        </w:rPr>
+      </w:pPr>
+      <w:r>
+        <w:rPr>
+          <w:rFonts w:ascii="Book Antiqua" w:hAnsi="Book Antiqua"/>
+          <w:bCs/>
+          <w:sz w:val="28"/>
+          <w:szCs w:val="28"/>
+        </w:rPr>
+        <w:t xml:space="preserve">        delete </w:t>
+      </w:r>
+      <w:proofErr w:type="gramStart"/>
+      <w:r>
+        <w:rPr>
+          <w:rFonts w:ascii="Book Antiqua" w:hAnsi="Book Antiqua"/>
+          <w:bCs/>
+          <w:sz w:val="28"/>
+          <w:szCs w:val="28"/>
+        </w:rPr>
+        <w:t>temp;</w:t>
+      </w:r>
+      <w:proofErr w:type="gramEnd"/>
+    </w:p>
+    <w:p>
+      <w:pPr>
+        <w:rPr>
+          <w:rFonts w:ascii="Book Antiqua" w:hAnsi="Book Antiqua"/>
+          <w:bCs/>
+          <w:sz w:val="28"/>
+          <w:szCs w:val="28"/>
+        </w:rPr>
+      </w:pPr>
+      <w:r>
+        <w:rPr>
+          <w:rFonts w:ascii="Book Antiqua" w:hAnsi="Book Antiqua"/>
+          <w:bCs/>
+          <w:sz w:val="28"/>
+          <w:szCs w:val="28"/>
+        </w:rPr>
+        <w:lastRenderedPageBreak/>
+        <w:t xml:space="preserve">        </w:t>
+      </w:r>
+      <w:proofErr w:type="gramStart"/>
+      <w:r>
+        <w:rPr>
+          <w:rFonts w:ascii="Book Antiqua" w:hAnsi="Book Antiqua"/>
+          <w:bCs/>
+          <w:sz w:val="28"/>
+          <w:szCs w:val="28"/>
+        </w:rPr>
+        <w:t>return;</w:t>
+      </w:r>
+      <w:proofErr w:type="gramEnd"/>
+    </w:p>
+    <w:p>
+      <w:pPr>
+        <w:rPr>
+          <w:rFonts w:ascii="Book Antiqua" w:hAnsi="Book Antiqua"/>
+          <w:bCs/>
+          <w:sz w:val="28"/>
+          <w:szCs w:val="28"/>
+        </w:rPr>
+      </w:pPr>
+      <w:r>
+        <w:rPr>
+          <w:rFonts w:ascii="Book Antiqua" w:hAnsi="Book Antiqua"/>
+          <w:bCs/>
+          <w:sz w:val="28"/>
+          <w:szCs w:val="28"/>
+        </w:rPr>
+        <w:t xml:space="preserve">    }</w:t>
+      </w:r>
+    </w:p>
+    <w:p>
+      <w:pPr>
+        <w:rPr>
+          <w:rFonts w:ascii="Book Antiqua" w:hAnsi="Book Antiqua"/>
+          <w:bCs/>
+          <w:sz w:val="28"/>
+          <w:szCs w:val="28"/>
+        </w:rPr>
+      </w:pPr>
+    </w:p>
+    <w:p>
+      <w:pPr>
+        <w:rPr>
+          <w:rFonts w:ascii="Book Antiqua" w:hAnsi="Book Antiqua"/>
+          <w:bCs/>
+          <w:sz w:val="28"/>
+          <w:szCs w:val="28"/>
+        </w:rPr>
+      </w:pPr>
+      <w:r>
+        <w:rPr>
+          <w:rFonts w:ascii="Book Antiqua" w:hAnsi="Book Antiqua"/>
+          <w:bCs/>
+          <w:sz w:val="28"/>
+          <w:szCs w:val="28"/>
+        </w:rPr>
+        <w:t xml:space="preserve">    for (int </w:t>
+      </w:r>
+      <w:proofErr w:type="spellStart"/>
+      <w:r>
+        <w:rPr>
+          <w:rFonts w:ascii="Book Antiqua" w:hAnsi="Book Antiqua"/>
+          <w:bCs/>
+          <w:sz w:val="28"/>
+          <w:szCs w:val="28"/>
+        </w:rPr>
+        <w:t>i</w:t>
+      </w:r>
+      <w:proofErr w:type="spellEnd"/>
+      <w:r>
+        <w:rPr>
+          <w:rFonts w:ascii="Book Antiqua" w:hAnsi="Book Antiqua"/>
+          <w:bCs/>
+          <w:sz w:val="28"/>
+          <w:szCs w:val="28"/>
+        </w:rPr>
+        <w:t xml:space="preserve"> = 0; </w:t>
+      </w:r>
+      <w:proofErr w:type="spellStart"/>
+      <w:r>
+        <w:rPr>
+          <w:rFonts w:ascii="Book Antiqua" w:hAnsi="Book Antiqua"/>
+          <w:bCs/>
+          <w:sz w:val="28"/>
+          <w:szCs w:val="28"/>
+        </w:rPr>
+        <w:t>i</w:t>
+      </w:r>
+      <w:proofErr w:type="spellEnd"/>
+      <w:r>
+        <w:rPr>
+          <w:rFonts w:ascii="Book Antiqua" w:hAnsi="Book Antiqua"/>
+          <w:bCs/>
+          <w:sz w:val="28"/>
+          <w:szCs w:val="28"/>
+        </w:rPr>
+        <w:t xml:space="preserve"> &lt; position - 2; </w:t>
+      </w:r>
+      <w:proofErr w:type="spellStart"/>
+      <w:r>
+        <w:rPr>
+          <w:rFonts w:ascii="Book Antiqua" w:hAnsi="Book Antiqua"/>
+          <w:bCs/>
+          <w:sz w:val="28"/>
+          <w:szCs w:val="28"/>
+        </w:rPr>
+        <w:t>i</w:t>
+      </w:r>
+      <w:proofErr w:type="spellEnd"/>
+      <w:r>
+        <w:rPr>
+          <w:rFonts w:ascii="Book Antiqua" w:hAnsi="Book Antiqua"/>
+          <w:bCs/>
+          <w:sz w:val="28"/>
+          <w:szCs w:val="28"/>
+        </w:rPr>
+        <w:t>++)</w:t>
+      </w:r>
+    </w:p>
+    <w:p>
+      <w:pPr>
+        <w:rPr>
+          <w:rFonts w:ascii="Book Antiqua" w:hAnsi="Book Antiqua"/>
+          <w:bCs/>
+          <w:sz w:val="28"/>
+          <w:szCs w:val="28"/>
+        </w:rPr>
+      </w:pPr>
+      <w:r>
+        <w:rPr>
+          <w:rFonts w:ascii="Book Antiqua" w:hAnsi="Book Antiqua"/>
+          <w:bCs/>
+          <w:sz w:val="28"/>
+          <w:szCs w:val="28"/>
+        </w:rPr>
+        <w:t xml:space="preserve">    {</w:t>
+      </w:r>
+    </w:p>
+    <w:p>
+      <w:pPr>
+        <w:rPr>
+          <w:rFonts w:ascii="Book Antiqua" w:hAnsi="Book Antiqua"/>
+          <w:bCs/>
+          <w:sz w:val="28"/>
+          <w:szCs w:val="28"/>
+        </w:rPr>
+      </w:pPr>
+      <w:r>
+        <w:rPr>
+          <w:rFonts w:ascii="Book Antiqua" w:hAnsi="Book Antiqua"/>
+          <w:bCs/>
+          <w:sz w:val="28"/>
+          <w:szCs w:val="28"/>
+        </w:rPr>
+        <w:t xml:space="preserve">        temp = temp-&gt;</w:t>
+      </w:r>
+      <w:proofErr w:type="gramStart"/>
+      <w:r>
+        <w:rPr>
+          <w:rFonts w:ascii="Book Antiqua" w:hAnsi="Book Antiqua"/>
+          <w:bCs/>
+          <w:sz w:val="28"/>
+          <w:szCs w:val="28"/>
+        </w:rPr>
+        <w:t>next;</w:t>
+      </w:r>
+      <w:proofErr w:type="gramEnd"/>
+    </w:p>
+    <w:p>
+      <w:pPr>
+        <w:rPr>
+          <w:rFonts w:ascii="Book Antiqua" w:hAnsi="Book Antiqua"/>
+          <w:bCs/>
+          <w:sz w:val="28"/>
+          <w:szCs w:val="28"/>
+        </w:rPr>
+      </w:pPr>
+      <w:r>
+        <w:rPr>
+          <w:rFonts w:ascii="Book Antiqua" w:hAnsi="Book Antiqua"/>
+          <w:bCs/>
+          <w:sz w:val="28"/>
+          <w:szCs w:val="28"/>
+        </w:rPr>
+        <w:t xml:space="preserve">    }</w:t>
+      </w:r>
+    </w:p>
+    <w:p>
+      <w:pPr>
+        <w:rPr>
+          <w:rFonts w:ascii="Book Antiqua" w:hAnsi="Book Antiqua"/>
+          <w:bCs/>
+          <w:sz w:val="28"/>
+          <w:szCs w:val="28"/>
+        </w:rPr>
+      </w:pPr>
+      <w:r>
+        <w:rPr>
+          <w:rFonts w:ascii="Book Antiqua" w:hAnsi="Book Antiqua"/>
+          <w:bCs/>
+          <w:sz w:val="28"/>
+          <w:szCs w:val="28"/>
+        </w:rPr>
+        <w:t xml:space="preserve">    Node *temp2 = temp-&gt;</w:t>
+      </w:r>
+      <w:proofErr w:type="gramStart"/>
+      <w:r>
+        <w:rPr>
+          <w:rFonts w:ascii="Book Antiqua" w:hAnsi="Book Antiqua"/>
+          <w:bCs/>
+          <w:sz w:val="28"/>
+          <w:szCs w:val="28"/>
+        </w:rPr>
+        <w:t>next;</w:t>
+      </w:r>
+      <w:proofErr w:type="gramEnd"/>
+    </w:p>
+    <w:p>
+      <w:pPr>
+        <w:rPr>
+          <w:rFonts w:ascii="Book Antiqua" w:hAnsi="Book Antiqua"/>
+          <w:bCs/>
+          <w:sz w:val="28"/>
+          <w:szCs w:val="28"/>
+        </w:rPr>
+      </w:pPr>
+      <w:r>
+        <w:rPr>
+          <w:rFonts w:ascii="Book Antiqua" w:hAnsi="Book Antiqua"/>
+          <w:bCs/>
+          <w:sz w:val="28"/>
+          <w:szCs w:val="28"/>
+        </w:rPr>
+        <w:t xml:space="preserve">    temp-&gt;next = temp2-&gt;</w:t>
+      </w:r>
+      <w:proofErr w:type="gramStart"/>
+      <w:r>
+        <w:rPr>
+          <w:rFonts w:ascii="Book Antiqua" w:hAnsi="Book Antiqua"/>
+          <w:bCs/>
+          <w:sz w:val="28"/>
+          <w:szCs w:val="28"/>
+        </w:rPr>
+        <w:t>next;</w:t>
+      </w:r>
+      <w:proofErr w:type="gramEnd"/>
+    </w:p>
+    <w:p>
+      <w:pPr>
+        <w:rPr>
+          <w:rFonts w:ascii="Book Antiqua" w:hAnsi="Book Antiqua"/>
+          <w:bCs/>
+          <w:sz w:val="28"/>
+          <w:szCs w:val="28"/>
+        </w:rPr>
+      </w:pPr>
+      <w:r>
+        <w:rPr>
+          <w:rFonts w:ascii="Book Antiqua" w:hAnsi="Book Antiqua"/>
+          <w:bCs/>
+          <w:sz w:val="28"/>
+          <w:szCs w:val="28"/>
+        </w:rPr>
+        <w:t xml:space="preserve">    delete </w:t>
+      </w:r>
+      <w:proofErr w:type="gramStart"/>
+      <w:r>
+        <w:rPr>
+          <w:rFonts w:ascii="Book Antiqua" w:hAnsi="Book Antiqua"/>
+          <w:bCs/>
+          <w:sz w:val="28"/>
+          <w:szCs w:val="28"/>
+        </w:rPr>
+        <w:t>temp2;</w:t>
+      </w:r>
+      <w:proofErr w:type="gramEnd"/>
+    </w:p>
+    <w:p>
+      <w:pPr>
+        <w:rPr>
+          <w:rFonts w:ascii="Book Antiqua" w:hAnsi="Book Antiqua"/>
+          <w:bCs/>
+          <w:sz w:val="28"/>
+          <w:szCs w:val="28"/>
+        </w:rPr>
+      </w:pPr>
+      <w:r>
+        <w:rPr>
+          <w:rFonts w:ascii="Book Antiqua" w:hAnsi="Book Antiqua"/>
+          <w:bCs/>
+          <w:sz w:val="28"/>
+          <w:szCs w:val="28"/>
+        </w:rPr>
+        <w:t>}</w:t>
+      </w:r>
+    </w:p>
+    <w:p>
+      <w:pPr>
+        <w:rPr>
+          <w:rFonts w:ascii="Book Antiqua" w:hAnsi="Book Antiqua"/>
+          <w:bCs/>
+          <w:sz w:val="28"/>
+          <w:szCs w:val="28"/>
+        </w:rPr>
+      </w:pPr>
+    </w:p>
+    <w:p>
+      <w:pPr>
+        <w:rPr>
+          <w:rFonts w:ascii="Book Antiqua" w:hAnsi="Book Antiqua"/>
+          <w:bCs/>
+          <w:sz w:val="28"/>
+          <w:szCs w:val="28"/>
+        </w:rPr>
+      </w:pPr>
+      <w:r>
+        <w:rPr>
+          <w:rFonts w:ascii="Book Antiqua" w:hAnsi="Book Antiqua"/>
+          <w:bCs/>
+          <w:sz w:val="28"/>
+          <w:szCs w:val="28"/>
+        </w:rPr>
+        <w:t xml:space="preserve">void </w:t>
+      </w:r>
+      <w:proofErr w:type="spellStart"/>
+      <w:proofErr w:type="gramStart"/>
+      <w:r>
+        <w:rPr>
+          <w:rFonts w:ascii="Book Antiqua" w:hAnsi="Book Antiqua"/>
+          <w:bCs/>
+          <w:sz w:val="28"/>
+          <w:szCs w:val="28"/>
+        </w:rPr>
+        <w:t>traverseList</w:t>
+      </w:r>
+      <w:proofErr w:type="spellEnd"/>
+      <w:r>
+        <w:rPr>
+          <w:rFonts w:ascii="Book Antiqua" w:hAnsi="Book Antiqua"/>
+          <w:bCs/>
+          <w:sz w:val="28"/>
+          <w:szCs w:val="28"/>
+        </w:rPr>
+        <w:t>(</w:t>
+      </w:r>
+      <w:proofErr w:type="gramEnd"/>
+      <w:r>
+        <w:rPr>
+          <w:rFonts w:ascii="Book Antiqua" w:hAnsi="Book Antiqua"/>
+          <w:bCs/>
+          <w:sz w:val="28"/>
+          <w:szCs w:val="28"/>
+        </w:rPr>
+        <w:t>)</w:t>
+      </w:r>
+    </w:p>
+    <w:p>
+      <w:pPr>
+        <w:rPr>
+          <w:rFonts w:ascii="Book Antiqua" w:hAnsi="Book Antiqua"/>
+          <w:bCs/>
+          <w:sz w:val="28"/>
+          <w:szCs w:val="28"/>
+        </w:rPr>
+      </w:pPr>
+      <w:r>
+        <w:rPr>
+          <w:rFonts w:ascii="Book Antiqua" w:hAnsi="Book Antiqua"/>
+          <w:bCs/>
+          <w:sz w:val="28"/>
+          <w:szCs w:val="28"/>
+        </w:rPr>
+        <w:t>{</w:t>
+      </w:r>
+    </w:p>
+    <w:p>
+      <w:pPr>
+        <w:rPr>
+          <w:rFonts w:ascii="Book Antiqua" w:hAnsi="Book Antiqua"/>
+          <w:bCs/>
+          <w:sz w:val="28"/>
+          <w:szCs w:val="28"/>
+        </w:rPr>
+      </w:pPr>
+      <w:r>
+        <w:rPr>
+          <w:rFonts w:ascii="Book Antiqua" w:hAnsi="Book Antiqua"/>
+          <w:bCs/>
+          <w:sz w:val="28"/>
+          <w:szCs w:val="28"/>
+        </w:rPr>
+        <w:t xml:space="preserve">    Node *temp = </w:t>
+      </w:r>
+      <w:proofErr w:type="gramStart"/>
+      <w:r>
+        <w:rPr>
+          <w:rFonts w:ascii="Book Antiqua" w:hAnsi="Book Antiqua"/>
+          <w:bCs/>
+          <w:sz w:val="28"/>
+          <w:szCs w:val="28"/>
+        </w:rPr>
+        <w:t>head;</w:t>
+      </w:r>
+      <w:proofErr w:type="gramEnd"/>
+    </w:p>
+    <w:p>
+      <w:pPr>
+        <w:rPr>
+          <w:rFonts w:ascii="Book Antiqua" w:hAnsi="Book Antiqua"/>
+          <w:bCs/>
+          <w:sz w:val="28"/>
+          <w:szCs w:val="28"/>
+        </w:rPr>
+      </w:pPr>
+      <w:r>
+        <w:rPr>
+          <w:rFonts w:ascii="Book Antiqua" w:hAnsi="Book Antiqua"/>
+          <w:bCs/>
+          <w:sz w:val="28"/>
+          <w:szCs w:val="28"/>
+        </w:rPr>
+        <w:t xml:space="preserve">    while (</w:t>
+      </w:r>
+      <w:proofErr w:type="gramStart"/>
+      <w:r>
+        <w:rPr>
+          <w:rFonts w:ascii="Book Antiqua" w:hAnsi="Book Antiqua"/>
+          <w:bCs/>
+          <w:sz w:val="28"/>
+          <w:szCs w:val="28"/>
+        </w:rPr>
+        <w:t>temp !</w:t>
+      </w:r>
+      <w:proofErr w:type="gramEnd"/>
+      <w:r>
+        <w:rPr>
+          <w:rFonts w:ascii="Book Antiqua" w:hAnsi="Book Antiqua"/>
+          <w:bCs/>
+          <w:sz w:val="28"/>
+          <w:szCs w:val="28"/>
+        </w:rPr>
+        <w:t>= NULL)</w:t>
+      </w:r>
+    </w:p>
+    <w:p>
+      <w:pPr>
+        <w:rPr>
+          <w:rFonts w:ascii="Book Antiqua" w:hAnsi="Book Antiqua"/>
+          <w:bCs/>
+          <w:sz w:val="28"/>
+          <w:szCs w:val="28"/>
+        </w:rPr>
+      </w:pPr>
+      <w:r>
+        <w:rPr>
+          <w:rFonts w:ascii="Book Antiqua" w:hAnsi="Book Antiqua"/>
+          <w:bCs/>
+          <w:sz w:val="28"/>
+          <w:szCs w:val="28"/>
+        </w:rPr>
+        <w:t xml:space="preserve">    {</w:t>
+      </w:r>
+    </w:p>
+    <w:p>
+      <w:pPr>
+        <w:rPr>
+          <w:rFonts w:ascii="Book Antiqua" w:hAnsi="Book Antiqua"/>
+          <w:bCs/>
+          <w:sz w:val="28"/>
+          <w:szCs w:val="28"/>
+        </w:rPr>
+      </w:pPr>
+      <w:r>
+        <w:rPr>
+          <w:rFonts w:ascii="Book Antiqua" w:hAnsi="Book Antiqua"/>
+          <w:bCs/>
+          <w:sz w:val="28"/>
+          <w:szCs w:val="28"/>
+        </w:rPr>
+        <w:t xml:space="preserve">        </w:t>
+      </w:r>
+      <w:proofErr w:type="spellStart"/>
+      <w:r>
+        <w:rPr>
+          <w:rFonts w:ascii="Book Antiqua" w:hAnsi="Book Antiqua"/>
+          <w:bCs/>
+          <w:sz w:val="28"/>
+          <w:szCs w:val="28"/>
+        </w:rPr>
+        <w:t>cout</w:t>
+      </w:r>
+      <w:proofErr w:type="spellEnd"/>
+      <w:r>
+        <w:rPr>
+          <w:rFonts w:ascii="Book Antiqua" w:hAnsi="Book Antiqua"/>
+          <w:bCs/>
+          <w:sz w:val="28"/>
+          <w:szCs w:val="28"/>
+        </w:rPr>
+        <w:t xml:space="preserve"> &lt;&lt; temp-&gt;data &lt;&lt; " </w:t>
+      </w:r>
+      <w:proofErr w:type="gramStart"/>
+      <w:r>
+        <w:rPr>
+          <w:rFonts w:ascii="Book Antiqua" w:hAnsi="Book Antiqua"/>
+          <w:bCs/>
+          <w:sz w:val="28"/>
+          <w:szCs w:val="28"/>
+        </w:rPr>
+        <w:t>";</w:t>
+      </w:r>
+      <w:proofErr w:type="gramEnd"/>
+    </w:p>
+    <w:p>
+      <w:pPr>
+        <w:rPr>
+          <w:rFonts w:ascii="Book Antiqua" w:hAnsi="Book Antiqua"/>
+          <w:bCs/>
+          <w:sz w:val="28"/>
+          <w:szCs w:val="28"/>
+        </w:rPr>
+      </w:pPr>
+      <w:r>
+        <w:rPr>
+          <w:rFonts w:ascii="Book Antiqua" w:hAnsi="Book Antiqua"/>
+          <w:bCs/>
+          <w:sz w:val="28"/>
+          <w:szCs w:val="28"/>
+        </w:rPr>
+        <w:t xml:space="preserve">        temp = temp-&gt;</w:t>
+      </w:r>
+      <w:proofErr w:type="gramStart"/>
+      <w:r>
+        <w:rPr>
+          <w:rFonts w:ascii="Book Antiqua" w:hAnsi="Book Antiqua"/>
+          <w:bCs/>
+          <w:sz w:val="28"/>
+          <w:szCs w:val="28"/>
+        </w:rPr>
+        <w:t>next;</w:t>
+      </w:r>
+      <w:proofErr w:type="gramEnd"/>
+    </w:p>
+    <w:p>
+      <w:pPr>
+        <w:rPr>
+          <w:rFonts w:ascii="Book Antiqua" w:hAnsi="Book Antiqua"/>
+          <w:bCs/>
+          <w:sz w:val="28"/>
+          <w:szCs w:val="28"/>
+        </w:rPr>
+      </w:pPr>
+      <w:r>
+        <w:rPr>
+          <w:rFonts w:ascii="Book Antiqua" w:hAnsi="Book Antiqua"/>
+          <w:bCs/>
+          <w:sz w:val="28"/>
+          <w:szCs w:val="28"/>
+        </w:rPr>
+        <w:t xml:space="preserve">    }</w:t>
+      </w:r>
+    </w:p>
+    <w:p>
+      <w:pPr>
+        <w:rPr>
+          <w:rFonts w:ascii="Book Antiqua" w:hAnsi="Book Antiqua"/>
+          <w:bCs/>
+          <w:sz w:val="28"/>
+          <w:szCs w:val="28"/>
+        </w:rPr>
+      </w:pPr>
+      <w:r>
+        <w:rPr>
+          <w:rFonts w:ascii="Book Antiqua" w:hAnsi="Book Antiqua"/>
+          <w:bCs/>
+          <w:sz w:val="28"/>
+          <w:szCs w:val="28"/>
+        </w:rPr>
+        <w:t xml:space="preserve">    </w:t>
+      </w:r>
+      <w:proofErr w:type="spellStart"/>
+      <w:r>
+        <w:rPr>
+          <w:rFonts w:ascii="Book Antiqua" w:hAnsi="Book Antiqua"/>
+          <w:bCs/>
+          <w:sz w:val="28"/>
+          <w:szCs w:val="28"/>
+        </w:rPr>
+        <w:t>cout</w:t>
+      </w:r>
+      <w:proofErr w:type="spellEnd"/>
+      <w:r>
+        <w:rPr>
+          <w:rFonts w:ascii="Book Antiqua" w:hAnsi="Book Antiqua"/>
+          <w:bCs/>
+          <w:sz w:val="28"/>
+          <w:szCs w:val="28"/>
+        </w:rPr>
+        <w:t xml:space="preserve"> &lt;&lt; </w:t>
+      </w:r>
+      <w:proofErr w:type="spellStart"/>
+      <w:proofErr w:type="gramStart"/>
+      <w:r>
+        <w:rPr>
+          <w:rFonts w:ascii="Book Antiqua" w:hAnsi="Book Antiqua"/>
+          <w:bCs/>
+          <w:sz w:val="28"/>
+          <w:szCs w:val="28"/>
+        </w:rPr>
+        <w:t>endl</w:t>
+      </w:r>
+      <w:proofErr w:type="spellEnd"/>
+      <w:r>
+        <w:rPr>
+          <w:rFonts w:ascii="Book Antiqua" w:hAnsi="Book Antiqua"/>
+          <w:bCs/>
+          <w:sz w:val="28"/>
+          <w:szCs w:val="28"/>
+        </w:rPr>
+        <w:t>;</w:t>
+      </w:r>
+      <w:proofErr w:type="gramEnd"/>
+    </w:p>
+    <w:p>
+      <w:pPr>
+        <w:rPr>
+          <w:rFonts w:ascii="Book Antiqua" w:hAnsi="Book Antiqua"/>
+          <w:bCs/>
+          <w:sz w:val="28"/>
+          <w:szCs w:val="28"/>
+        </w:rPr>
+      </w:pPr>
+      <w:r>
+        <w:rPr>
+          <w:rFonts w:ascii="Book Antiqua" w:hAnsi="Book Antiqua"/>
+          <w:bCs/>
+          <w:sz w:val="28"/>
+          <w:szCs w:val="28"/>
+        </w:rPr>
+        <w:t>}</w:t>
+      </w:r>
+    </w:p>
+    <w:p>
+      <w:pPr>
+        <w:rPr>
+          <w:rFonts w:ascii="Book Antiqua" w:hAnsi="Book Antiqua"/>
+          <w:bCs/>
+          <w:sz w:val="28"/>
+          <w:szCs w:val="28"/>
+        </w:rPr>
+      </w:pPr>
+    </w:p>
+    <w:p>
+      <w:pPr>
+        <w:rPr>
+          <w:rFonts w:ascii="Book Antiqua" w:hAnsi="Book Antiqua"/>
+          <w:bCs/>
+          <w:sz w:val="28"/>
+          <w:szCs w:val="28"/>
+        </w:rPr>
+      </w:pPr>
+      <w:r>
+        <w:rPr>
+          <w:rFonts w:ascii="Book Antiqua" w:hAnsi="Book Antiqua"/>
+          <w:bCs/>
+          <w:sz w:val="28"/>
+          <w:szCs w:val="28"/>
+        </w:rPr>
+        <w:t xml:space="preserve">int </w:t>
+      </w:r>
+      <w:proofErr w:type="gramStart"/>
+      <w:r>
+        <w:rPr>
+          <w:rFonts w:ascii="Book Antiqua" w:hAnsi="Book Antiqua"/>
+          <w:bCs/>
+          <w:sz w:val="28"/>
+          <w:szCs w:val="28"/>
+        </w:rPr>
+        <w:t>main(</w:t>
+      </w:r>
+      <w:proofErr w:type="gramEnd"/>
+      <w:r>
+        <w:rPr>
+          <w:rFonts w:ascii="Book Antiqua" w:hAnsi="Book Antiqua"/>
+          <w:bCs/>
+          <w:sz w:val="28"/>
+          <w:szCs w:val="28"/>
+        </w:rPr>
+        <w:t>)</w:t>
+      </w:r>
+    </w:p>
+    <w:p>
+      <w:pPr>
+        <w:rPr>
+          <w:rFonts w:ascii="Book Antiqua" w:hAnsi="Book Antiqua"/>
+          <w:bCs/>
+          <w:sz w:val="28"/>
+          <w:szCs w:val="28"/>
+        </w:rPr>
+      </w:pPr>
+      <w:r>
+        <w:rPr>
+          <w:rFonts w:ascii="Book Antiqua" w:hAnsi="Book Antiqua"/>
+          <w:bCs/>
+          <w:sz w:val="28"/>
+          <w:szCs w:val="28"/>
+        </w:rPr>
+        <w:lastRenderedPageBreak/>
+        <w:t>{</w:t>
+      </w:r>
+    </w:p>
+    <w:p>
+      <w:pPr>
+        <w:rPr>
+          <w:rFonts w:ascii="Book Antiqua" w:hAnsi="Book Antiqua"/>
+          <w:bCs/>
+          <w:sz w:val="28"/>
+          <w:szCs w:val="28"/>
+        </w:rPr>
+      </w:pPr>
+      <w:r>
+        <w:rPr>
+          <w:rFonts w:ascii="Book Antiqua" w:hAnsi="Book Antiqua"/>
+          <w:bCs/>
+          <w:sz w:val="28"/>
+          <w:szCs w:val="28"/>
+        </w:rPr>
+        <w:t xml:space="preserve">    int </w:t>
+      </w:r>
+      <w:proofErr w:type="gramStart"/>
+      <w:r>
+        <w:rPr>
+          <w:rFonts w:ascii="Book Antiqua" w:hAnsi="Book Antiqua"/>
+          <w:bCs/>
+          <w:sz w:val="28"/>
+          <w:szCs w:val="28"/>
+        </w:rPr>
+        <w:t>choice;</w:t>
+      </w:r>
+      <w:proofErr w:type="gramEnd"/>
+    </w:p>
+    <w:p>
+      <w:pPr>
+        <w:rPr>
+          <w:rFonts w:ascii="Book Antiqua" w:hAnsi="Book Antiqua"/>
+          <w:bCs/>
+          <w:sz w:val="28"/>
+          <w:szCs w:val="28"/>
+        </w:rPr>
+      </w:pPr>
+      <w:r>
+        <w:rPr>
+          <w:rFonts w:ascii="Book Antiqua" w:hAnsi="Book Antiqua"/>
+          <w:bCs/>
+          <w:sz w:val="28"/>
+          <w:szCs w:val="28"/>
+        </w:rPr>
+        <w:t xml:space="preserve">    do</w:t>
+      </w:r>
+    </w:p>
+    <w:p>
+      <w:pPr>
+        <w:rPr>
+          <w:rFonts w:ascii="Book Antiqua" w:hAnsi="Book Antiqua"/>
+          <w:bCs/>
+          <w:sz w:val="28"/>
+          <w:szCs w:val="28"/>
+        </w:rPr>
+      </w:pPr>
+      <w:r>
+        <w:rPr>
+          <w:rFonts w:ascii="Book Antiqua" w:hAnsi="Book Antiqua"/>
+          <w:bCs/>
+          <w:sz w:val="28"/>
+          <w:szCs w:val="28"/>
+        </w:rPr>
+        <w:t xml:space="preserve">    {</w:t>
+      </w:r>
+    </w:p>
+    <w:p>
+      <w:pPr>
+        <w:rPr>
+          <w:rFonts w:ascii="Book Antiqua" w:hAnsi="Book Antiqua"/>
+          <w:bCs/>
+          <w:sz w:val="28"/>
+          <w:szCs w:val="28"/>
+        </w:rPr>
+      </w:pPr>
+      <w:r>
+        <w:rPr>
+          <w:rFonts w:ascii="Book Antiqua" w:hAnsi="Book Antiqua"/>
+          <w:bCs/>
+          <w:sz w:val="28"/>
+          <w:szCs w:val="28"/>
+        </w:rPr>
+        <w:t xml:space="preserve">        </w:t>
+      </w:r>
+      <w:proofErr w:type="spellStart"/>
+      <w:r>
+        <w:rPr>
+          <w:rFonts w:ascii="Book Antiqua" w:hAnsi="Book Antiqua"/>
+          <w:bCs/>
+          <w:sz w:val="28"/>
+          <w:szCs w:val="28"/>
+        </w:rPr>
+        <w:t>cout</w:t>
+      </w:r>
+      <w:proofErr w:type="spellEnd"/>
+      <w:r>
+        <w:rPr>
+          <w:rFonts w:ascii="Book Antiqua" w:hAnsi="Book Antiqua"/>
+          <w:bCs/>
+          <w:sz w:val="28"/>
+          <w:szCs w:val="28"/>
+        </w:rPr>
+        <w:t xml:space="preserve"> &lt;&lt; "1. Insert Node\n2. Modify Node\n3. Delete Node\n4. Traverse List\n5. Exit\n</w:t>
+      </w:r>
+      <w:proofErr w:type="gramStart"/>
+      <w:r>
+        <w:rPr>
+          <w:rFonts w:ascii="Book Antiqua" w:hAnsi="Book Antiqua"/>
+          <w:bCs/>
+          <w:sz w:val="28"/>
+          <w:szCs w:val="28"/>
+        </w:rPr>
+        <w:t>";</w:t>
+      </w:r>
+      <w:proofErr w:type="gramEnd"/>
+    </w:p>
+    <w:p>
+      <w:pPr>
+        <w:rPr>
+          <w:rFonts w:ascii="Book Antiqua" w:hAnsi="Book Antiqua"/>
+          <w:bCs/>
+          <w:sz w:val="28"/>
+          <w:szCs w:val="28"/>
+        </w:rPr>
+      </w:pPr>
+      <w:r>
+        <w:rPr>
+          <w:rFonts w:ascii="Book Antiqua" w:hAnsi="Book Antiqua"/>
+          <w:bCs/>
+          <w:sz w:val="28"/>
+          <w:szCs w:val="28"/>
+        </w:rPr>
+        <w:t xml:space="preserve">        </w:t>
+      </w:r>
+      <w:proofErr w:type="spellStart"/>
+      <w:r>
+        <w:rPr>
+          <w:rFonts w:ascii="Book Antiqua" w:hAnsi="Book Antiqua"/>
+          <w:bCs/>
+          <w:sz w:val="28"/>
+          <w:szCs w:val="28"/>
+        </w:rPr>
+        <w:t>cout</w:t>
+      </w:r>
+      <w:proofErr w:type="spellEnd"/>
+      <w:r>
+        <w:rPr>
+          <w:rFonts w:ascii="Book Antiqua" w:hAnsi="Book Antiqua"/>
+          <w:bCs/>
+          <w:sz w:val="28"/>
+          <w:szCs w:val="28"/>
+        </w:rPr>
+        <w:t xml:space="preserve"> &lt;&lt; "Enter your choice: </w:t>
+      </w:r>
+      <w:proofErr w:type="gramStart"/>
+      <w:r>
+        <w:rPr>
+          <w:rFonts w:ascii="Book Antiqua" w:hAnsi="Book Antiqua"/>
+          <w:bCs/>
+          <w:sz w:val="28"/>
+          <w:szCs w:val="28"/>
+        </w:rPr>
+        <w:t>";</w:t>
+      </w:r>
+      <w:proofErr w:type="gramEnd"/>
+    </w:p>
+    <w:p>
+      <w:pPr>
+        <w:rPr>
+          <w:rFonts w:ascii="Book Antiqua" w:hAnsi="Book Antiqua"/>
+          <w:bCs/>
+          <w:sz w:val="28"/>
+          <w:szCs w:val="28"/>
+        </w:rPr>
+      </w:pPr>
+      <w:r>
+        <w:rPr>
+          <w:rFonts w:ascii="Book Antiqua" w:hAnsi="Book Antiqua"/>
+          <w:bCs/>
+          <w:sz w:val="28"/>
+          <w:szCs w:val="28"/>
+        </w:rPr>
+        <w:t xml:space="preserve">        </w:t>
+      </w:r>
+      <w:proofErr w:type="spellStart"/>
+      <w:r>
+        <w:rPr>
+          <w:rFonts w:ascii="Book Antiqua" w:hAnsi="Book Antiqua"/>
+          <w:bCs/>
+          <w:sz w:val="28"/>
+          <w:szCs w:val="28"/>
+        </w:rPr>
+        <w:t>cin</w:t>
+      </w:r>
+      <w:proofErr w:type="spellEnd"/>
+      <w:r>
+        <w:rPr>
+          <w:rFonts w:ascii="Book Antiqua" w:hAnsi="Book Antiqua"/>
+          <w:bCs/>
+          <w:sz w:val="28"/>
+          <w:szCs w:val="28"/>
+        </w:rPr>
+        <w:t xml:space="preserve"> &gt;&gt; </w:t>
+      </w:r>
+      <w:proofErr w:type="gramStart"/>
+      <w:r>
+        <w:rPr>
+          <w:rFonts w:ascii="Book Antiqua" w:hAnsi="Book Antiqua"/>
+          <w:bCs/>
+          <w:sz w:val="28"/>
+          <w:szCs w:val="28"/>
+        </w:rPr>
+        <w:t>choice;</w:t>
+      </w:r>
+      <w:proofErr w:type="gramEnd"/>
+    </w:p>
+    <w:p>
+      <w:pPr>
+        <w:rPr>
+          <w:rFonts w:ascii="Book Antiqua" w:hAnsi="Book Antiqua"/>
+          <w:bCs/>
+          <w:sz w:val="28"/>
+          <w:szCs w:val="28"/>
+        </w:rPr>
+      </w:pPr>
+      <w:r>
+        <w:rPr>
+          <w:rFonts w:ascii="Book Antiqua" w:hAnsi="Book Antiqua"/>
+          <w:bCs/>
+          <w:sz w:val="28"/>
+          <w:szCs w:val="28"/>
+        </w:rPr>
+        <w:t xml:space="preserve">        switch (choice)</w:t>
+      </w:r>
+    </w:p>
+    <w:p>
+      <w:pPr>
+        <w:rPr>
+          <w:rFonts w:ascii="Book Antiqua" w:hAnsi="Book Antiqua"/>
+          <w:bCs/>
+          <w:sz w:val="28"/>
+          <w:szCs w:val="28"/>
+        </w:rPr>
+      </w:pPr>
+      <w:r>
+        <w:rPr>
+          <w:rFonts w:ascii="Book Antiqua" w:hAnsi="Book Antiqua"/>
+          <w:bCs/>
+          <w:sz w:val="28"/>
+          <w:szCs w:val="28"/>
+        </w:rPr>
+        <w:t xml:space="preserve">        {</w:t>
+      </w:r>
+    </w:p>
+    <w:p>
+      <w:pPr>
+        <w:rPr>
+          <w:rFonts w:ascii="Book Antiqua" w:hAnsi="Book Antiqua"/>
+          <w:bCs/>
+          <w:sz w:val="28"/>
+          <w:szCs w:val="28"/>
+        </w:rPr>
+      </w:pPr>
+      <w:r>
+        <w:rPr>
+          <w:rFonts w:ascii="Book Antiqua" w:hAnsi="Book Antiqua"/>
+          <w:bCs/>
+          <w:sz w:val="28"/>
+          <w:szCs w:val="28"/>
+        </w:rPr>
+        <w:t xml:space="preserve">        case 1:</w:t>
+      </w:r>
+    </w:p>
+    <w:p>
+      <w:pPr>
+        <w:rPr>
+          <w:rFonts w:ascii="Book Antiqua" w:hAnsi="Book Antiqua"/>
+          <w:bCs/>
+          <w:sz w:val="28"/>
+          <w:szCs w:val="28"/>
+        </w:rPr>
+      </w:pPr>
+      <w:r>
+        <w:rPr>
+          <w:rFonts w:ascii="Book Antiqua" w:hAnsi="Book Antiqua"/>
+          <w:bCs/>
+          <w:sz w:val="28"/>
+          <w:szCs w:val="28"/>
+        </w:rPr>
+        <w:t xml:space="preserve">            int data, </w:t>
+      </w:r>
+      <w:proofErr w:type="gramStart"/>
+      <w:r>
+        <w:rPr>
+          <w:rFonts w:ascii="Book Antiqua" w:hAnsi="Book Antiqua"/>
+          <w:bCs/>
+          <w:sz w:val="28"/>
+          <w:szCs w:val="28"/>
+        </w:rPr>
+        <w:t>position;</w:t>
+      </w:r>
+      <w:proofErr w:type="gramEnd"/>
+    </w:p>
+    <w:p>
+      <w:pPr>
+        <w:rPr>
+          <w:rFonts w:ascii="Book Antiqua" w:hAnsi="Book Antiqua"/>
+          <w:bCs/>
+          <w:sz w:val="28"/>
+          <w:szCs w:val="28"/>
+        </w:rPr>
+      </w:pPr>
+      <w:r>
+        <w:rPr>
+          <w:rFonts w:ascii="Book Antiqua" w:hAnsi="Book Antiqua"/>
+          <w:bCs/>
+          <w:sz w:val="28"/>
+          <w:szCs w:val="28"/>
+        </w:rPr>
+        <w:t xml:space="preserve">            </w:t>
+      </w:r>
+      <w:proofErr w:type="spellStart"/>
+      <w:r>
+        <w:rPr>
+          <w:rFonts w:ascii="Book Antiqua" w:hAnsi="Book Antiqua"/>
+          <w:bCs/>
+          <w:sz w:val="28"/>
+          <w:szCs w:val="28"/>
+        </w:rPr>
+        <w:t>cout</w:t>
+      </w:r>
+      <w:proofErr w:type="spellEnd"/>
+      <w:r>
+        <w:rPr>
+          <w:rFonts w:ascii="Book Antiqua" w:hAnsi="Book Antiqua"/>
+          <w:bCs/>
+          <w:sz w:val="28"/>
+          <w:szCs w:val="28"/>
+        </w:rPr>
+        <w:t xml:space="preserve"> &lt;&lt; "Enter data and position: </w:t>
+      </w:r>
+      <w:proofErr w:type="gramStart"/>
+      <w:r>
+        <w:rPr>
+          <w:rFonts w:ascii="Book Antiqua" w:hAnsi="Book Antiqua"/>
+          <w:bCs/>
+          <w:sz w:val="28"/>
+          <w:szCs w:val="28"/>
+        </w:rPr>
+        <w:t>";</w:t>
+      </w:r>
+      <w:proofErr w:type="gramEnd"/>
+    </w:p>
+    <w:p>
+      <w:pPr>
+        <w:rPr>
+          <w:rFonts w:ascii="Book Antiqua" w:hAnsi="Book Antiqua"/>
+          <w:bCs/>
+          <w:sz w:val="28"/>
+          <w:szCs w:val="28"/>
+        </w:rPr>
+      </w:pPr>
+      <w:r>
+        <w:rPr>
+          <w:rFonts w:ascii="Book Antiqua" w:hAnsi="Book Antiqua"/>
+          <w:bCs/>
+          <w:sz w:val="28"/>
+          <w:szCs w:val="28"/>
+        </w:rPr>
+        <w:t xml:space="preserve">            </w:t>
+      </w:r>
+      <w:proofErr w:type="spellStart"/>
+      <w:r>
+        <w:rPr>
+          <w:rFonts w:ascii="Book Antiqua" w:hAnsi="Book Antiqua"/>
+          <w:bCs/>
+          <w:sz w:val="28"/>
+          <w:szCs w:val="28"/>
+        </w:rPr>
+        <w:t>cin</w:t>
+      </w:r>
+      <w:proofErr w:type="spellEnd"/>
+      <w:r>
+        <w:rPr>
+          <w:rFonts w:ascii="Book Antiqua" w:hAnsi="Book Antiqua"/>
+          <w:bCs/>
+          <w:sz w:val="28"/>
+          <w:szCs w:val="28"/>
+        </w:rPr>
+        <w:t xml:space="preserve"> &gt;&gt; data &gt;&gt; </w:t>
+      </w:r>
+      <w:proofErr w:type="gramStart"/>
+      <w:r>
+        <w:rPr>
+          <w:rFonts w:ascii="Book Antiqua" w:hAnsi="Book Antiqua"/>
+          <w:bCs/>
+          <w:sz w:val="28"/>
+          <w:szCs w:val="28"/>
+        </w:rPr>
+        <w:t>position;</w:t>
+      </w:r>
+      <w:proofErr w:type="gramEnd"/>
+    </w:p>
+    <w:p>
+      <w:pPr>
+        <w:rPr>
+          <w:rFonts w:ascii="Book Antiqua" w:hAnsi="Book Antiqua"/>
+          <w:bCs/>
+          <w:sz w:val="28"/>
+          <w:szCs w:val="28"/>
+        </w:rPr>
+      </w:pPr>
+      <w:r>
+        <w:rPr>
+          <w:rFonts w:ascii="Book Antiqua" w:hAnsi="Book Antiqua"/>
+          <w:bCs/>
+          <w:sz w:val="28"/>
+          <w:szCs w:val="28"/>
+        </w:rPr>
+        <w:t xml:space="preserve">            </w:t>
+      </w:r>
+      <w:proofErr w:type="spellStart"/>
+      <w:proofErr w:type="gramStart"/>
+      <w:r>
+        <w:rPr>
+          <w:rFonts w:ascii="Book Antiqua" w:hAnsi="Book Antiqua"/>
+          <w:bCs/>
+          <w:sz w:val="28"/>
+          <w:szCs w:val="28"/>
+        </w:rPr>
+        <w:t>insertNode</w:t>
+      </w:r>
+      <w:proofErr w:type="spellEnd"/>
+      <w:r>
+        <w:rPr>
+          <w:rFonts w:ascii="Book Antiqua" w:hAnsi="Book Antiqua"/>
+          <w:bCs/>
+          <w:sz w:val="28"/>
+          <w:szCs w:val="28"/>
+        </w:rPr>
+        <w:t>(</w:t>
+      </w:r>
+      <w:proofErr w:type="gramEnd"/>
+      <w:r>
+        <w:rPr>
+          <w:rFonts w:ascii="Book Antiqua" w:hAnsi="Book Antiqua"/>
+          <w:bCs/>
+          <w:sz w:val="28"/>
+          <w:szCs w:val="28"/>
+        </w:rPr>
+        <w:t>data, position);</w:t>
+      </w:r>
+    </w:p>
+    <w:p>
+      <w:pPr>
+        <w:rPr>
+          <w:rFonts w:ascii="Book Antiqua" w:hAnsi="Book Antiqua"/>
+          <w:bCs/>
+          <w:sz w:val="28"/>
+          <w:szCs w:val="28"/>
+        </w:rPr>
+      </w:pPr>
+      <w:r>
+        <w:rPr>
+          <w:rFonts w:ascii="Book Antiqua" w:hAnsi="Book Antiqua"/>
+          <w:bCs/>
+          <w:sz w:val="28"/>
+          <w:szCs w:val="28"/>
+        </w:rPr>
+        <w:t xml:space="preserve">            </w:t>
+      </w:r>
+      <w:proofErr w:type="gramStart"/>
+      <w:r>
+        <w:rPr>
+          <w:rFonts w:ascii="Book Antiqua" w:hAnsi="Book Antiqua"/>
+          <w:bCs/>
+          <w:sz w:val="28"/>
+          <w:szCs w:val="28"/>
+        </w:rPr>
+        <w:t>break;</w:t>
+      </w:r>
+      <w:proofErr w:type="gramEnd"/>
+    </w:p>
+    <w:p>
+      <w:pPr>
+        <w:rPr>
+          <w:rFonts w:ascii="Book Antiqua" w:hAnsi="Book Antiqua"/>
+          <w:bCs/>
+          <w:sz w:val="28"/>
+          <w:szCs w:val="28"/>
+        </w:rPr>
+      </w:pPr>
+      <w:r>
+        <w:rPr>
+          <w:rFonts w:ascii="Book Antiqua" w:hAnsi="Book Antiqua"/>
+          <w:bCs/>
+          <w:sz w:val="28"/>
+          <w:szCs w:val="28"/>
+        </w:rPr>
+        <w:t xml:space="preserve">        case 2:</w:t>
+      </w:r>
+    </w:p>
+    <w:p>
+      <w:pPr>
+        <w:rPr>
+          <w:rFonts w:ascii="Book Antiqua" w:hAnsi="Book Antiqua"/>
+          <w:bCs/>
+          <w:sz w:val="28"/>
+          <w:szCs w:val="28"/>
+        </w:rPr>
+      </w:pPr>
+      <w:r>
+        <w:rPr>
+          <w:rFonts w:ascii="Book Antiqua" w:hAnsi="Book Antiqua"/>
+          <w:bCs/>
+          <w:sz w:val="28"/>
+          <w:szCs w:val="28"/>
+        </w:rPr>
+        <w:t xml:space="preserve">            </w:t>
+      </w:r>
+      <w:proofErr w:type="spellStart"/>
+      <w:r>
+        <w:rPr>
+          <w:rFonts w:ascii="Book Antiqua" w:hAnsi="Book Antiqua"/>
+          <w:bCs/>
+          <w:sz w:val="28"/>
+          <w:szCs w:val="28"/>
+        </w:rPr>
+        <w:t>cout</w:t>
+      </w:r>
+      <w:proofErr w:type="spellEnd"/>
+      <w:r>
+        <w:rPr>
+          <w:rFonts w:ascii="Book Antiqua" w:hAnsi="Book Antiqua"/>
+          <w:bCs/>
+          <w:sz w:val="28"/>
+          <w:szCs w:val="28"/>
+        </w:rPr>
+        <w:t xml:space="preserve"> &lt;&lt; "Enter data and position: </w:t>
+      </w:r>
+      <w:proofErr w:type="gramStart"/>
+      <w:r>
+        <w:rPr>
+          <w:rFonts w:ascii="Book Antiqua" w:hAnsi="Book Antiqua"/>
+          <w:bCs/>
+          <w:sz w:val="28"/>
+          <w:szCs w:val="28"/>
+        </w:rPr>
+        <w:t>";</w:t>
+      </w:r>
+      <w:proofErr w:type="gramEnd"/>
+    </w:p>
+    <w:p>
+      <w:pPr>
+        <w:rPr>
+          <w:rFonts w:ascii="Book Antiqua" w:hAnsi="Book Antiqua"/>
+          <w:bCs/>
+          <w:sz w:val="28"/>
+          <w:szCs w:val="28"/>
+        </w:rPr>
+      </w:pPr>
+      <w:r>
+        <w:rPr>
+          <w:rFonts w:ascii="Book Antiqua" w:hAnsi="Book Antiqua"/>
+          <w:bCs/>
+          <w:sz w:val="28"/>
+          <w:szCs w:val="28"/>
+        </w:rPr>
+        <w:t xml:space="preserve">            </w:t>
+      </w:r>
+      <w:proofErr w:type="spellStart"/>
+      <w:r>
+        <w:rPr>
+          <w:rFonts w:ascii="Book Antiqua" w:hAnsi="Book Antiqua"/>
+          <w:bCs/>
+          <w:sz w:val="28"/>
+          <w:szCs w:val="28"/>
+        </w:rPr>
+        <w:t>cin</w:t>
+      </w:r>
+      <w:proofErr w:type="spellEnd"/>
+      <w:r>
+        <w:rPr>
+          <w:rFonts w:ascii="Book Antiqua" w:hAnsi="Book Antiqua"/>
+          <w:bCs/>
+          <w:sz w:val="28"/>
+          <w:szCs w:val="28"/>
+        </w:rPr>
+        <w:t xml:space="preserve"> &gt;&gt; data &gt;&gt; </w:t>
+      </w:r>
+      <w:proofErr w:type="gramStart"/>
+      <w:r>
+        <w:rPr>
+          <w:rFonts w:ascii="Book Antiqua" w:hAnsi="Book Antiqua"/>
+          <w:bCs/>
+          <w:sz w:val="28"/>
+          <w:szCs w:val="28"/>
+        </w:rPr>
+        <w:t>position;</w:t>
+      </w:r>
+      <w:proofErr w:type="gramEnd"/>
+    </w:p>
+    <w:p>
+      <w:pPr>
+        <w:rPr>
+          <w:rFonts w:ascii="Book Antiqua" w:hAnsi="Book Antiqua"/>
+          <w:bCs/>
+          <w:sz w:val="28"/>
+          <w:szCs w:val="28"/>
+        </w:rPr>
+      </w:pPr>
+      <w:r>
+        <w:rPr>
+          <w:rFonts w:ascii="Book Antiqua" w:hAnsi="Book Antiqua"/>
+          <w:bCs/>
+          <w:sz w:val="28"/>
+          <w:szCs w:val="28"/>
+        </w:rPr>
+        <w:t xml:space="preserve">            </w:t>
+      </w:r>
+      <w:proofErr w:type="spellStart"/>
+      <w:proofErr w:type="gramStart"/>
+      <w:r>
+        <w:rPr>
+          <w:rFonts w:ascii="Book Antiqua" w:hAnsi="Book Antiqua"/>
+          <w:bCs/>
+          <w:sz w:val="28"/>
+          <w:szCs w:val="28"/>
+        </w:rPr>
+        <w:t>modifyNode</w:t>
+      </w:r>
+      <w:proofErr w:type="spellEnd"/>
+      <w:r>
+        <w:rPr>
+          <w:rFonts w:ascii="Book Antiqua" w:hAnsi="Book Antiqua"/>
+          <w:bCs/>
+          <w:sz w:val="28"/>
+          <w:szCs w:val="28"/>
+        </w:rPr>
+        <w:t>(</w:t>
+      </w:r>
+      <w:proofErr w:type="gramEnd"/>
+      <w:r>
+        <w:rPr>
+          <w:rFonts w:ascii="Book Antiqua" w:hAnsi="Book Antiqua"/>
+          <w:bCs/>
+          <w:sz w:val="28"/>
+          <w:szCs w:val="28"/>
+        </w:rPr>
+        <w:t>data, position);</w:t>
+      </w:r>
+    </w:p>
+    <w:p>
+      <w:pPr>
+        <w:rPr>
+          <w:rFonts w:ascii="Book Antiqua" w:hAnsi="Book Antiqua"/>
+          <w:bCs/>
+          <w:sz w:val="28"/>
+          <w:szCs w:val="28"/>
+        </w:rPr>
+      </w:pPr>
+      <w:r>
+        <w:rPr>
+          <w:rFonts w:ascii="Book Antiqua" w:hAnsi="Book Antiqua"/>
+          <w:bCs/>
+          <w:sz w:val="28"/>
+          <w:szCs w:val="28"/>
+        </w:rPr>
+        <w:t xml:space="preserve">            </w:t>
+      </w:r>
+      <w:proofErr w:type="gramStart"/>
+      <w:r>
+        <w:rPr>
+          <w:rFonts w:ascii="Book Antiqua" w:hAnsi="Book Antiqua"/>
+          <w:bCs/>
+          <w:sz w:val="28"/>
+          <w:szCs w:val="28"/>
+        </w:rPr>
+        <w:t>break;</w:t>
+      </w:r>
+      <w:proofErr w:type="gramEnd"/>
+    </w:p>
+    <w:p>
+      <w:pPr>
+        <w:rPr>
+          <w:rFonts w:ascii="Book Antiqua" w:hAnsi="Book Antiqua"/>
+          <w:bCs/>
+          <w:sz w:val="28"/>
+          <w:szCs w:val="28"/>
+        </w:rPr>
+      </w:pPr>
+      <w:r>
+        <w:rPr>
+          <w:rFonts w:ascii="Book Antiqua" w:hAnsi="Book Antiqua"/>
+          <w:bCs/>
+          <w:sz w:val="28"/>
+          <w:szCs w:val="28"/>
+        </w:rPr>
+        <w:t xml:space="preserve">        case 3:</w:t>
+      </w:r>
+    </w:p>
+    <w:p>
+      <w:pPr>
+        <w:rPr>
+          <w:rFonts w:ascii="Book Antiqua" w:hAnsi="Book Antiqua"/>
+          <w:bCs/>
+          <w:sz w:val="28"/>
+          <w:szCs w:val="28"/>
+        </w:rPr>
+      </w:pPr>
+      <w:r>
+        <w:rPr>
+          <w:rFonts w:ascii="Book Antiqua" w:hAnsi="Book Antiqua"/>
+          <w:bCs/>
+          <w:sz w:val="28"/>
+          <w:szCs w:val="28"/>
+        </w:rPr>
+        <w:t xml:space="preserve">            </w:t>
+      </w:r>
+      <w:proofErr w:type="spellStart"/>
+      <w:r>
+        <w:rPr>
+          <w:rFonts w:ascii="Book Antiqua" w:hAnsi="Book Antiqua"/>
+          <w:bCs/>
+          <w:sz w:val="28"/>
+          <w:szCs w:val="28"/>
+        </w:rPr>
+        <w:t>cout</w:t>
+      </w:r>
+      <w:proofErr w:type="spellEnd"/>
+      <w:r>
+        <w:rPr>
+          <w:rFonts w:ascii="Book Antiqua" w:hAnsi="Book Antiqua"/>
+          <w:bCs/>
+          <w:sz w:val="28"/>
+          <w:szCs w:val="28"/>
+        </w:rPr>
+        <w:t xml:space="preserve"> &lt;&lt; "Enter position: </w:t>
+      </w:r>
+      <w:proofErr w:type="gramStart"/>
+      <w:r>
+        <w:rPr>
+          <w:rFonts w:ascii="Book Antiqua" w:hAnsi="Book Antiqua"/>
+          <w:bCs/>
+          <w:sz w:val="28"/>
+          <w:szCs w:val="28"/>
+        </w:rPr>
+        <w:t>";</w:t>
+      </w:r>
+      <w:proofErr w:type="gramEnd"/>
+    </w:p>
+    <w:p>
+      <w:pPr>
+        <w:rPr>
+          <w:rFonts w:ascii="Book Antiqua" w:hAnsi="Book Antiqua"/>
+          <w:bCs/>
+          <w:sz w:val="28"/>
+          <w:szCs w:val="28"/>
+        </w:rPr>
+      </w:pPr>
+      <w:r>
+        <w:rPr>
+          <w:rFonts w:ascii="Book Antiqua" w:hAnsi="Book Antiqua"/>
+          <w:bCs/>
+          <w:sz w:val="28"/>
+          <w:szCs w:val="28"/>
+        </w:rPr>
+        <w:t xml:space="preserve">            </w:t>
+      </w:r>
+      <w:proofErr w:type="spellStart"/>
+      <w:r>
+        <w:rPr>
+          <w:rFonts w:ascii="Book Antiqua" w:hAnsi="Book Antiqua"/>
+          <w:bCs/>
+          <w:sz w:val="28"/>
+          <w:szCs w:val="28"/>
+        </w:rPr>
+        <w:t>cin</w:t>
+      </w:r>
+      <w:proofErr w:type="spellEnd"/>
+      <w:r>
+        <w:rPr>
+          <w:rFonts w:ascii="Book Antiqua" w:hAnsi="Book Antiqua"/>
+          <w:bCs/>
+          <w:sz w:val="28"/>
+          <w:szCs w:val="28"/>
+        </w:rPr>
+        <w:t xml:space="preserve"> &gt;&gt; </w:t>
+      </w:r>
+      <w:proofErr w:type="gramStart"/>
+      <w:r>
+        <w:rPr>
+          <w:rFonts w:ascii="Book Antiqua" w:hAnsi="Book Antiqua"/>
+          <w:bCs/>
+          <w:sz w:val="28"/>
+          <w:szCs w:val="28"/>
+        </w:rPr>
+        <w:t>position;</w:t>
+      </w:r>
+      <w:proofErr w:type="gramEnd"/>
+    </w:p>
+    <w:p>
+      <w:pPr>
+        <w:rPr>
+          <w:rFonts w:ascii="Book Antiqua" w:hAnsi="Book Antiqua"/>
+          <w:bCs/>
+          <w:sz w:val="28"/>
+          <w:szCs w:val="28"/>
+        </w:rPr>
+      </w:pPr>
+      <w:r>
+        <w:rPr>
+          <w:rFonts w:ascii="Book Antiqua" w:hAnsi="Book Antiqua"/>
+          <w:bCs/>
+          <w:sz w:val="28"/>
+          <w:szCs w:val="28"/>
+        </w:rPr>
+        <w:lastRenderedPageBreak/>
+        <w:t xml:space="preserve">            </w:t>
+      </w:r>
+      <w:proofErr w:type="spellStart"/>
+      <w:r>
+        <w:rPr>
+          <w:rFonts w:ascii="Book Antiqua" w:hAnsi="Book Antiqua"/>
+          <w:bCs/>
+          <w:sz w:val="28"/>
+          <w:szCs w:val="28"/>
+        </w:rPr>
+        <w:t>deleteNode</w:t>
+      </w:r>
+      <w:proofErr w:type="spellEnd"/>
+      <w:r>
+        <w:rPr>
+          <w:rFonts w:ascii="Book Antiqua" w:hAnsi="Book Antiqua"/>
+          <w:bCs/>
+          <w:sz w:val="28"/>
+          <w:szCs w:val="28"/>
+        </w:rPr>
+        <w:t>(position</w:t>
+      </w:r>
+      <w:proofErr w:type="gramStart"/>
+      <w:r>
+        <w:rPr>
+          <w:rFonts w:ascii="Book Antiqua" w:hAnsi="Book Antiqua"/>
+          <w:bCs/>
+          <w:sz w:val="28"/>
+          <w:szCs w:val="28"/>
+        </w:rPr>
+        <w:t>);</w:t>
+      </w:r>
+      <w:proofErr w:type="gramEnd"/>
+    </w:p>
+    <w:p>
+      <w:pPr>
+        <w:rPr>
+          <w:rFonts w:ascii="Book Antiqua" w:hAnsi="Book Antiqua"/>
+          <w:bCs/>
+          <w:sz w:val="28"/>
+          <w:szCs w:val="28"/>
+        </w:rPr>
+      </w:pPr>
+      <w:r>
+        <w:rPr>
+          <w:rFonts w:ascii="Book Antiqua" w:hAnsi="Book Antiqua"/>
+          <w:bCs/>
+          <w:sz w:val="28"/>
+          <w:szCs w:val="28"/>
+        </w:rPr>
+        <w:t xml:space="preserve">            </w:t>
+      </w:r>
+      <w:proofErr w:type="gramStart"/>
+      <w:r>
+        <w:rPr>
+          <w:rFonts w:ascii="Book Antiqua" w:hAnsi="Book Antiqua"/>
+          <w:bCs/>
+          <w:sz w:val="28"/>
+          <w:szCs w:val="28"/>
+        </w:rPr>
+        <w:t>break;</w:t>
+      </w:r>
+      <w:proofErr w:type="gramEnd"/>
+    </w:p>
+    <w:p>
+      <w:pPr>
+        <w:rPr>
+          <w:rFonts w:ascii="Book Antiqua" w:hAnsi="Book Antiqua"/>
+          <w:bCs/>
+          <w:sz w:val="28"/>
+          <w:szCs w:val="28"/>
+        </w:rPr>
+      </w:pPr>
+      <w:r>
+        <w:rPr>
+          <w:rFonts w:ascii="Book Antiqua" w:hAnsi="Book Antiqua"/>
+          <w:bCs/>
+          <w:sz w:val="28"/>
+          <w:szCs w:val="28"/>
+        </w:rPr>
+        <w:t xml:space="preserve">        case 4:</w:t>
+      </w:r>
+    </w:p>
+    <w:p>
+      <w:pPr>
+        <w:rPr>
+          <w:rFonts w:ascii="Book Antiqua" w:hAnsi="Book Antiqua"/>
+          <w:bCs/>
+          <w:sz w:val="28"/>
+          <w:szCs w:val="28"/>
+        </w:rPr>
+      </w:pPr>
+      <w:r>
+        <w:rPr>
+          <w:rFonts w:ascii="Book Antiqua" w:hAnsi="Book Antiqua"/>
+          <w:bCs/>
+          <w:sz w:val="28"/>
+          <w:szCs w:val="28"/>
+        </w:rPr>
+        <w:t xml:space="preserve">            </w:t>
+      </w:r>
+      <w:proofErr w:type="spellStart"/>
+      <w:proofErr w:type="gramStart"/>
+      <w:r>
+        <w:rPr>
+          <w:rFonts w:ascii="Book Antiqua" w:hAnsi="Book Antiqua"/>
+          <w:bCs/>
+          <w:sz w:val="28"/>
+          <w:szCs w:val="28"/>
+        </w:rPr>
+        <w:t>traverseList</w:t>
+      </w:r>
+      <w:proofErr w:type="spellEnd"/>
+      <w:r>
+        <w:rPr>
+          <w:rFonts w:ascii="Book Antiqua" w:hAnsi="Book Antiqua"/>
+          <w:bCs/>
+          <w:sz w:val="28"/>
+          <w:szCs w:val="28"/>
+        </w:rPr>
+        <w:t>(</w:t>
+      </w:r>
+      <w:proofErr w:type="gramEnd"/>
+      <w:r>
+        <w:rPr>
+          <w:rFonts w:ascii="Book Antiqua" w:hAnsi="Book Antiqua"/>
+          <w:bCs/>
+          <w:sz w:val="28"/>
+          <w:szCs w:val="28"/>
+        </w:rPr>
+        <w:t>);</w:t>
+      </w:r>
+    </w:p>
+    <w:p>
+      <w:pPr>
+        <w:rPr>
+          <w:rFonts w:ascii="Book Antiqua" w:hAnsi="Book Antiqua"/>
+          <w:bCs/>
+          <w:sz w:val="28"/>
+          <w:szCs w:val="28"/>
+        </w:rPr>
+      </w:pPr>
+      <w:r>
+        <w:rPr>
+          <w:rFonts w:ascii="Book Antiqua" w:hAnsi="Book Antiqua"/>
+          <w:bCs/>
+          <w:sz w:val="28"/>
+          <w:szCs w:val="28"/>
+        </w:rPr>
+        <w:t xml:space="preserve">            </w:t>
+      </w:r>
+      <w:proofErr w:type="gramStart"/>
+      <w:r>
+        <w:rPr>
+          <w:rFonts w:ascii="Book Antiqua" w:hAnsi="Book Antiqua"/>
+          <w:bCs/>
+          <w:sz w:val="28"/>
+          <w:szCs w:val="28"/>
+        </w:rPr>
+        <w:t>break;</w:t>
+      </w:r>
+      <w:proofErr w:type="gramEnd"/>
+    </w:p>
+    <w:p>
+      <w:pPr>
+        <w:rPr>
+          <w:rFonts w:ascii="Book Antiqua" w:hAnsi="Book Antiqua"/>
+          <w:bCs/>
+          <w:sz w:val="28"/>
+          <w:szCs w:val="28"/>
+        </w:rPr>
+      </w:pPr>
+      <w:r>
+        <w:rPr>
+          <w:rFonts w:ascii="Book Antiqua" w:hAnsi="Book Antiqua"/>
+          <w:bCs/>
+          <w:sz w:val="28"/>
+          <w:szCs w:val="28"/>
+        </w:rPr>
+        <w:t xml:space="preserve">        case 5:</w:t>
+      </w:r>
+    </w:p>
+    <w:p>
+      <w:pPr>
+        <w:rPr>
+          <w:rFonts w:ascii="Book Antiqua" w:hAnsi="Book Antiqua"/>
+          <w:bCs/>
+          <w:sz w:val="28"/>
+          <w:szCs w:val="28"/>
+        </w:rPr>
+      </w:pPr>
+      <w:r>
+        <w:rPr>
+          <w:rFonts w:ascii="Book Antiqua" w:hAnsi="Book Antiqua"/>
+          <w:bCs/>
+          <w:sz w:val="28"/>
+          <w:szCs w:val="28"/>
+        </w:rPr>
+        <w:t xml:space="preserve">            </w:t>
+      </w:r>
+      <w:proofErr w:type="gramStart"/>
+      <w:r>
+        <w:rPr>
+          <w:rFonts w:ascii="Book Antiqua" w:hAnsi="Book Antiqua"/>
+          <w:bCs/>
+          <w:sz w:val="28"/>
+          <w:szCs w:val="28"/>
+        </w:rPr>
+        <w:t>break;</w:t>
+      </w:r>
+      <w:proofErr w:type="gramEnd"/>
+    </w:p>
+    <w:p>
+      <w:pPr>
+        <w:rPr>
+          <w:rFonts w:ascii="Book Antiqua" w:hAnsi="Book Antiqua"/>
+          <w:bCs/>
+          <w:sz w:val="28"/>
+          <w:szCs w:val="28"/>
+        </w:rPr>
+      </w:pPr>
+      <w:r>
+        <w:rPr>
+          <w:rFonts w:ascii="Book Antiqua" w:hAnsi="Book Antiqua"/>
+          <w:bCs/>
+          <w:sz w:val="28"/>
+          <w:szCs w:val="28"/>
+        </w:rPr>
+        <w:t xml:space="preserve">        default:</w:t>
+      </w:r>
+    </w:p>
+    <w:p>
+      <w:pPr>
+        <w:rPr>
+          <w:rFonts w:ascii="Book Antiqua" w:hAnsi="Book Antiqua"/>
+          <w:bCs/>
+          <w:sz w:val="28"/>
+          <w:szCs w:val="28"/>
+        </w:rPr>
+      </w:pPr>
+      <w:r>
+        <w:rPr>
+          <w:rFonts w:ascii="Book Antiqua" w:hAnsi="Book Antiqua"/>
+          <w:bCs/>
+          <w:sz w:val="28"/>
+          <w:szCs w:val="28"/>
+        </w:rPr>
+        <w:t xml:space="preserve">            </w:t>
+      </w:r>
+      <w:proofErr w:type="spellStart"/>
+      <w:r>
+        <w:rPr>
+          <w:rFonts w:ascii="Book Antiqua" w:hAnsi="Book Antiqua"/>
+          <w:bCs/>
+          <w:sz w:val="28"/>
+          <w:szCs w:val="28"/>
+        </w:rPr>
+        <w:t>cout</w:t>
+      </w:r>
+      <w:proofErr w:type="spellEnd"/>
+      <w:r>
+        <w:rPr>
+          <w:rFonts w:ascii="Book Antiqua" w:hAnsi="Book Antiqua"/>
+          <w:bCs/>
+          <w:sz w:val="28"/>
+          <w:szCs w:val="28"/>
+        </w:rPr>
+        <w:t xml:space="preserve"> &lt;&lt; "Invalid choice\n</w:t>
+      </w:r>
+      <w:proofErr w:type="gramStart"/>
+      <w:r>
+        <w:rPr>
+          <w:rFonts w:ascii="Book Antiqua" w:hAnsi="Book Antiqua"/>
+          <w:bCs/>
+          <w:sz w:val="28"/>
+          <w:szCs w:val="28"/>
+        </w:rPr>
+        <w:t>";</w:t>
+      </w:r>
+      <w:proofErr w:type="gramEnd"/>
+    </w:p>
+    <w:p>
+      <w:pPr>
+        <w:rPr>
+          <w:rFonts w:ascii="Book Antiqua" w:hAnsi="Book Antiqua"/>
+          <w:bCs/>
+          <w:sz w:val="28"/>
+          <w:szCs w:val="28"/>
+        </w:rPr>
+      </w:pPr>
+      <w:r>
+        <w:rPr>
+          <w:rFonts w:ascii="Book Antiqua" w:hAnsi="Book Antiqua"/>
+          <w:bCs/>
+          <w:sz w:val="28"/>
+          <w:szCs w:val="28"/>
+        </w:rPr>
+        <w:t xml:space="preserve">        }</w:t>
+      </w:r>
+    </w:p>
+    <w:p>
+      <w:pPr>
+        <w:rPr>
+          <w:rFonts w:ascii="Book Antiqua" w:hAnsi="Book Antiqua"/>
+          <w:bCs/>
+          <w:sz w:val="28"/>
+          <w:szCs w:val="28"/>
+        </w:rPr>
+      </w:pPr>
+      <w:r>
+        <w:rPr>
+          <w:rFonts w:ascii="Book Antiqua" w:hAnsi="Book Antiqua"/>
+          <w:bCs/>
+          <w:sz w:val="28"/>
+          <w:szCs w:val="28"/>
+        </w:rPr>
+        <w:t xml:space="preserve">    } while (</w:t>
+      </w:r>
+      <w:proofErr w:type="gramStart"/>
+      <w:r>
+        <w:rPr>
+          <w:rFonts w:ascii="Book Antiqua" w:hAnsi="Book Antiqua"/>
+          <w:bCs/>
+          <w:sz w:val="28"/>
+          <w:szCs w:val="28"/>
+        </w:rPr>
+        <w:t>choice !</w:t>
+      </w:r>
+      <w:proofErr w:type="gramEnd"/>
+      <w:r>
+        <w:rPr>
+          <w:rFonts w:ascii="Book Antiqua" w:hAnsi="Book Antiqua"/>
+          <w:bCs/>
+          <w:sz w:val="28"/>
+          <w:szCs w:val="28"/>
+        </w:rPr>
+        <w:t>= 5);</w:t>
+      </w:r>
+    </w:p>
+    <w:p>
+      <w:pPr>
+        <w:rPr>
+          <w:rFonts w:ascii="Book Antiqua" w:hAnsi="Book Antiqua"/>
+          <w:bCs/>
+          <w:sz w:val="28"/>
+          <w:szCs w:val="28"/>
+        </w:rPr>
+      </w:pPr>
+      <w:r>
+        <w:rPr>
+          <w:rFonts w:ascii="Book Antiqua" w:hAnsi="Book Antiqua"/>
+          <w:bCs/>
+          <w:sz w:val="28"/>
+          <w:szCs w:val="28"/>
+        </w:rPr>
+        <w:t xml:space="preserve">    return </w:t>
+      </w:r>
+      <w:proofErr w:type="gramStart"/>
+      <w:r>
+        <w:rPr>
+          <w:rFonts w:ascii="Book Antiqua" w:hAnsi="Book Antiqua"/>
+          <w:bCs/>
+          <w:sz w:val="28"/>
+          <w:szCs w:val="28"/>
+        </w:rPr>
+        <w:t>0;</w:t>
+      </w:r>
+      <w:proofErr w:type="gramEnd"/>
+    </w:p>
+    <w:p>
+      <w:pPr>
+        <w:rPr>
+          <w:rFonts w:ascii="Book Antiqua" w:hAnsi="Book Antiqua"/>
+          <w:bCs/>
+          <w:sz w:val="28"/>
+          <w:szCs w:val="28"/>
+        </w:rPr>
+      </w:pPr>
+      <w:r>
+        <w:rPr>
+          <w:rFonts w:ascii="Book Antiqua" w:hAnsi="Book Antiqua"/>
+          <w:bCs/>
+          <w:sz w:val="28"/>
+          <w:szCs w:val="28"/>
+        </w:rPr>
+        <w:t>}</w:t>
+      </w:r>
+    </w:p>
+    <w:p>
+      <w:pPr>
+        <w:rPr>
+          <w:rFonts w:ascii="Book Antiqua" w:hAnsi="Book Antiqua"/>
           <w:b/>
-          <w:sz w:val="28"/>
-          <w:szCs w:val="28"/>
+          <w:sz w:val="24"/>
+          <w:szCs w:val="24"/>
         </w:rPr>
       </w:pPr>
       <w:r>
@@ -6213,26 +9765,26 @@
           <w:sz w:val="28"/>
           <w:szCs w:val="28"/>
         </w:rPr>
-        <w:t>Task2:</w:t>
-      </w:r>
-    </w:p>
-    <w:p>
-      <w:pPr>
+        <w:t>B.2 Input and Output</w:t>
+      </w:r>
+      <w:proofErr w:type="gramStart"/>
+      <w:r>
         <w:rPr>
           <w:rFonts w:ascii="Book Antiqua" w:hAnsi="Book Antiqua"/>
           <w:b/>
-          <w:sz w:val="24"/>
-          <w:szCs w:val="24"/>
-        </w:rPr>
-      </w:pPr>
+          <w:sz w:val="28"/>
+          <w:szCs w:val="28"/>
+        </w:rPr>
+        <w:t>:</w:t>
+      </w:r>
       <w:r>
         <w:rPr>
           <w:rFonts w:ascii="Book Antiqua" w:hAnsi="Book Antiqua"/>
           <w:b/>
-          <w:sz w:val="28"/>
-          <w:szCs w:val="28"/>
-        </w:rPr>
-        <w:t>B.2 Input and Output:</w:t>
+          <w:sz w:val="24"/>
+          <w:szCs w:val="24"/>
+        </w:rPr>
+        <w:t xml:space="preserve"> </w:t>
       </w:r>
       <w:r>
         <w:rPr>
@@ -6241,8 +9793,9 @@
           <w:sz w:val="24"/>
           <w:szCs w:val="24"/>
         </w:rPr>
-        <w:t xml:space="preserve"> </w:t>
-      </w:r>
+        <w:t xml:space="preserve"> (</w:t>
+      </w:r>
+      <w:proofErr w:type="gramEnd"/>
       <w:r>
         <w:rPr>
           <w:rFonts w:ascii="Book Antiqua" w:hAnsi="Book Antiqua"/>
@@ -6250,7 +9803,7 @@
           <w:sz w:val="24"/>
           <w:szCs w:val="24"/>
         </w:rPr>
-        <w:t xml:space="preserve"> (Task 1)</w:t>
+        <w:t>Task 1)</w:t>
       </w:r>
     </w:p>
     <w:p>
@@ -6321,19 +9874,61 @@
       <w:pPr>
         <w:rPr>
           <w:rFonts w:ascii="Book Antiqua" w:hAnsi="Book Antiqua"/>
-          <w:b/>
-          <w:sz w:val="28"/>
-          <w:szCs w:val="28"/>
-        </w:rPr>
-      </w:pPr>
-      <w:r>
-        <w:rPr>
-          <w:rFonts w:ascii="Book Antiqua" w:hAnsi="Book Antiqua"/>
-          <w:b/>
-          <w:sz w:val="28"/>
-          <w:szCs w:val="28"/>
-        </w:rPr>
-        <w:t>Task2:</w:t>
+          <w:bCs/>
+          <w:sz w:val="28"/>
+          <w:szCs w:val="28"/>
+        </w:rPr>
+      </w:pPr>
+      <w:r>
+        <w:rPr>
+          <w:rFonts w:ascii="Book Antiqua" w:hAnsi="Book Antiqua"/>
+          <w:bCs/>
+          <w:noProof/>
+          <w:sz w:val="28"/>
+          <w:szCs w:val="28"/>
+        </w:rPr>
+        <w:lastRenderedPageBreak/>
+        <w:drawing>
+          <wp:inline distT="0" distB="0" distL="0" distR="0" wp14:anchorId="007478EE" wp14:editId="06AC8B9E">
+            <wp:extent cx="3340100" cy="8394700"/>
+            <wp:effectExtent l="0" t="0" r="0" b="0"/>
+            <wp:docPr id="1635642341" name="Picture 44"/>
+            <wp:cNvGraphicFramePr>
+              <a:graphicFrameLocks xmlns:a="http://schemas.openxmlformats.org/drawingml/2006/main" noChangeAspect="1"/>
+            </wp:cNvGraphicFramePr>
+            <a:graphic xmlns:a="http://schemas.openxmlformats.org/drawingml/2006/main">
+              <a:graphicData uri="http://schemas.openxmlformats.org/drawingml/2006/picture">
+                <pic:pic xmlns:pic="http://schemas.openxmlformats.org/drawingml/2006/picture">
+                  <pic:nvPicPr>
+                    <pic:cNvPr id="1635642341" name="Picture 1635642341"/>
+                    <pic:cNvPicPr/>
+                  </pic:nvPicPr>
+                  <pic:blipFill>
+                    <a:blip r:embed="rId7">
+                      <a:extLst>
+                        <a:ext uri="{28A0092B-C50C-407E-A947-70E740481C1C}">
+                          <a14:useLocalDpi xmlns:a14="http://schemas.microsoft.com/office/drawing/2010/main" val="0"/>
+                        </a:ext>
+                      </a:extLst>
+                    </a:blip>
+                    <a:stretch>
+                      <a:fillRect/>
+                    </a:stretch>
+                  </pic:blipFill>
+                  <pic:spPr>
+                    <a:xfrm>
+                      <a:off x="0" y="0"/>
+                      <a:ext cx="3340100" cy="8394700"/>
+                    </a:xfrm>
+                    <a:prstGeom prst="rect">
+                      <a:avLst/>
+                    </a:prstGeom>
+                  </pic:spPr>
+                </pic:pic>
+              </a:graphicData>
+            </a:graphic>
+          </wp:inline>
+        </w:drawing>
       </w:r>
     </w:p>
     <w:p>
@@ -6401,6 +9996,7 @@
           <w:sz w:val="20"/>
           <w:szCs w:val="20"/>
         </w:rPr>
+        <w:lastRenderedPageBreak/>
         <w:t>(Students are expected to comment on the output obtained with clear observations and learning for each task/ sub part assigned)</w:t>
       </w:r>
     </w:p>
@@ -6458,7 +10054,6 @@
           <w:sz w:val="20"/>
           <w:szCs w:val="20"/>
         </w:rPr>
-        <w:lastRenderedPageBreak/>
         <w:t>(</w:t>
       </w:r>
       <w:r>
@@ -6571,7 +10166,7 @@
 </file>
 
 <file path=word/numbering.xml><?xml version="1.0" encoding="utf-8"?>
-<w:numbering xmlns:wpc="http://schemas.microsoft.com/office/word/2010/wordprocessingCanvas" xmlns:cx="http://schemas.microsoft.com/office/drawing/2014/chartex" xmlns:cx1="http://schemas.microsoft.com/office/drawing/2015/9/8/chartex" xmlns:mc="http://schemas.openxmlformats.org/markup-compatibility/2006" xmlns:o="urn:schemas-microsoft-com:office:office" xmlns:r="http://schemas.openxmlformats.org/officeDocument/2006/relationships" xmlns:m="http://schemas.openxmlformats.org/officeDocument/2006/math" xmlns:v="urn:schemas-microsoft-com:vml" xmlns:wp14="http://schemas.microsoft.com/office/word/2010/wordprocessingDrawing" xmlns:wp="http://schemas.openxmlformats.org/drawingml/2006/wordprocessingDrawing" xmlns:w10="urn:schemas-microsoft-com:office:word" xmlns:w="http://schemas.openxmlformats.org/wordprocessingml/2006/main" xmlns:w14="http://schemas.microsoft.com/office/word/2010/wordml" xmlns:w15="http://schemas.microsoft.com/office/word/2012/wordml" xmlns:w16se="http://schemas.microsoft.com/office/word/2015/wordml/symex" xmlns:wpg="http://schemas.microsoft.com/office/word/2010/wordprocessingGroup" xmlns:wpi="http://schemas.microsoft.com/office/word/2010/wordprocessingInk" xmlns:wne="http://schemas.microsoft.com/office/word/2006/wordml" xmlns:wps="http://schemas.microsoft.com/office/word/2010/wordprocessingShape" mc:Ignorable="w14 w15 w16se wp14">
+<w:numbering xmlns:wpc="http://schemas.microsoft.com/office/word/2010/wordprocessingCanvas" xmlns:cx="http://schemas.microsoft.com/office/drawing/2014/chartex" xmlns:cx1="http://schemas.microsoft.com/office/drawing/2015/9/8/chartex" xmlns:cx2="http://schemas.microsoft.com/office/drawing/2015/10/21/chartex" xmlns:cx3="http://schemas.microsoft.com/office/drawing/2016/5/9/chartex" xmlns:cx4="http://schemas.microsoft.com/office/drawing/2016/5/10/chartex" xmlns:cx5="http://schemas.microsoft.com/office/drawing/2016/5/11/chartex" xmlns:cx6="http://schemas.microsoft.com/office/drawing/2016/5/12/chartex" xmlns:cx7="http://schemas.microsoft.com/office/drawing/2016/5/13/chartex" xmlns:cx8="http://schemas.microsoft.com/office/drawing/2016/5/14/chartex" xmlns:mc="http://schemas.openxmlformats.org/markup-compatibility/2006" xmlns:aink="http://schemas.microsoft.com/office/drawing/2016/ink" xmlns:am3d="http://schemas.microsoft.com/office/drawing/2017/model3d" xmlns:o="urn:schemas-microsoft-com:office:office" xmlns:oel="http://schemas.microsoft.com/office/2019/extlst" xmlns:r="http://schemas.openxmlformats.org/officeDocument/2006/relationships" xmlns:m="http://schemas.openxmlformats.org/officeDocument/2006/math" xmlns:v="urn:schemas-microsoft-com:vml" xmlns:wp14="http://schemas.microsoft.com/office/word/2010/wordprocessingDrawing" xmlns:wp="http://schemas.openxmlformats.org/drawingml/2006/wordprocessingDrawing" xmlns:w10="urn:schemas-microsoft-com:office:word" xmlns:w="http://schemas.openxmlformats.org/wordprocessingml/2006/main" xmlns:w14="http://schemas.microsoft.com/office/word/2010/wordml" xmlns:w15="http://schemas.microsoft.com/office/word/2012/wordml" xmlns:w16cex="http://schemas.microsoft.com/office/word/2018/wordml/cex" xmlns:w16cid="http://schemas.microsoft.com/office/word/2016/wordml/cid" xmlns:w16="http://schemas.microsoft.com/office/word/2018/wordml" xmlns:w16du="http://schemas.microsoft.com/office/word/2023/wordml/word16du" xmlns:w16sdtdh="http://schemas.microsoft.com/office/word/2020/wordml/sdtdatahash" xmlns:w16se="http://schemas.microsoft.com/office/word/2015/wordml/symex" xmlns:wpg="http://schemas.microsoft.com/office/word/2010/wordprocessingGroup" xmlns:wpi="http://schemas.microsoft.com/office/word/2010/wordprocessingInk" xmlns:wne="http://schemas.microsoft.com/office/word/2006/wordml" xmlns:wps="http://schemas.microsoft.com/office/word/2010/wordprocessingShape" mc:Ignorable="w14 w15 w16se w16cid w16 w16cex w16sdtdh w16du wp14">
   <w:abstractNum w:abstractNumId="0" w15:restartNumberingAfterBreak="0">
     <w:nsid w:val="00724C6F"/>
     <w:multiLevelType w:val="hybridMultilevel"/>
@@ -7419,35 +11014,35 @@
       </w:pPr>
     </w:lvl>
   </w:abstractNum>
-  <w:num w:numId="1">
+  <w:num w:numId="1" w16cid:durableId="485896287">
     <w:abstractNumId w:val="5"/>
   </w:num>
-  <w:num w:numId="2">
+  <w:num w:numId="2" w16cid:durableId="1737167707">
     <w:abstractNumId w:val="3"/>
   </w:num>
-  <w:num w:numId="3">
+  <w:num w:numId="3" w16cid:durableId="1469319159">
     <w:abstractNumId w:val="7"/>
   </w:num>
-  <w:num w:numId="4">
+  <w:num w:numId="4" w16cid:durableId="1878466431">
     <w:abstractNumId w:val="2"/>
   </w:num>
-  <w:num w:numId="5">
+  <w:num w:numId="5" w16cid:durableId="1574270319">
     <w:abstractNumId w:val="0"/>
   </w:num>
-  <w:num w:numId="6">
+  <w:num w:numId="6" w16cid:durableId="366488707">
     <w:abstractNumId w:val="4"/>
   </w:num>
-  <w:num w:numId="7">
+  <w:num w:numId="7" w16cid:durableId="419562645">
     <w:abstractNumId w:val="6"/>
   </w:num>
-  <w:num w:numId="8">
+  <w:num w:numId="8" w16cid:durableId="1883444169">
     <w:abstractNumId w:val="1"/>
   </w:num>
 </w:numbering>
 </file>
 
 <file path=word/styles.xml><?xml version="1.0" encoding="utf-8"?>
-<w:styles xmlns:mc="http://schemas.openxmlformats.org/markup-compatibility/2006" xmlns:r="http://schemas.openxmlformats.org/officeDocument/2006/relationships" xmlns:w="http://schemas.openxmlformats.org/wordprocessingml/2006/main" xmlns:w14="http://schemas.microsoft.com/office/word/2010/wordml" xmlns:w15="http://schemas.microsoft.com/office/word/2012/wordml" xmlns:w16se="http://schemas.microsoft.com/office/word/2015/wordml/symex" mc:Ignorable="w14 w15 w16se">
+<w:styles xmlns:mc="http://schemas.openxmlformats.org/markup-compatibility/2006" xmlns:r="http://schemas.openxmlformats.org/officeDocument/2006/relationships" xmlns:w="http://schemas.openxmlformats.org/wordprocessingml/2006/main" xmlns:w14="http://schemas.microsoft.com/office/word/2010/wordml" xmlns:w15="http://schemas.microsoft.com/office/word/2012/wordml" xmlns:w16cex="http://schemas.microsoft.com/office/word/2018/wordml/cex" xmlns:w16cid="http://schemas.microsoft.com/office/word/2016/wordml/cid" xmlns:w16="http://schemas.microsoft.com/office/word/2018/wordml" xmlns:w16du="http://schemas.microsoft.com/office/word/2023/wordml/word16du" xmlns:w16sdtdh="http://schemas.microsoft.com/office/word/2020/wordml/sdtdatahash" xmlns:w16se="http://schemas.microsoft.com/office/word/2015/wordml/symex" mc:Ignorable="w14 w15 w16se w16cid w16 w16cex w16sdtdh w16du">
   <w:docDefaults>
     <w:rPrDefault>
       <w:rPr>
@@ -7463,7 +11058,7 @@
       </w:pPr>
     </w:pPrDefault>
   </w:docDefaults>
-  <w:latentStyles w:defLockedState="0" w:defUIPriority="99" w:defSemiHidden="0" w:defUnhideWhenUsed="0" w:defQFormat="0" w:count="371">
+  <w:latentStyles w:defLockedState="0" w:defUIPriority="99" w:defSemiHidden="0" w:defUnhideWhenUsed="0" w:defQFormat="0" w:count="376">
     <w:lsdException w:name="Normal" w:uiPriority="0" w:qFormat="1"/>
     <w:lsdException w:name="heading 1" w:uiPriority="9" w:qFormat="1"/>
     <w:lsdException w:name="heading 2" w:semiHidden="1" w:uiPriority="9" w:unhideWhenUsed="1" w:qFormat="1"/>
@@ -7835,6 +11430,11 @@
     <w:lsdException w:name="List Table 5 Dark Accent 6" w:uiPriority="50"/>
     <w:lsdException w:name="List Table 6 Colorful Accent 6" w:uiPriority="51"/>
     <w:lsdException w:name="List Table 7 Colorful Accent 6" w:uiPriority="52"/>
+    <w:lsdException w:name="Mention" w:semiHidden="1" w:unhideWhenUsed="1"/>
+    <w:lsdException w:name="Smart Hyperlink" w:semiHidden="1" w:unhideWhenUsed="1"/>
+    <w:lsdException w:name="Hashtag" w:semiHidden="1" w:unhideWhenUsed="1"/>
+    <w:lsdException w:name="Unresolved Mention" w:semiHidden="1" w:unhideWhenUsed="1"/>
+    <w:lsdException w:name="Smart Link" w:semiHidden="1" w:unhideWhenUsed="1"/>
   </w:latentStyles>
   <w:style w:type="paragraph" w:default="1" w:styleId="Normal">
     <w:name w:val="Normal"/>
@@ -8176,6 +11776,15 @@
 </file>
 
 <file path=customXml/item1.xml><?xml version="1.0" encoding="utf-8"?>
+<?mso-contentType ?>
+<FormTemplates xmlns="http://schemas.microsoft.com/sharepoint/v3/contenttype/forms">
+  <Display>DocumentLibraryForm</Display>
+  <Edit>DocumentLibraryForm</Edit>
+  <New>DocumentLibraryForm</New>
+</FormTemplates>
+</file>
+
+<file path=customXml/item2.xml><?xml version="1.0" encoding="utf-8"?>
 <ct:contentTypeSchema xmlns:ct="http://schemas.microsoft.com/office/2006/metadata/contentType" xmlns:ma="http://schemas.microsoft.com/office/2006/metadata/properties/metaAttributes" ct:_="" ma:_="" ma:contentTypeName="Document" ma:contentTypeID="0x010100E4314B8358108E45A8D2E5B3C93348E0" ma:contentTypeVersion="5" ma:contentTypeDescription="Create a new document." ma:contentTypeScope="" ma:versionID="d068d8cccc26a7e93f2336877d69609d">
   <xsd:schema xmlns:xsd="http://www.w3.org/2001/XMLSchema" xmlns:xs="http://www.w3.org/2001/XMLSchema" xmlns:p="http://schemas.microsoft.com/office/2006/metadata/properties" xmlns:ns2="a668c790-5713-4a5d-aac1-7169c22b71d3" targetNamespace="http://schemas.microsoft.com/office/2006/metadata/properties" ma:root="true" ma:fieldsID="e0472f096bc8d360eba588a4168bc554" ns2:_="">
     <xsd:import namespace="a668c790-5713-4a5d-aac1-7169c22b71d3"/>
@@ -8325,19 +11934,28 @@
 </ct:contentTypeSchema>
 </file>
 
-<file path=customXml/item2.xml><?xml version="1.0" encoding="utf-8"?>
-<?mso-contentType ?>
-<FormTemplates xmlns="http://schemas.microsoft.com/sharepoint/v3/contenttype/forms">
-  <Display>DocumentLibraryForm</Display>
-  <Edit>DocumentLibraryForm</Edit>
-  <New>DocumentLibraryForm</New>
-</FormTemplates>
-</file>
-
 <file path=customXml/itemProps1.xml><?xml version="1.0" encoding="utf-8"?>
-<ds:datastoreItem xmlns:ds="http://schemas.openxmlformats.org/officeDocument/2006/customXml" ds:itemID="{0EF2A2F0-85FD-4F48-8734-4CF7725D8EAF}"/>
+<ds:datastoreItem xmlns:ds="http://schemas.openxmlformats.org/officeDocument/2006/customXml" ds:itemID="{87441CF7-BBE7-4CC8-9377-93AC5E600B35}">
+  <ds:schemaRefs>
+    <ds:schemaRef ds:uri="http://schemas.microsoft.com/sharepoint/v3/contenttype/forms"/>
+  </ds:schemaRefs>
+</ds:datastoreItem>
 </file>
 
 <file path=customXml/itemProps2.xml><?xml version="1.0" encoding="utf-8"?>
-<ds:datastoreItem xmlns:ds="http://schemas.openxmlformats.org/officeDocument/2006/customXml" ds:itemID="{87441CF7-BBE7-4CC8-9377-93AC5E600B35}"/>
+<ds:datastoreItem xmlns:ds="http://schemas.openxmlformats.org/officeDocument/2006/customXml" ds:itemID="{0EF2A2F0-85FD-4F48-8734-4CF7725D8EAF}">
+  <ds:schemaRefs>
+    <ds:schemaRef ds:uri="http://schemas.microsoft.com/office/2006/metadata/contentType"/>
+    <ds:schemaRef ds:uri="http://schemas.microsoft.com/office/2006/metadata/properties/metaAttributes"/>
+    <ds:schemaRef ds:uri="http://www.w3.org/2001/XMLSchema"/>
+    <ds:schemaRef ds:uri="http://schemas.microsoft.com/office/2006/metadata/properties"/>
+    <ds:schemaRef ds:uri="a668c790-5713-4a5d-aac1-7169c22b71d3"/>
+    <ds:schemaRef ds:uri="http://schemas.microsoft.com/office/2006/documentManagement/types"/>
+    <ds:schemaRef ds:uri="http://schemas.microsoft.com/office/infopath/2007/PartnerControls"/>
+    <ds:schemaRef ds:uri="http://schemas.openxmlformats.org/package/2006/metadata/core-properties"/>
+    <ds:schemaRef ds:uri="http://purl.org/dc/elements/1.1/"/>
+    <ds:schemaRef ds:uri="http://purl.org/dc/terms/"/>
+    <ds:schemaRef ds:uri="http://schemas.microsoft.com/internal/obd"/>
+  </ds:schemaRefs>
+</ds:datastoreItem>
 </file>
</xml_diff>